<commit_message>
classe conta criada no projeto heranca
</commit_message>
<xml_diff>
--- a/Aula_08_Classe/Aula_20_Herança.docx
+++ b/Aula_08_Classe/Aula_20_Herança.docx
@@ -46,16 +46,7 @@
     </w:p>
     <w:p>
       <w:r>
-        <w:t>É um tipo de associação que permite que uma classe herde dados e</w:t>
-      </w:r>
-      <w:r>
-        <w:t xml:space="preserve"> </w:t>
-      </w:r>
-      <w:r>
-        <w:t>comportamentos de outra</w:t>
-      </w:r>
-      <w:r>
-        <w:t>.</w:t>
+        <w:t>É um tipo de associação que permite que uma classe herde dados e comportamentos de outra.</w:t>
       </w:r>
     </w:p>
     <w:p>
@@ -101,22 +92,63 @@
     <w:p>
       <w:pPr>
         <w:ind w:firstLine="708"/>
-      </w:pPr>
-      <w:r>
-        <w:t>: (estende)</w:t>
+        <w:rPr>
+          <w:b/>
+        </w:rPr>
+      </w:pPr>
+      <w:r>
+        <w:rPr>
+          <w:b/>
+        </w:rPr>
+        <w:t>:</w:t>
+      </w:r>
+      <w:r>
+        <w:t xml:space="preserve"> </w:t>
+      </w:r>
+      <w:r>
+        <w:tab/>
+      </w:r>
+      <w:r>
+        <w:tab/>
+        <w:t xml:space="preserve">Dois pontos, lemos </w:t>
+      </w:r>
+      <w:r>
+        <w:rPr>
+          <w:b/>
+        </w:rPr>
+        <w:t>(estende)</w:t>
       </w:r>
     </w:p>
     <w:p>
       <w:pPr>
         <w:ind w:firstLine="708"/>
+        <w:rPr>
+          <w:b/>
+        </w:rPr>
       </w:pPr>
       <w:proofErr w:type="gramStart"/>
       <w:r>
+        <w:rPr>
+          <w:b/>
+        </w:rPr>
         <w:t>base</w:t>
       </w:r>
       <w:proofErr w:type="gramEnd"/>
       <w:r>
-        <w:t xml:space="preserve"> (referência para a superclasse)</w:t>
+        <w:t xml:space="preserve"> </w:t>
+      </w:r>
+      <w:r>
+        <w:tab/>
+      </w:r>
+      <w:r>
+        <w:tab/>
+        <w:t xml:space="preserve">A palavra base </w:t>
+      </w:r>
+      <w:r>
+        <w:rPr>
+          <w:b/>
+        </w:rPr>
+        <w:t>(referência para a superclasse)</w:t>
       </w:r>
     </w:p>
     <w:p>
@@ -129,25 +161,7 @@
     </w:p>
     <w:p>
       <w:r>
-        <w:t>Suponha um negócio de banco que possui uma conta comum e uma conta</w:t>
-      </w:r>
-      <w:r>
-        <w:t xml:space="preserve"> </w:t>
-      </w:r>
-      <w:r>
-        <w:t>para</w:t>
-      </w:r>
-      <w:r>
-        <w:t xml:space="preserve"> </w:t>
-      </w:r>
-      <w:r>
-        <w:t>empresas, sendo que a conta para empresa possui todos membros da conta</w:t>
-      </w:r>
-      <w:r>
-        <w:t xml:space="preserve"> </w:t>
-      </w:r>
-      <w:r>
-        <w:t>comum, mais um limite de empréstimo e uma operação de realizar empréstimo.</w:t>
+        <w:t>Suponha um negócio de banco que possui uma conta comum e uma conta para empresas, sendo que a conta para empresa possui todos membros da conta comum, mais um limite de empréstimo e uma operação de realizar empréstimo.</w:t>
       </w:r>
     </w:p>
     <w:p>
@@ -201,21 +215,68 @@
     </w:p>
     <w:p>
       <w:r>
-        <w:t>Herança permite o reuso de atributos e</w:t>
-      </w:r>
-      <w:r>
-        <w:t xml:space="preserve"> </w:t>
-      </w:r>
-      <w:r>
-        <w:t>métodos (dados e comportamento)</w:t>
-      </w:r>
-    </w:p>
-    <w:p>
-      <w:r>
         <w:rPr>
           <w:noProof/>
           <w:lang w:eastAsia="pt-BR"/>
         </w:rPr>
+        <w:drawing>
+          <wp:inline distT="0" distB="0" distL="0" distR="0" wp14:anchorId="511C8B73" wp14:editId="1A072088">
+            <wp:extent cx="5400040" cy="1915160"/>
+            <wp:effectExtent l="0" t="0" r="0" b="8890"/>
+            <wp:docPr id="1" name="Imagem 1"/>
+            <wp:cNvGraphicFramePr>
+              <a:graphicFrameLocks xmlns:a="http://schemas.openxmlformats.org/drawingml/2006/main" noChangeAspect="1"/>
+            </wp:cNvGraphicFramePr>
+            <a:graphic xmlns:a="http://schemas.openxmlformats.org/drawingml/2006/main">
+              <a:graphicData uri="http://schemas.openxmlformats.org/drawingml/2006/picture">
+                <pic:pic xmlns:pic="http://schemas.openxmlformats.org/drawingml/2006/picture">
+                  <pic:nvPicPr>
+                    <pic:cNvPr id="1" name="738A61D.tmp"/>
+                    <pic:cNvPicPr/>
+                  </pic:nvPicPr>
+                  <pic:blipFill>
+                    <a:blip r:embed="rId6">
+                      <a:extLst>
+                        <a:ext uri="{28A0092B-C50C-407E-A947-70E740481C1C}">
+                          <a14:useLocalDpi xmlns:a14="http://schemas.microsoft.com/office/drawing/2010/main" val="0"/>
+                        </a:ext>
+                      </a:extLst>
+                    </a:blip>
+                    <a:stretch>
+                      <a:fillRect/>
+                    </a:stretch>
+                  </pic:blipFill>
+                  <pic:spPr>
+                    <a:xfrm>
+                      <a:off x="0" y="0"/>
+                      <a:ext cx="5400040" cy="1915160"/>
+                    </a:xfrm>
+                    <a:prstGeom prst="rect">
+                      <a:avLst/>
+                    </a:prstGeom>
+                  </pic:spPr>
+                </pic:pic>
+              </a:graphicData>
+            </a:graphic>
+          </wp:inline>
+        </w:drawing>
+      </w:r>
+    </w:p>
+    <w:p>
+      <w:r>
+        <w:t>Herança permite o reuso de atributos e métodos (dados e comportamento)</w:t>
+      </w:r>
+      <w:r>
+        <w:t>. Ao invés de criar duas classes distintas repetindo atributos e métodos.</w:t>
+      </w:r>
+    </w:p>
+    <w:p>
+      <w:r>
+        <w:rPr>
+          <w:noProof/>
+          <w:lang w:eastAsia="pt-BR"/>
+        </w:rPr>
+        <w:lastRenderedPageBreak/>
         <w:drawing>
           <wp:inline distT="0" distB="0" distL="0" distR="0" wp14:anchorId="631EF678" wp14:editId="350CAB53">
             <wp:extent cx="5400040" cy="2292985"/>
@@ -232,7 +293,7 @@
                     <pic:cNvPicPr/>
                   </pic:nvPicPr>
                   <pic:blipFill>
-                    <a:blip r:embed="rId6">
+                    <a:blip r:embed="rId7">
                       <a:extLst>
                         <a:ext uri="{28A0092B-C50C-407E-A947-70E740481C1C}">
                           <a14:useLocalDpi xmlns:a14="http://schemas.microsoft.com/office/drawing/2010/main" val="0"/>
@@ -261,7 +322,74 @@
     </w:p>
     <w:p>
       <w:r>
+        <w:t>Conta Empresa herda da conta comum.</w:t>
+      </w:r>
+    </w:p>
+    <w:p>
+      <w:r>
+        <w:t xml:space="preserve">O símbolo é a seta com a ponta branca indicando que está herdando dela. </w:t>
+      </w:r>
+    </w:p>
+    <w:p>
+      <w:r>
+        <w:t xml:space="preserve">Dessa forma, todos os atributos e métodos da conta comum, também podem ser utilizados na conta Empresa. Mas não o contrário. </w:t>
+      </w:r>
+    </w:p>
+    <w:p>
+      <w:r>
+        <w:rPr>
+          <w:noProof/>
+          <w:lang w:eastAsia="pt-BR"/>
+        </w:rPr>
         <w:lastRenderedPageBreak/>
+        <w:drawing>
+          <wp:inline distT="0" distB="0" distL="0" distR="0" wp14:anchorId="130E26EF" wp14:editId="7BF5EABC">
+            <wp:extent cx="4315427" cy="5906324"/>
+            <wp:effectExtent l="0" t="0" r="9525" b="0"/>
+            <wp:docPr id="2" name="Imagem 2"/>
+            <wp:cNvGraphicFramePr>
+              <a:graphicFrameLocks xmlns:a="http://schemas.openxmlformats.org/drawingml/2006/main" noChangeAspect="1"/>
+            </wp:cNvGraphicFramePr>
+            <a:graphic xmlns:a="http://schemas.openxmlformats.org/drawingml/2006/main">
+              <a:graphicData uri="http://schemas.openxmlformats.org/drawingml/2006/picture">
+                <pic:pic xmlns:pic="http://schemas.openxmlformats.org/drawingml/2006/picture">
+                  <pic:nvPicPr>
+                    <pic:cNvPr id="2" name="7386381.tmp"/>
+                    <pic:cNvPicPr/>
+                  </pic:nvPicPr>
+                  <pic:blipFill>
+                    <a:blip r:embed="rId8">
+                      <a:extLst>
+                        <a:ext uri="{28A0092B-C50C-407E-A947-70E740481C1C}">
+                          <a14:useLocalDpi xmlns:a14="http://schemas.microsoft.com/office/drawing/2010/main" val="0"/>
+                        </a:ext>
+                      </a:extLst>
+                    </a:blip>
+                    <a:stretch>
+                      <a:fillRect/>
+                    </a:stretch>
+                  </pic:blipFill>
+                  <pic:spPr>
+                    <a:xfrm>
+                      <a:off x="0" y="0"/>
+                      <a:ext cx="4315427" cy="5906324"/>
+                    </a:xfrm>
+                    <a:prstGeom prst="rect">
+                      <a:avLst/>
+                    </a:prstGeom>
+                  </pic:spPr>
+                </pic:pic>
+              </a:graphicData>
+            </a:graphic>
+          </wp:inline>
+        </w:drawing>
+      </w:r>
+    </w:p>
+    <w:p>
+      <w:pPr>
+        <w:pStyle w:val="Ttulo2"/>
+      </w:pPr>
+      <w:r>
         <w:t>Definições importantes</w:t>
       </w:r>
       <w:r>
@@ -281,11 +409,58 @@
       </w:r>
       <w:proofErr w:type="spellStart"/>
       <w:r>
+        <w:rPr>
+          <w:b/>
+        </w:rPr>
         <w:t>é-um</w:t>
       </w:r>
       <w:proofErr w:type="spellEnd"/>
       <w:r>
         <w:t>"</w:t>
+      </w:r>
+    </w:p>
+    <w:p>
+      <w:pPr>
+        <w:pStyle w:val="PargrafodaLista"/>
+        <w:numPr>
+          <w:ilvl w:val="1"/>
+          <w:numId w:val="21"/>
+        </w:numPr>
+      </w:pPr>
+      <w:r>
+        <w:t xml:space="preserve">Ou seja, a </w:t>
+      </w:r>
+      <w:proofErr w:type="spellStart"/>
+      <w:r>
+        <w:t>ContaEmpresa</w:t>
+      </w:r>
+      <w:proofErr w:type="spellEnd"/>
+      <w:r>
+        <w:t xml:space="preserve"> </w:t>
+      </w:r>
+      <w:r>
+        <w:rPr>
+          <w:b/>
+        </w:rPr>
+        <w:t>é uma</w:t>
+      </w:r>
+      <w:r>
+        <w:t xml:space="preserve"> </w:t>
+      </w:r>
+      <w:r>
+        <w:t>Conta</w:t>
+      </w:r>
+      <w:r>
+        <w:rPr>
+          <w:b/>
+        </w:rPr>
+        <w:t xml:space="preserve"> </w:t>
+      </w:r>
+      <w:r>
+        <w:t>só que com algo mais.</w:t>
+      </w:r>
+      <w:r>
+        <w:t xml:space="preserve"> </w:t>
       </w:r>
     </w:p>
     <w:p>
@@ -295,9 +470,62 @@
           <w:ilvl w:val="0"/>
           <w:numId w:val="21"/>
         </w:numPr>
-      </w:pPr>
-      <w:r>
+        <w:rPr>
+          <w:b/>
+        </w:rPr>
+      </w:pPr>
+      <w:r>
+        <w:rPr>
+          <w:b/>
+        </w:rPr>
         <w:t>Generalização/especialização</w:t>
+      </w:r>
+    </w:p>
+    <w:p>
+      <w:pPr>
+        <w:pStyle w:val="PargrafodaLista"/>
+        <w:numPr>
+          <w:ilvl w:val="1"/>
+          <w:numId w:val="21"/>
+        </w:numPr>
+      </w:pPr>
+      <w:r>
+        <w:t xml:space="preserve">Conta é uma </w:t>
+      </w:r>
+      <w:r>
+        <w:rPr>
+          <w:b/>
+        </w:rPr>
+        <w:t>generalização</w:t>
+      </w:r>
+      <w:r>
+        <w:t>.</w:t>
+      </w:r>
+    </w:p>
+    <w:p>
+      <w:pPr>
+        <w:pStyle w:val="PargrafodaLista"/>
+        <w:numPr>
+          <w:ilvl w:val="1"/>
+          <w:numId w:val="21"/>
+        </w:numPr>
+      </w:pPr>
+      <w:proofErr w:type="spellStart"/>
+      <w:r>
+        <w:t>ContaEmpresa</w:t>
+      </w:r>
+      <w:proofErr w:type="spellEnd"/>
+      <w:r>
+        <w:t xml:space="preserve"> é uma </w:t>
+      </w:r>
+      <w:r>
+        <w:rPr>
+          <w:b/>
+        </w:rPr>
+        <w:t>especialização</w:t>
+      </w:r>
+      <w:r>
+        <w:t>.</w:t>
       </w:r>
     </w:p>
     <w:p>
@@ -309,13 +537,63 @@
         </w:numPr>
       </w:pPr>
       <w:r>
-        <w:t>Superclasse (classe base) / subclasse (classe</w:t>
-      </w:r>
-      <w:r>
+        <w:t>Superclasse (classe base) / subclasse (classe derivada)</w:t>
+      </w:r>
+    </w:p>
+    <w:p>
+      <w:pPr>
+        <w:pStyle w:val="PargrafodaLista"/>
+        <w:numPr>
+          <w:ilvl w:val="1"/>
+          <w:numId w:val="21"/>
+        </w:numPr>
+      </w:pPr>
+      <w:r>
+        <w:t>Conta</w:t>
+      </w:r>
+      <w:r>
+        <w:t xml:space="preserve"> é uma </w:t>
+      </w:r>
+      <w:r>
+        <w:rPr>
+          <w:b/>
+        </w:rPr>
+        <w:t>superclasse</w:t>
+      </w:r>
+      <w:r>
+        <w:t>/classe base.</w:t>
+      </w:r>
+    </w:p>
+    <w:p>
+      <w:pPr>
+        <w:pStyle w:val="PargrafodaLista"/>
+        <w:numPr>
+          <w:ilvl w:val="1"/>
+          <w:numId w:val="21"/>
+        </w:numPr>
+      </w:pPr>
+      <w:proofErr w:type="spellStart"/>
+      <w:r>
+        <w:t>ContaEmpresa</w:t>
+      </w:r>
+      <w:proofErr w:type="spellEnd"/>
+      <w:r>
+        <w:rPr>
+          <w:b/>
+        </w:rPr>
         <w:t xml:space="preserve"> </w:t>
       </w:r>
       <w:r>
-        <w:t>derivada)</w:t>
+        <w:t xml:space="preserve">é uma </w:t>
+      </w:r>
+      <w:r>
+        <w:rPr>
+          <w:b/>
+        </w:rPr>
+        <w:t>subclasse</w:t>
+      </w:r>
+      <w:r>
+        <w:t>/classe derivada.</w:t>
       </w:r>
     </w:p>
     <w:p>
@@ -334,18 +612,42 @@
       <w:pPr>
         <w:pStyle w:val="PargrafodaLista"/>
         <w:numPr>
+          <w:ilvl w:val="1"/>
+          <w:numId w:val="21"/>
+        </w:numPr>
+      </w:pPr>
+      <w:r>
+        <w:lastRenderedPageBreak/>
+        <w:t xml:space="preserve">A </w:t>
+      </w:r>
+      <w:proofErr w:type="spellStart"/>
+      <w:r>
+        <w:t>contaEmpresa</w:t>
+      </w:r>
+      <w:proofErr w:type="spellEnd"/>
+      <w:r>
+        <w:t xml:space="preserve"> ela </w:t>
+      </w:r>
+      <w:r>
+        <w:rPr>
+          <w:b/>
+        </w:rPr>
+        <w:t>estende</w:t>
+      </w:r>
+      <w:r>
+        <w:t xml:space="preserve"> a conta comum. Porque ela possui tudo que a conta possui, mais algumas coisas. </w:t>
+      </w:r>
+    </w:p>
+    <w:p>
+      <w:pPr>
+        <w:pStyle w:val="PargrafodaLista"/>
+        <w:numPr>
           <w:ilvl w:val="0"/>
           <w:numId w:val="21"/>
         </w:numPr>
       </w:pPr>
       <w:r>
-        <w:t>Herança é uma associação entre classes (e não</w:t>
-      </w:r>
-      <w:r>
-        <w:t xml:space="preserve"> </w:t>
-      </w:r>
-      <w:r>
-        <w:t>entre objetos)</w:t>
+        <w:t>Herança é uma associação entre classes (e não entre objetos)</w:t>
       </w:r>
     </w:p>
     <w:p>
@@ -370,7 +672,7 @@
                     <pic:cNvPicPr/>
                   </pic:nvPicPr>
                   <pic:blipFill>
-                    <a:blip r:embed="rId7">
+                    <a:blip r:embed="rId9">
                       <a:extLst>
                         <a:ext uri="{28A0092B-C50C-407E-A947-70E740481C1C}">
                           <a14:useLocalDpi xmlns:a14="http://schemas.microsoft.com/office/drawing/2010/main" val="0"/>
@@ -398,42 +700,33 @@
       </w:r>
     </w:p>
     <w:p>
+      <w:pPr>
+        <w:pStyle w:val="Ttulo2"/>
+      </w:pPr>
       <w:r>
         <w:t xml:space="preserve">Demonstração: </w:t>
       </w:r>
     </w:p>
     <w:p>
       <w:r>
-        <w:lastRenderedPageBreak/>
-        <w:t>Implemente</w:t>
-      </w:r>
-      <w:r>
-        <w:t xml:space="preserve"> as classes</w:t>
-      </w:r>
+        <w:t xml:space="preserve">Implemente as classes </w:t>
+      </w:r>
+      <w:r>
+        <w:t>Conta</w:t>
+      </w:r>
+      <w:r>
+        <w:t xml:space="preserve"> e </w:t>
+      </w:r>
+      <w:proofErr w:type="spellStart"/>
+      <w:r>
+        <w:t>ContaEmpresa</w:t>
+      </w:r>
+      <w:proofErr w:type="spellEnd"/>
       <w:r>
         <w:t xml:space="preserve"> </w:t>
       </w:r>
-      <w:proofErr w:type="spellStart"/>
-      <w:r>
-        <w:t>Account</w:t>
-      </w:r>
-      <w:proofErr w:type="spellEnd"/>
-      <w:r>
-        <w:t xml:space="preserve"> e </w:t>
-      </w:r>
-      <w:proofErr w:type="spellStart"/>
-      <w:r>
-        <w:t>BusinessAccount</w:t>
-      </w:r>
-      <w:proofErr w:type="spellEnd"/>
-      <w:r>
-        <w:t xml:space="preserve"> e fazer</w:t>
-      </w:r>
-      <w:r>
-        <w:t xml:space="preserve"> </w:t>
-      </w:r>
-      <w:r>
-        <w:t>alguns testes.</w:t>
+      <w:r>
+        <w:t>e fazer alguns testes.</w:t>
       </w:r>
     </w:p>
     <w:p>
@@ -442,11 +735,12 @@
           <w:noProof/>
           <w:lang w:eastAsia="pt-BR"/>
         </w:rPr>
+        <w:lastRenderedPageBreak/>
         <w:drawing>
-          <wp:inline distT="0" distB="0" distL="0" distR="0" wp14:anchorId="1E60E18F" wp14:editId="611BFD35">
-            <wp:extent cx="5306165" cy="6382641"/>
-            <wp:effectExtent l="0" t="0" r="8890" b="0"/>
-            <wp:docPr id="13" name="Imagem 13"/>
+          <wp:inline distT="0" distB="0" distL="0" distR="0" wp14:anchorId="03E01FC5" wp14:editId="482F77C5">
+            <wp:extent cx="4315427" cy="5906324"/>
+            <wp:effectExtent l="0" t="0" r="9525" b="0"/>
+            <wp:docPr id="3" name="Imagem 3"/>
             <wp:cNvGraphicFramePr>
               <a:graphicFrameLocks xmlns:a="http://schemas.openxmlformats.org/drawingml/2006/main" noChangeAspect="1"/>
             </wp:cNvGraphicFramePr>
@@ -454,7 +748,7 @@
               <a:graphicData uri="http://schemas.openxmlformats.org/drawingml/2006/picture">
                 <pic:pic xmlns:pic="http://schemas.openxmlformats.org/drawingml/2006/picture">
                   <pic:nvPicPr>
-                    <pic:cNvPr id="13" name="A80B669.tmp"/>
+                    <pic:cNvPr id="2" name="7386381.tmp"/>
                     <pic:cNvPicPr/>
                   </pic:nvPicPr>
                   <pic:blipFill>
@@ -472,7 +766,7 @@
                   <pic:spPr>
                     <a:xfrm>
                       <a:off x="0" y="0"/>
-                      <a:ext cx="5306165" cy="6382641"/>
+                      <a:ext cx="4315427" cy="5906324"/>
                     </a:xfrm>
                     <a:prstGeom prst="rect">
                       <a:avLst/>
@@ -487,10 +781,464 @@
     </w:p>
     <w:p>
       <w:pPr>
+        <w:rPr>
+          <w:b/>
+        </w:rPr>
+      </w:pPr>
+      <w:r>
+        <w:t xml:space="preserve">Vamos criar um projeto chamado </w:t>
+      </w:r>
+      <w:proofErr w:type="spellStart"/>
+      <w:r>
+        <w:rPr>
+          <w:b/>
+        </w:rPr>
+        <w:t>Heranca</w:t>
+      </w:r>
+      <w:proofErr w:type="spellEnd"/>
+    </w:p>
+    <w:p>
+      <w:r>
+        <w:rPr>
+          <w:noProof/>
+          <w:lang w:eastAsia="pt-BR"/>
+        </w:rPr>
+        <w:drawing>
+          <wp:inline distT="0" distB="0" distL="0" distR="0" wp14:anchorId="1B409E56" wp14:editId="416DF358">
+            <wp:extent cx="5400040" cy="2204720"/>
+            <wp:effectExtent l="0" t="0" r="0" b="5080"/>
+            <wp:docPr id="4" name="Imagem 4"/>
+            <wp:cNvGraphicFramePr>
+              <a:graphicFrameLocks xmlns:a="http://schemas.openxmlformats.org/drawingml/2006/main" noChangeAspect="1"/>
+            </wp:cNvGraphicFramePr>
+            <a:graphic xmlns:a="http://schemas.openxmlformats.org/drawingml/2006/main">
+              <a:graphicData uri="http://schemas.openxmlformats.org/drawingml/2006/picture">
+                <pic:pic xmlns:pic="http://schemas.openxmlformats.org/drawingml/2006/picture">
+                  <pic:nvPicPr>
+                    <pic:cNvPr id="4" name="7385DCB.tmp"/>
+                    <pic:cNvPicPr/>
+                  </pic:nvPicPr>
+                  <pic:blipFill>
+                    <a:blip r:embed="rId10">
+                      <a:extLst>
+                        <a:ext uri="{28A0092B-C50C-407E-A947-70E740481C1C}">
+                          <a14:useLocalDpi xmlns:a14="http://schemas.microsoft.com/office/drawing/2010/main" val="0"/>
+                        </a:ext>
+                      </a:extLst>
+                    </a:blip>
+                    <a:stretch>
+                      <a:fillRect/>
+                    </a:stretch>
+                  </pic:blipFill>
+                  <pic:spPr>
+                    <a:xfrm>
+                      <a:off x="0" y="0"/>
+                      <a:ext cx="5400040" cy="2204720"/>
+                    </a:xfrm>
+                    <a:prstGeom prst="rect">
+                      <a:avLst/>
+                    </a:prstGeom>
+                  </pic:spPr>
+                </pic:pic>
+              </a:graphicData>
+            </a:graphic>
+          </wp:inline>
+        </w:drawing>
+      </w:r>
+    </w:p>
+    <w:p>
+      <w:r>
+        <w:lastRenderedPageBreak/>
+        <w:t>Botão direito no projeto. Adicionar New Folder.</w:t>
+      </w:r>
+    </w:p>
+    <w:p>
+      <w:r>
+        <w:rPr>
+          <w:noProof/>
+          <w:lang w:eastAsia="pt-BR"/>
+        </w:rPr>
+        <w:drawing>
+          <wp:inline distT="0" distB="0" distL="0" distR="0" wp14:anchorId="406451FC" wp14:editId="4E7303AB">
+            <wp:extent cx="5400675" cy="4248150"/>
+            <wp:effectExtent l="0" t="0" r="9525" b="0"/>
+            <wp:docPr id="6" name="Imagem 6"/>
+            <wp:cNvGraphicFramePr>
+              <a:graphicFrameLocks xmlns:a="http://schemas.openxmlformats.org/drawingml/2006/main" noChangeAspect="1"/>
+            </wp:cNvGraphicFramePr>
+            <a:graphic xmlns:a="http://schemas.openxmlformats.org/drawingml/2006/main">
+              <a:graphicData uri="http://schemas.openxmlformats.org/drawingml/2006/picture">
+                <pic:pic xmlns:pic="http://schemas.openxmlformats.org/drawingml/2006/picture">
+                  <pic:nvPicPr>
+                    <pic:cNvPr id="0" name="Picture 1"/>
+                    <pic:cNvPicPr>
+                      <a:picLocks noChangeAspect="1" noChangeArrowheads="1"/>
+                    </pic:cNvPicPr>
+                  </pic:nvPicPr>
+                  <pic:blipFill>
+                    <a:blip r:embed="rId11">
+                      <a:extLst>
+                        <a:ext uri="{28A0092B-C50C-407E-A947-70E740481C1C}">
+                          <a14:useLocalDpi xmlns:a14="http://schemas.microsoft.com/office/drawing/2010/main" val="0"/>
+                        </a:ext>
+                      </a:extLst>
+                    </a:blip>
+                    <a:srcRect/>
+                    <a:stretch>
+                      <a:fillRect/>
+                    </a:stretch>
+                  </pic:blipFill>
+                  <pic:spPr bwMode="auto">
+                    <a:xfrm>
+                      <a:off x="0" y="0"/>
+                      <a:ext cx="5400675" cy="4248150"/>
+                    </a:xfrm>
+                    <a:prstGeom prst="rect">
+                      <a:avLst/>
+                    </a:prstGeom>
+                    <a:noFill/>
+                    <a:ln>
+                      <a:noFill/>
+                    </a:ln>
+                  </pic:spPr>
+                </pic:pic>
+              </a:graphicData>
+            </a:graphic>
+          </wp:inline>
+        </w:drawing>
+      </w:r>
+    </w:p>
+    <w:p>
+      <w:r>
+        <w:t xml:space="preserve">Crie a pasta </w:t>
+      </w:r>
+      <w:proofErr w:type="spellStart"/>
+      <w:r>
+        <w:t>Entit</w:t>
+      </w:r>
+      <w:r>
+        <w:t>i</w:t>
+      </w:r>
+      <w:r>
+        <w:t>es</w:t>
+      </w:r>
+      <w:proofErr w:type="spellEnd"/>
+      <w:r>
+        <w:t xml:space="preserve"> – que são as entidades. </w:t>
+      </w:r>
+    </w:p>
+    <w:p>
+      <w:r>
+        <w:rPr>
+          <w:noProof/>
+          <w:lang w:eastAsia="pt-BR"/>
+        </w:rPr>
+        <w:drawing>
+          <wp:inline distT="0" distB="0" distL="0" distR="0" wp14:anchorId="2E352FA4" wp14:editId="5FE957BE">
+            <wp:extent cx="3038899" cy="1971950"/>
+            <wp:effectExtent l="0" t="0" r="9525" b="9525"/>
+            <wp:docPr id="7" name="Imagem 7"/>
+            <wp:cNvGraphicFramePr>
+              <a:graphicFrameLocks xmlns:a="http://schemas.openxmlformats.org/drawingml/2006/main" noChangeAspect="1"/>
+            </wp:cNvGraphicFramePr>
+            <a:graphic xmlns:a="http://schemas.openxmlformats.org/drawingml/2006/main">
+              <a:graphicData uri="http://schemas.openxmlformats.org/drawingml/2006/picture">
+                <pic:pic xmlns:pic="http://schemas.openxmlformats.org/drawingml/2006/picture">
+                  <pic:nvPicPr>
+                    <pic:cNvPr id="7" name="7386421.tmp"/>
+                    <pic:cNvPicPr/>
+                  </pic:nvPicPr>
+                  <pic:blipFill>
+                    <a:blip r:embed="rId12">
+                      <a:extLst>
+                        <a:ext uri="{28A0092B-C50C-407E-A947-70E740481C1C}">
+                          <a14:useLocalDpi xmlns:a14="http://schemas.microsoft.com/office/drawing/2010/main" val="0"/>
+                        </a:ext>
+                      </a:extLst>
+                    </a:blip>
+                    <a:stretch>
+                      <a:fillRect/>
+                    </a:stretch>
+                  </pic:blipFill>
+                  <pic:spPr>
+                    <a:xfrm>
+                      <a:off x="0" y="0"/>
+                      <a:ext cx="3038899" cy="1971950"/>
+                    </a:xfrm>
+                    <a:prstGeom prst="rect">
+                      <a:avLst/>
+                    </a:prstGeom>
+                  </pic:spPr>
+                </pic:pic>
+              </a:graphicData>
+            </a:graphic>
+          </wp:inline>
+        </w:drawing>
+      </w:r>
+    </w:p>
+    <w:p>
+      <w:r>
+        <w:t xml:space="preserve">Para deixar nosso projeto melhor organizado, vamos separar as classes em uma pasta chamada </w:t>
+      </w:r>
+      <w:proofErr w:type="spellStart"/>
+      <w:r>
+        <w:t>Entities</w:t>
+      </w:r>
+      <w:proofErr w:type="spellEnd"/>
+      <w:r>
+        <w:t xml:space="preserve"> ou Entidades. </w:t>
+      </w:r>
+    </w:p>
+    <w:p>
+      <w:pPr>
+        <w:spacing w:line="259" w:lineRule="auto"/>
+        <w:jc w:val="left"/>
+      </w:pPr>
+      <w:r>
+        <w:br w:type="page"/>
+      </w:r>
+    </w:p>
+    <w:p>
+      <w:r>
+        <w:lastRenderedPageBreak/>
+        <w:t xml:space="preserve">Botão direito no folder </w:t>
+      </w:r>
+      <w:proofErr w:type="spellStart"/>
+      <w:r>
+        <w:t>Entities</w:t>
+      </w:r>
+      <w:proofErr w:type="spellEnd"/>
+      <w:r>
+        <w:t xml:space="preserve"> Adicionar Classe</w:t>
+      </w:r>
+    </w:p>
+    <w:p>
+      <w:r>
+        <w:rPr>
+          <w:noProof/>
+          <w:lang w:eastAsia="pt-BR"/>
+        </w:rPr>
+        <w:drawing>
+          <wp:inline distT="0" distB="0" distL="0" distR="0" wp14:anchorId="5D0CAC93" wp14:editId="327CBA89">
+            <wp:extent cx="5400675" cy="3476625"/>
+            <wp:effectExtent l="0" t="0" r="9525" b="9525"/>
+            <wp:docPr id="8" name="Imagem 8"/>
+            <wp:cNvGraphicFramePr>
+              <a:graphicFrameLocks xmlns:a="http://schemas.openxmlformats.org/drawingml/2006/main" noChangeAspect="1"/>
+            </wp:cNvGraphicFramePr>
+            <a:graphic xmlns:a="http://schemas.openxmlformats.org/drawingml/2006/main">
+              <a:graphicData uri="http://schemas.openxmlformats.org/drawingml/2006/picture">
+                <pic:pic xmlns:pic="http://schemas.openxmlformats.org/drawingml/2006/picture">
+                  <pic:nvPicPr>
+                    <pic:cNvPr id="0" name="Picture 2"/>
+                    <pic:cNvPicPr>
+                      <a:picLocks noChangeAspect="1" noChangeArrowheads="1"/>
+                    </pic:cNvPicPr>
+                  </pic:nvPicPr>
+                  <pic:blipFill>
+                    <a:blip r:embed="rId13">
+                      <a:extLst>
+                        <a:ext uri="{28A0092B-C50C-407E-A947-70E740481C1C}">
+                          <a14:useLocalDpi xmlns:a14="http://schemas.microsoft.com/office/drawing/2010/main" val="0"/>
+                        </a:ext>
+                      </a:extLst>
+                    </a:blip>
+                    <a:srcRect/>
+                    <a:stretch>
+                      <a:fillRect/>
+                    </a:stretch>
+                  </pic:blipFill>
+                  <pic:spPr bwMode="auto">
+                    <a:xfrm>
+                      <a:off x="0" y="0"/>
+                      <a:ext cx="5400675" cy="3476625"/>
+                    </a:xfrm>
+                    <a:prstGeom prst="rect">
+                      <a:avLst/>
+                    </a:prstGeom>
+                    <a:noFill/>
+                    <a:ln>
+                      <a:noFill/>
+                    </a:ln>
+                  </pic:spPr>
+                </pic:pic>
+              </a:graphicData>
+            </a:graphic>
+          </wp:inline>
+        </w:drawing>
+      </w:r>
+    </w:p>
+    <w:p>
+      <w:r>
+        <w:t>Adicione a classe Conta</w:t>
+      </w:r>
+    </w:p>
+    <w:p>
+      <w:r>
+        <w:rPr>
+          <w:noProof/>
+          <w:lang w:eastAsia="pt-BR"/>
+        </w:rPr>
+        <w:drawing>
+          <wp:inline distT="0" distB="0" distL="0" distR="0" wp14:anchorId="74D19329" wp14:editId="7CA203AA">
+            <wp:extent cx="5400040" cy="3731895"/>
+            <wp:effectExtent l="0" t="0" r="0" b="1905"/>
+            <wp:docPr id="9" name="Imagem 9"/>
+            <wp:cNvGraphicFramePr>
+              <a:graphicFrameLocks xmlns:a="http://schemas.openxmlformats.org/drawingml/2006/main" noChangeAspect="1"/>
+            </wp:cNvGraphicFramePr>
+            <a:graphic xmlns:a="http://schemas.openxmlformats.org/drawingml/2006/main">
+              <a:graphicData uri="http://schemas.openxmlformats.org/drawingml/2006/picture">
+                <pic:pic xmlns:pic="http://schemas.openxmlformats.org/drawingml/2006/picture">
+                  <pic:nvPicPr>
+                    <pic:cNvPr id="9" name="7384CBE.tmp"/>
+                    <pic:cNvPicPr/>
+                  </pic:nvPicPr>
+                  <pic:blipFill>
+                    <a:blip r:embed="rId14">
+                      <a:extLst>
+                        <a:ext uri="{28A0092B-C50C-407E-A947-70E740481C1C}">
+                          <a14:useLocalDpi xmlns:a14="http://schemas.microsoft.com/office/drawing/2010/main" val="0"/>
+                        </a:ext>
+                      </a:extLst>
+                    </a:blip>
+                    <a:stretch>
+                      <a:fillRect/>
+                    </a:stretch>
+                  </pic:blipFill>
+                  <pic:spPr>
+                    <a:xfrm>
+                      <a:off x="0" y="0"/>
+                      <a:ext cx="5400040" cy="3731895"/>
+                    </a:xfrm>
+                    <a:prstGeom prst="rect">
+                      <a:avLst/>
+                    </a:prstGeom>
+                  </pic:spPr>
+                </pic:pic>
+              </a:graphicData>
+            </a:graphic>
+          </wp:inline>
+        </w:drawing>
+      </w:r>
+    </w:p>
+    <w:p>
+      <w:r>
+        <w:t xml:space="preserve">O projeto está assim: </w:t>
+      </w:r>
+    </w:p>
+    <w:p>
+      <w:r>
+        <w:rPr>
+          <w:noProof/>
+          <w:lang w:eastAsia="pt-BR"/>
+        </w:rPr>
+        <w:lastRenderedPageBreak/>
+        <w:drawing>
+          <wp:inline distT="0" distB="0" distL="0" distR="0" wp14:anchorId="4F676CAD" wp14:editId="68713183">
+            <wp:extent cx="3019846" cy="2181529"/>
+            <wp:effectExtent l="0" t="0" r="9525" b="9525"/>
+            <wp:docPr id="10" name="Imagem 10"/>
+            <wp:cNvGraphicFramePr>
+              <a:graphicFrameLocks xmlns:a="http://schemas.openxmlformats.org/drawingml/2006/main" noChangeAspect="1"/>
+            </wp:cNvGraphicFramePr>
+            <a:graphic xmlns:a="http://schemas.openxmlformats.org/drawingml/2006/main">
+              <a:graphicData uri="http://schemas.openxmlformats.org/drawingml/2006/picture">
+                <pic:pic xmlns:pic="http://schemas.openxmlformats.org/drawingml/2006/picture">
+                  <pic:nvPicPr>
+                    <pic:cNvPr id="10" name="738DCF9.tmp"/>
+                    <pic:cNvPicPr/>
+                  </pic:nvPicPr>
+                  <pic:blipFill>
+                    <a:blip r:embed="rId15">
+                      <a:extLst>
+                        <a:ext uri="{28A0092B-C50C-407E-A947-70E740481C1C}">
+                          <a14:useLocalDpi xmlns:a14="http://schemas.microsoft.com/office/drawing/2010/main" val="0"/>
+                        </a:ext>
+                      </a:extLst>
+                    </a:blip>
+                    <a:stretch>
+                      <a:fillRect/>
+                    </a:stretch>
+                  </pic:blipFill>
+                  <pic:spPr>
+                    <a:xfrm>
+                      <a:off x="0" y="0"/>
+                      <a:ext cx="3019846" cy="2181529"/>
+                    </a:xfrm>
+                    <a:prstGeom prst="rect">
+                      <a:avLst/>
+                    </a:prstGeom>
+                  </pic:spPr>
+                </pic:pic>
+              </a:graphicData>
+            </a:graphic>
+          </wp:inline>
+        </w:drawing>
+      </w:r>
+    </w:p>
+    <w:p>
+      <w:r>
+        <w:t xml:space="preserve">Criando as propriedades, os atributos: </w:t>
+      </w:r>
+      <w:bookmarkStart w:id="0" w:name="_GoBack"/>
+      <w:bookmarkEnd w:id="0"/>
+    </w:p>
+    <w:p>
+      <w:r>
+        <w:rPr>
+          <w:noProof/>
+          <w:lang w:eastAsia="pt-BR"/>
+        </w:rPr>
+        <w:drawing>
+          <wp:inline distT="0" distB="0" distL="0" distR="0" wp14:anchorId="5763C1BA" wp14:editId="7657AABA">
+            <wp:extent cx="5400040" cy="2588260"/>
+            <wp:effectExtent l="0" t="0" r="0" b="2540"/>
+            <wp:docPr id="20" name="Imagem 20"/>
+            <wp:cNvGraphicFramePr>
+              <a:graphicFrameLocks xmlns:a="http://schemas.openxmlformats.org/drawingml/2006/main" noChangeAspect="1"/>
+            </wp:cNvGraphicFramePr>
+            <a:graphic xmlns:a="http://schemas.openxmlformats.org/drawingml/2006/main">
+              <a:graphicData uri="http://schemas.openxmlformats.org/drawingml/2006/picture">
+                <pic:pic xmlns:pic="http://schemas.openxmlformats.org/drawingml/2006/picture">
+                  <pic:nvPicPr>
+                    <pic:cNvPr id="20" name="738871B.tmp"/>
+                    <pic:cNvPicPr/>
+                  </pic:nvPicPr>
+                  <pic:blipFill>
+                    <a:blip r:embed="rId16">
+                      <a:extLst>
+                        <a:ext uri="{28A0092B-C50C-407E-A947-70E740481C1C}">
+                          <a14:useLocalDpi xmlns:a14="http://schemas.microsoft.com/office/drawing/2010/main" val="0"/>
+                        </a:ext>
+                      </a:extLst>
+                    </a:blip>
+                    <a:stretch>
+                      <a:fillRect/>
+                    </a:stretch>
+                  </pic:blipFill>
+                  <pic:spPr>
+                    <a:xfrm>
+                      <a:off x="0" y="0"/>
+                      <a:ext cx="5400040" cy="2588260"/>
+                    </a:xfrm>
+                    <a:prstGeom prst="rect">
+                      <a:avLst/>
+                    </a:prstGeom>
+                  </pic:spPr>
+                </pic:pic>
+              </a:graphicData>
+            </a:graphic>
+          </wp:inline>
+        </w:drawing>
+      </w:r>
+    </w:p>
+    <w:p/>
+    <w:p>
+      <w:pPr>
         <w:pStyle w:val="Ttulo2"/>
       </w:pPr>
       <w:r>
-        <w:lastRenderedPageBreak/>
         <w:t>Modificadores de acesso</w:t>
       </w:r>
     </w:p>
@@ -516,7 +1264,7 @@
                     <pic:cNvPicPr/>
                   </pic:nvPicPr>
                   <pic:blipFill>
-                    <a:blip r:embed="rId9">
+                    <a:blip r:embed="rId17">
                       <a:extLst>
                         <a:ext uri="{28A0092B-C50C-407E-A947-70E740481C1C}">
                           <a14:useLocalDpi xmlns:a14="http://schemas.microsoft.com/office/drawing/2010/main" val="0"/>
@@ -545,13 +1293,8 @@
     </w:p>
     <w:p>
       <w:r>
-        <w:t>Suponha que, para realizar um empréstimo, é</w:t>
-      </w:r>
-      <w:r>
-        <w:t xml:space="preserve"> </w:t>
-      </w:r>
-      <w:r>
-        <w:t>descontada uma taxa no valor de 10.0</w:t>
+        <w:lastRenderedPageBreak/>
+        <w:t>Suponha que, para realizar um empréstimo, é descontada uma taxa no valor de 10.0</w:t>
       </w:r>
     </w:p>
     <w:p>
@@ -581,7 +1324,7 @@
                     <pic:cNvPicPr/>
                   </pic:nvPicPr>
                   <pic:blipFill>
-                    <a:blip r:embed="rId10">
+                    <a:blip r:embed="rId18">
                       <a:extLst>
                         <a:ext uri="{28A0092B-C50C-407E-A947-70E740481C1C}">
                           <a14:useLocalDpi xmlns:a14="http://schemas.microsoft.com/office/drawing/2010/main" val="0"/>
@@ -632,7 +1375,7 @@
                     <pic:cNvPicPr/>
                   </pic:nvPicPr>
                   <pic:blipFill>
-                    <a:blip r:embed="rId11">
+                    <a:blip r:embed="rId19">
                       <a:extLst>
                         <a:ext uri="{28A0092B-C50C-407E-A947-70E740481C1C}">
                           <a14:useLocalDpi xmlns:a14="http://schemas.microsoft.com/office/drawing/2010/main" val="0"/>
@@ -703,7 +1446,7 @@
                     <pic:cNvPicPr/>
                   </pic:nvPicPr>
                   <pic:blipFill>
-                    <a:blip r:embed="rId12">
+                    <a:blip r:embed="rId20">
                       <a:extLst>
                         <a:ext uri="{28A0092B-C50C-407E-A947-70E740481C1C}">
                           <a14:useLocalDpi xmlns:a14="http://schemas.microsoft.com/office/drawing/2010/main" val="0"/>
@@ -735,24 +1478,12 @@
         <w:pStyle w:val="Ttulo2"/>
       </w:pPr>
       <w:r>
-        <w:t>E</w:t>
-      </w:r>
-      <w:r>
-        <w:t>xemplo</w:t>
-      </w:r>
-      <w:r>
-        <w:t>:</w:t>
-      </w:r>
-    </w:p>
-    <w:p>
-      <w:r>
-        <w:t>Se o saldo tiver acesso privativo para alteração, isso</w:t>
-      </w:r>
-      <w:r>
-        <w:t xml:space="preserve"> </w:t>
-      </w:r>
-      <w:r>
-        <w:t>resulta em erro:</w:t>
+        <w:t>Exemplo:</w:t>
+      </w:r>
+    </w:p>
+    <w:p>
+      <w:r>
+        <w:t>Se o saldo tiver acesso privativo para alteração, isso resulta em erro:</w:t>
       </w:r>
     </w:p>
     <w:p>
@@ -777,7 +1508,7 @@
                     <pic:cNvPicPr/>
                   </pic:nvPicPr>
                   <pic:blipFill>
-                    <a:blip r:embed="rId13">
+                    <a:blip r:embed="rId21">
                       <a:extLst>
                         <a:ext uri="{28A0092B-C50C-407E-A947-70E740481C1C}">
                           <a14:useLocalDpi xmlns:a14="http://schemas.microsoft.com/office/drawing/2010/main" val="0"/>
@@ -804,10 +1535,7 @@
         </w:drawing>
       </w:r>
     </w:p>
-    <w:p>
-      <w:bookmarkStart w:id="0" w:name="_GoBack"/>
-      <w:bookmarkEnd w:id="0"/>
-    </w:p>
+    <w:p/>
     <w:p>
       <w:r>
         <w:rPr>
@@ -831,7 +1559,7 @@
                     <pic:cNvPicPr/>
                   </pic:nvPicPr>
                   <pic:blipFill>
-                    <a:blip r:embed="rId14">
+                    <a:blip r:embed="rId22">
                       <a:extLst>
                         <a:ext uri="{28A0092B-C50C-407E-A947-70E740481C1C}">
                           <a14:useLocalDpi xmlns:a14="http://schemas.microsoft.com/office/drawing/2010/main" val="0"/>
@@ -960,7 +1688,7 @@
         <w:rFonts w:ascii="Symbol" w:hAnsi="Symbol" w:hint="default"/>
       </w:rPr>
     </w:lvl>
-    <w:lvl w:ilvl="1" w:tplc="04160003" w:tentative="1">
+    <w:lvl w:ilvl="1" w:tplc="04160003">
       <w:start w:val="1"/>
       <w:numFmt w:val="bullet"/>
       <w:lvlText w:val="o"/>

</xml_diff>

<commit_message>
classe Conta implementada no projeto Heranca
</commit_message>
<xml_diff>
--- a/Aula_08_Classe/Aula_20_Herança.docx
+++ b/Aula_08_Classe/Aula_20_Herança.docx
@@ -1181,8 +1181,6 @@
       <w:r>
         <w:t xml:space="preserve">Criando as propriedades, os atributos: </w:t>
       </w:r>
-      <w:bookmarkStart w:id="0" w:name="_GoBack"/>
-      <w:bookmarkEnd w:id="0"/>
     </w:p>
     <w:p>
       <w:r>
@@ -1233,7 +1231,2055 @@
         </w:drawing>
       </w:r>
     </w:p>
+    <w:p>
+      <w:r>
+        <w:t>Criando um construtor padrão</w:t>
+      </w:r>
+    </w:p>
+    <w:p>
+      <w:r>
+        <w:rPr>
+          <w:noProof/>
+          <w:lang w:eastAsia="pt-BR"/>
+        </w:rPr>
+        <w:drawing>
+          <wp:inline distT="0" distB="0" distL="0" distR="0" wp14:anchorId="006CC29D" wp14:editId="240DE29B">
+            <wp:extent cx="1838582" cy="876422"/>
+            <wp:effectExtent l="0" t="0" r="9525" b="0"/>
+            <wp:docPr id="22" name="Imagem 22"/>
+            <wp:cNvGraphicFramePr>
+              <a:graphicFrameLocks xmlns:a="http://schemas.openxmlformats.org/drawingml/2006/main" noChangeAspect="1"/>
+            </wp:cNvGraphicFramePr>
+            <a:graphic xmlns:a="http://schemas.openxmlformats.org/drawingml/2006/main">
+              <a:graphicData uri="http://schemas.openxmlformats.org/drawingml/2006/picture">
+                <pic:pic xmlns:pic="http://schemas.openxmlformats.org/drawingml/2006/picture">
+                  <pic:nvPicPr>
+                    <pic:cNvPr id="22" name="738F4D2.tmp"/>
+                    <pic:cNvPicPr/>
+                  </pic:nvPicPr>
+                  <pic:blipFill>
+                    <a:blip r:embed="rId17">
+                      <a:extLst>
+                        <a:ext uri="{28A0092B-C50C-407E-A947-70E740481C1C}">
+                          <a14:useLocalDpi xmlns:a14="http://schemas.microsoft.com/office/drawing/2010/main" val="0"/>
+                        </a:ext>
+                      </a:extLst>
+                    </a:blip>
+                    <a:stretch>
+                      <a:fillRect/>
+                    </a:stretch>
+                  </pic:blipFill>
+                  <pic:spPr>
+                    <a:xfrm>
+                      <a:off x="0" y="0"/>
+                      <a:ext cx="1838582" cy="876422"/>
+                    </a:xfrm>
+                    <a:prstGeom prst="rect">
+                      <a:avLst/>
+                    </a:prstGeom>
+                  </pic:spPr>
+                </pic:pic>
+              </a:graphicData>
+            </a:graphic>
+          </wp:inline>
+        </w:drawing>
+      </w:r>
+    </w:p>
+    <w:p>
+      <w:r>
+        <w:t xml:space="preserve">Fica assim: </w:t>
+      </w:r>
+    </w:p>
+    <w:p>
+      <w:r>
+        <w:rPr>
+          <w:noProof/>
+          <w:lang w:eastAsia="pt-BR"/>
+        </w:rPr>
+        <w:lastRenderedPageBreak/>
+        <w:drawing>
+          <wp:inline distT="0" distB="0" distL="0" distR="0" wp14:anchorId="3A5EC645" wp14:editId="670AC8C9">
+            <wp:extent cx="5400040" cy="3453765"/>
+            <wp:effectExtent l="0" t="0" r="0" b="0"/>
+            <wp:docPr id="21" name="Imagem 21"/>
+            <wp:cNvGraphicFramePr>
+              <a:graphicFrameLocks xmlns:a="http://schemas.openxmlformats.org/drawingml/2006/main" noChangeAspect="1"/>
+            </wp:cNvGraphicFramePr>
+            <a:graphic xmlns:a="http://schemas.openxmlformats.org/drawingml/2006/main">
+              <a:graphicData uri="http://schemas.openxmlformats.org/drawingml/2006/picture">
+                <pic:pic xmlns:pic="http://schemas.openxmlformats.org/drawingml/2006/picture">
+                  <pic:nvPicPr>
+                    <pic:cNvPr id="21" name="738A8F3.tmp"/>
+                    <pic:cNvPicPr/>
+                  </pic:nvPicPr>
+                  <pic:blipFill>
+                    <a:blip r:embed="rId18">
+                      <a:extLst>
+                        <a:ext uri="{28A0092B-C50C-407E-A947-70E740481C1C}">
+                          <a14:useLocalDpi xmlns:a14="http://schemas.microsoft.com/office/drawing/2010/main" val="0"/>
+                        </a:ext>
+                      </a:extLst>
+                    </a:blip>
+                    <a:stretch>
+                      <a:fillRect/>
+                    </a:stretch>
+                  </pic:blipFill>
+                  <pic:spPr>
+                    <a:xfrm>
+                      <a:off x="0" y="0"/>
+                      <a:ext cx="5400040" cy="3453765"/>
+                    </a:xfrm>
+                    <a:prstGeom prst="rect">
+                      <a:avLst/>
+                    </a:prstGeom>
+                  </pic:spPr>
+                </pic:pic>
+              </a:graphicData>
+            </a:graphic>
+          </wp:inline>
+        </w:drawing>
+      </w:r>
+    </w:p>
+    <w:p>
+      <w:r>
+        <w:t xml:space="preserve">Agora o construtor com os argumentos utilizando a ferramenta do Visual Studio. </w:t>
+      </w:r>
+    </w:p>
+    <w:p>
+      <w:r>
+        <w:t xml:space="preserve">Coloque o cursor uma linha abaixo do construtor padrão. Irá aparecer o símbolo de uma chave de fenda. Clique nela. </w:t>
+      </w:r>
+    </w:p>
+    <w:p>
+      <w:r>
+        <w:rPr>
+          <w:noProof/>
+          <w:lang w:eastAsia="pt-BR"/>
+        </w:rPr>
+        <w:lastRenderedPageBreak/>
+        <w:drawing>
+          <wp:inline distT="0" distB="0" distL="0" distR="0" wp14:anchorId="0C211F1F" wp14:editId="4FEE8AF2">
+            <wp:extent cx="5391150" cy="4257675"/>
+            <wp:effectExtent l="0" t="0" r="0" b="9525"/>
+            <wp:docPr id="23" name="Imagem 23"/>
+            <wp:cNvGraphicFramePr>
+              <a:graphicFrameLocks xmlns:a="http://schemas.openxmlformats.org/drawingml/2006/main" noChangeAspect="1"/>
+            </wp:cNvGraphicFramePr>
+            <a:graphic xmlns:a="http://schemas.openxmlformats.org/drawingml/2006/main">
+              <a:graphicData uri="http://schemas.openxmlformats.org/drawingml/2006/picture">
+                <pic:pic xmlns:pic="http://schemas.openxmlformats.org/drawingml/2006/picture">
+                  <pic:nvPicPr>
+                    <pic:cNvPr id="0" name="Picture 3"/>
+                    <pic:cNvPicPr>
+                      <a:picLocks noChangeAspect="1" noChangeArrowheads="1"/>
+                    </pic:cNvPicPr>
+                  </pic:nvPicPr>
+                  <pic:blipFill>
+                    <a:blip r:embed="rId19">
+                      <a:extLst>
+                        <a:ext uri="{28A0092B-C50C-407E-A947-70E740481C1C}">
+                          <a14:useLocalDpi xmlns:a14="http://schemas.microsoft.com/office/drawing/2010/main" val="0"/>
+                        </a:ext>
+                      </a:extLst>
+                    </a:blip>
+                    <a:srcRect/>
+                    <a:stretch>
+                      <a:fillRect/>
+                    </a:stretch>
+                  </pic:blipFill>
+                  <pic:spPr bwMode="auto">
+                    <a:xfrm>
+                      <a:off x="0" y="0"/>
+                      <a:ext cx="5391150" cy="4257675"/>
+                    </a:xfrm>
+                    <a:prstGeom prst="rect">
+                      <a:avLst/>
+                    </a:prstGeom>
+                    <a:noFill/>
+                    <a:ln>
+                      <a:noFill/>
+                    </a:ln>
+                  </pic:spPr>
+                </pic:pic>
+              </a:graphicData>
+            </a:graphic>
+          </wp:inline>
+        </w:drawing>
+      </w:r>
+    </w:p>
+    <w:p>
+      <w:r>
+        <w:t xml:space="preserve">Ao passar o cursor na chave, irá aparecer a seta de um </w:t>
+      </w:r>
+      <w:proofErr w:type="spellStart"/>
+      <w:r>
+        <w:rPr>
+          <w:i/>
+        </w:rPr>
+        <w:t>drop</w:t>
+      </w:r>
+      <w:proofErr w:type="spellEnd"/>
+      <w:r>
+        <w:rPr>
+          <w:i/>
+        </w:rPr>
+        <w:t xml:space="preserve"> </w:t>
+      </w:r>
+      <w:proofErr w:type="spellStart"/>
+      <w:r>
+        <w:rPr>
+          <w:i/>
+        </w:rPr>
+        <w:t>down</w:t>
+      </w:r>
+      <w:proofErr w:type="spellEnd"/>
+      <w:r>
+        <w:t xml:space="preserve">. Clique nela. </w:t>
+      </w:r>
+    </w:p>
+    <w:p>
+      <w:r>
+        <w:rPr>
+          <w:noProof/>
+          <w:lang w:eastAsia="pt-BR"/>
+        </w:rPr>
+        <w:drawing>
+          <wp:inline distT="0" distB="0" distL="0" distR="0" wp14:anchorId="64E73DE0" wp14:editId="171D07B3">
+            <wp:extent cx="4724400" cy="2095500"/>
+            <wp:effectExtent l="0" t="0" r="0" b="0"/>
+            <wp:docPr id="24" name="Imagem 24"/>
+            <wp:cNvGraphicFramePr>
+              <a:graphicFrameLocks xmlns:a="http://schemas.openxmlformats.org/drawingml/2006/main" noChangeAspect="1"/>
+            </wp:cNvGraphicFramePr>
+            <a:graphic xmlns:a="http://schemas.openxmlformats.org/drawingml/2006/main">
+              <a:graphicData uri="http://schemas.openxmlformats.org/drawingml/2006/picture">
+                <pic:pic xmlns:pic="http://schemas.openxmlformats.org/drawingml/2006/picture">
+                  <pic:nvPicPr>
+                    <pic:cNvPr id="0" name="Picture 4"/>
+                    <pic:cNvPicPr>
+                      <a:picLocks noChangeAspect="1" noChangeArrowheads="1"/>
+                    </pic:cNvPicPr>
+                  </pic:nvPicPr>
+                  <pic:blipFill>
+                    <a:blip r:embed="rId20">
+                      <a:extLst>
+                        <a:ext uri="{28A0092B-C50C-407E-A947-70E740481C1C}">
+                          <a14:useLocalDpi xmlns:a14="http://schemas.microsoft.com/office/drawing/2010/main" val="0"/>
+                        </a:ext>
+                      </a:extLst>
+                    </a:blip>
+                    <a:srcRect/>
+                    <a:stretch>
+                      <a:fillRect/>
+                    </a:stretch>
+                  </pic:blipFill>
+                  <pic:spPr bwMode="auto">
+                    <a:xfrm>
+                      <a:off x="0" y="0"/>
+                      <a:ext cx="4724400" cy="2095500"/>
+                    </a:xfrm>
+                    <a:prstGeom prst="rect">
+                      <a:avLst/>
+                    </a:prstGeom>
+                    <a:noFill/>
+                    <a:ln>
+                      <a:noFill/>
+                    </a:ln>
+                  </pic:spPr>
+                </pic:pic>
+              </a:graphicData>
+            </a:graphic>
+          </wp:inline>
+        </w:drawing>
+      </w:r>
+    </w:p>
     <w:p/>
+    <w:p>
+      <w:r>
+        <w:t xml:space="preserve">Escolha a </w:t>
+      </w:r>
+      <w:proofErr w:type="gramStart"/>
+      <w:r>
+        <w:t>opção Gerar</w:t>
+      </w:r>
+      <w:proofErr w:type="gramEnd"/>
+      <w:r>
+        <w:t xml:space="preserve"> construtor... </w:t>
+      </w:r>
+    </w:p>
+    <w:p>
+      <w:r>
+        <w:rPr>
+          <w:noProof/>
+          <w:lang w:eastAsia="pt-BR"/>
+        </w:rPr>
+        <w:lastRenderedPageBreak/>
+        <w:drawing>
+          <wp:inline distT="0" distB="0" distL="0" distR="0" wp14:anchorId="71FD9DE7" wp14:editId="4995FC1E">
+            <wp:extent cx="5391150" cy="4152900"/>
+            <wp:effectExtent l="0" t="0" r="0" b="0"/>
+            <wp:docPr id="25" name="Imagem 25"/>
+            <wp:cNvGraphicFramePr>
+              <a:graphicFrameLocks xmlns:a="http://schemas.openxmlformats.org/drawingml/2006/main" noChangeAspect="1"/>
+            </wp:cNvGraphicFramePr>
+            <a:graphic xmlns:a="http://schemas.openxmlformats.org/drawingml/2006/main">
+              <a:graphicData uri="http://schemas.openxmlformats.org/drawingml/2006/picture">
+                <pic:pic xmlns:pic="http://schemas.openxmlformats.org/drawingml/2006/picture">
+                  <pic:nvPicPr>
+                    <pic:cNvPr id="0" name="Picture 5"/>
+                    <pic:cNvPicPr>
+                      <a:picLocks noChangeAspect="1" noChangeArrowheads="1"/>
+                    </pic:cNvPicPr>
+                  </pic:nvPicPr>
+                  <pic:blipFill>
+                    <a:blip r:embed="rId21">
+                      <a:extLst>
+                        <a:ext uri="{28A0092B-C50C-407E-A947-70E740481C1C}">
+                          <a14:useLocalDpi xmlns:a14="http://schemas.microsoft.com/office/drawing/2010/main" val="0"/>
+                        </a:ext>
+                      </a:extLst>
+                    </a:blip>
+                    <a:srcRect/>
+                    <a:stretch>
+                      <a:fillRect/>
+                    </a:stretch>
+                  </pic:blipFill>
+                  <pic:spPr bwMode="auto">
+                    <a:xfrm>
+                      <a:off x="0" y="0"/>
+                      <a:ext cx="5391150" cy="4152900"/>
+                    </a:xfrm>
+                    <a:prstGeom prst="rect">
+                      <a:avLst/>
+                    </a:prstGeom>
+                    <a:noFill/>
+                    <a:ln>
+                      <a:noFill/>
+                    </a:ln>
+                  </pic:spPr>
+                </pic:pic>
+              </a:graphicData>
+            </a:graphic>
+          </wp:inline>
+        </w:drawing>
+      </w:r>
+    </w:p>
+    <w:p>
+      <w:r>
+        <w:t xml:space="preserve">Pode deixar os três marcados. </w:t>
+      </w:r>
+      <w:r>
+        <w:t xml:space="preserve">Clique em OK. </w:t>
+      </w:r>
+    </w:p>
+    <w:p>
+      <w:r>
+        <w:rPr>
+          <w:noProof/>
+          <w:lang w:eastAsia="pt-BR"/>
+        </w:rPr>
+        <w:drawing>
+          <wp:inline distT="0" distB="0" distL="0" distR="0" wp14:anchorId="127A8491" wp14:editId="715B0CB2">
+            <wp:extent cx="5400040" cy="3061970"/>
+            <wp:effectExtent l="0" t="0" r="0" b="5080"/>
+            <wp:docPr id="26" name="Imagem 26"/>
+            <wp:cNvGraphicFramePr>
+              <a:graphicFrameLocks xmlns:a="http://schemas.openxmlformats.org/drawingml/2006/main" noChangeAspect="1"/>
+            </wp:cNvGraphicFramePr>
+            <a:graphic xmlns:a="http://schemas.openxmlformats.org/drawingml/2006/main">
+              <a:graphicData uri="http://schemas.openxmlformats.org/drawingml/2006/picture">
+                <pic:pic xmlns:pic="http://schemas.openxmlformats.org/drawingml/2006/picture">
+                  <pic:nvPicPr>
+                    <pic:cNvPr id="26" name="7383DCA.tmp"/>
+                    <pic:cNvPicPr/>
+                  </pic:nvPicPr>
+                  <pic:blipFill>
+                    <a:blip r:embed="rId22">
+                      <a:extLst>
+                        <a:ext uri="{28A0092B-C50C-407E-A947-70E740481C1C}">
+                          <a14:useLocalDpi xmlns:a14="http://schemas.microsoft.com/office/drawing/2010/main" val="0"/>
+                        </a:ext>
+                      </a:extLst>
+                    </a:blip>
+                    <a:stretch>
+                      <a:fillRect/>
+                    </a:stretch>
+                  </pic:blipFill>
+                  <pic:spPr>
+                    <a:xfrm>
+                      <a:off x="0" y="0"/>
+                      <a:ext cx="5400040" cy="3061970"/>
+                    </a:xfrm>
+                    <a:prstGeom prst="rect">
+                      <a:avLst/>
+                    </a:prstGeom>
+                  </pic:spPr>
+                </pic:pic>
+              </a:graphicData>
+            </a:graphic>
+          </wp:inline>
+        </w:drawing>
+      </w:r>
+    </w:p>
+    <w:p/>
+    <w:p>
+      <w:r>
+        <w:t xml:space="preserve">Os construtores foram criados automaticamente. </w:t>
+      </w:r>
+    </w:p>
+    <w:p>
+      <w:r>
+        <w:rPr>
+          <w:noProof/>
+          <w:lang w:eastAsia="pt-BR"/>
+        </w:rPr>
+        <w:lastRenderedPageBreak/>
+        <w:drawing>
+          <wp:inline distT="0" distB="0" distL="0" distR="0" wp14:anchorId="5D7BBAEA" wp14:editId="1319E562">
+            <wp:extent cx="5400040" cy="1508125"/>
+            <wp:effectExtent l="0" t="0" r="0" b="0"/>
+            <wp:docPr id="27" name="Imagem 27"/>
+            <wp:cNvGraphicFramePr>
+              <a:graphicFrameLocks xmlns:a="http://schemas.openxmlformats.org/drawingml/2006/main" noChangeAspect="1"/>
+            </wp:cNvGraphicFramePr>
+            <a:graphic xmlns:a="http://schemas.openxmlformats.org/drawingml/2006/main">
+              <a:graphicData uri="http://schemas.openxmlformats.org/drawingml/2006/picture">
+                <pic:pic xmlns:pic="http://schemas.openxmlformats.org/drawingml/2006/picture">
+                  <pic:nvPicPr>
+                    <pic:cNvPr id="27" name="7388CC.tmp"/>
+                    <pic:cNvPicPr/>
+                  </pic:nvPicPr>
+                  <pic:blipFill>
+                    <a:blip r:embed="rId23">
+                      <a:extLst>
+                        <a:ext uri="{28A0092B-C50C-407E-A947-70E740481C1C}">
+                          <a14:useLocalDpi xmlns:a14="http://schemas.microsoft.com/office/drawing/2010/main" val="0"/>
+                        </a:ext>
+                      </a:extLst>
+                    </a:blip>
+                    <a:stretch>
+                      <a:fillRect/>
+                    </a:stretch>
+                  </pic:blipFill>
+                  <pic:spPr>
+                    <a:xfrm>
+                      <a:off x="0" y="0"/>
+                      <a:ext cx="5400040" cy="1508125"/>
+                    </a:xfrm>
+                    <a:prstGeom prst="rect">
+                      <a:avLst/>
+                    </a:prstGeom>
+                  </pic:spPr>
+                </pic:pic>
+              </a:graphicData>
+            </a:graphic>
+          </wp:inline>
+        </w:drawing>
+      </w:r>
+    </w:p>
+    <w:p>
+      <w:r>
+        <w:t xml:space="preserve">A </w:t>
+      </w:r>
+      <w:proofErr w:type="gramStart"/>
+      <w:r>
+        <w:t>classe Conta</w:t>
+      </w:r>
+      <w:proofErr w:type="gramEnd"/>
+      <w:r>
+        <w:t xml:space="preserve"> ficará assim: </w:t>
+      </w:r>
+    </w:p>
+    <w:p>
+      <w:r>
+        <w:rPr>
+          <w:noProof/>
+          <w:lang w:eastAsia="pt-BR"/>
+        </w:rPr>
+        <w:drawing>
+          <wp:inline distT="0" distB="0" distL="0" distR="0" wp14:anchorId="20802596" wp14:editId="76A67282">
+            <wp:extent cx="5400040" cy="3683000"/>
+            <wp:effectExtent l="0" t="0" r="0" b="0"/>
+            <wp:docPr id="28" name="Imagem 28"/>
+            <wp:cNvGraphicFramePr>
+              <a:graphicFrameLocks xmlns:a="http://schemas.openxmlformats.org/drawingml/2006/main" noChangeAspect="1"/>
+            </wp:cNvGraphicFramePr>
+            <a:graphic xmlns:a="http://schemas.openxmlformats.org/drawingml/2006/main">
+              <a:graphicData uri="http://schemas.openxmlformats.org/drawingml/2006/picture">
+                <pic:pic xmlns:pic="http://schemas.openxmlformats.org/drawingml/2006/picture">
+                  <pic:nvPicPr>
+                    <pic:cNvPr id="28" name="73898A9.tmp"/>
+                    <pic:cNvPicPr/>
+                  </pic:nvPicPr>
+                  <pic:blipFill>
+                    <a:blip r:embed="rId24">
+                      <a:extLst>
+                        <a:ext uri="{28A0092B-C50C-407E-A947-70E740481C1C}">
+                          <a14:useLocalDpi xmlns:a14="http://schemas.microsoft.com/office/drawing/2010/main" val="0"/>
+                        </a:ext>
+                      </a:extLst>
+                    </a:blip>
+                    <a:stretch>
+                      <a:fillRect/>
+                    </a:stretch>
+                  </pic:blipFill>
+                  <pic:spPr>
+                    <a:xfrm>
+                      <a:off x="0" y="0"/>
+                      <a:ext cx="5400040" cy="3683000"/>
+                    </a:xfrm>
+                    <a:prstGeom prst="rect">
+                      <a:avLst/>
+                    </a:prstGeom>
+                  </pic:spPr>
+                </pic:pic>
+              </a:graphicData>
+            </a:graphic>
+          </wp:inline>
+        </w:drawing>
+      </w:r>
+    </w:p>
+    <w:p>
+      <w:r>
+        <w:t>Vamos criar o método S</w:t>
+      </w:r>
+      <w:r>
+        <w:t xml:space="preserve">aque, que é a retirada de um valor do saldo da conta. </w:t>
+      </w:r>
+    </w:p>
+    <w:p>
+      <w:r>
+        <w:rPr>
+          <w:noProof/>
+          <w:lang w:eastAsia="pt-BR"/>
+        </w:rPr>
+        <w:drawing>
+          <wp:inline distT="0" distB="0" distL="0" distR="0" wp14:anchorId="114A555D" wp14:editId="77D25A50">
+            <wp:extent cx="5400040" cy="1677670"/>
+            <wp:effectExtent l="0" t="0" r="0" b="0"/>
+            <wp:docPr id="29" name="Imagem 29"/>
+            <wp:cNvGraphicFramePr>
+              <a:graphicFrameLocks xmlns:a="http://schemas.openxmlformats.org/drawingml/2006/main" noChangeAspect="1"/>
+            </wp:cNvGraphicFramePr>
+            <a:graphic xmlns:a="http://schemas.openxmlformats.org/drawingml/2006/main">
+              <a:graphicData uri="http://schemas.openxmlformats.org/drawingml/2006/picture">
+                <pic:pic xmlns:pic="http://schemas.openxmlformats.org/drawingml/2006/picture">
+                  <pic:nvPicPr>
+                    <pic:cNvPr id="29" name="738DF9E.tmp"/>
+                    <pic:cNvPicPr/>
+                  </pic:nvPicPr>
+                  <pic:blipFill>
+                    <a:blip r:embed="rId25">
+                      <a:extLst>
+                        <a:ext uri="{28A0092B-C50C-407E-A947-70E740481C1C}">
+                          <a14:useLocalDpi xmlns:a14="http://schemas.microsoft.com/office/drawing/2010/main" val="0"/>
+                        </a:ext>
+                      </a:extLst>
+                    </a:blip>
+                    <a:stretch>
+                      <a:fillRect/>
+                    </a:stretch>
+                  </pic:blipFill>
+                  <pic:spPr>
+                    <a:xfrm>
+                      <a:off x="0" y="0"/>
+                      <a:ext cx="5400040" cy="1677670"/>
+                    </a:xfrm>
+                    <a:prstGeom prst="rect">
+                      <a:avLst/>
+                    </a:prstGeom>
+                  </pic:spPr>
+                </pic:pic>
+              </a:graphicData>
+            </a:graphic>
+          </wp:inline>
+        </w:drawing>
+      </w:r>
+    </w:p>
+    <w:p>
+      <w:pPr>
+        <w:spacing w:line="259" w:lineRule="auto"/>
+        <w:jc w:val="left"/>
+      </w:pPr>
+      <w:r>
+        <w:br w:type="page"/>
+      </w:r>
+    </w:p>
+    <w:p>
+      <w:proofErr w:type="gramStart"/>
+      <w:r>
+        <w:lastRenderedPageBreak/>
+        <w:t>Método Deposito</w:t>
+      </w:r>
+      <w:proofErr w:type="gramEnd"/>
+      <w:r>
+        <w:t xml:space="preserve">, que é o fato de adicionar valor à conta. </w:t>
+      </w:r>
+    </w:p>
+    <w:p>
+      <w:r>
+        <w:rPr>
+          <w:noProof/>
+          <w:lang w:eastAsia="pt-BR"/>
+        </w:rPr>
+        <w:drawing>
+          <wp:inline distT="0" distB="0" distL="0" distR="0" wp14:anchorId="628879E7" wp14:editId="1ADFB216">
+            <wp:extent cx="5400040" cy="1544955"/>
+            <wp:effectExtent l="0" t="0" r="0" b="0"/>
+            <wp:docPr id="30" name="Imagem 30"/>
+            <wp:cNvGraphicFramePr>
+              <a:graphicFrameLocks xmlns:a="http://schemas.openxmlformats.org/drawingml/2006/main" noChangeAspect="1"/>
+            </wp:cNvGraphicFramePr>
+            <a:graphic xmlns:a="http://schemas.openxmlformats.org/drawingml/2006/main">
+              <a:graphicData uri="http://schemas.openxmlformats.org/drawingml/2006/picture">
+                <pic:pic xmlns:pic="http://schemas.openxmlformats.org/drawingml/2006/picture">
+                  <pic:nvPicPr>
+                    <pic:cNvPr id="30" name="738ACBD.tmp"/>
+                    <pic:cNvPicPr/>
+                  </pic:nvPicPr>
+                  <pic:blipFill>
+                    <a:blip r:embed="rId26">
+                      <a:extLst>
+                        <a:ext uri="{28A0092B-C50C-407E-A947-70E740481C1C}">
+                          <a14:useLocalDpi xmlns:a14="http://schemas.microsoft.com/office/drawing/2010/main" val="0"/>
+                        </a:ext>
+                      </a:extLst>
+                    </a:blip>
+                    <a:stretch>
+                      <a:fillRect/>
+                    </a:stretch>
+                  </pic:blipFill>
+                  <pic:spPr>
+                    <a:xfrm>
+                      <a:off x="0" y="0"/>
+                      <a:ext cx="5400040" cy="1544955"/>
+                    </a:xfrm>
+                    <a:prstGeom prst="rect">
+                      <a:avLst/>
+                    </a:prstGeom>
+                  </pic:spPr>
+                </pic:pic>
+              </a:graphicData>
+            </a:graphic>
+          </wp:inline>
+        </w:drawing>
+      </w:r>
+    </w:p>
+    <w:p>
+      <w:r>
+        <w:t xml:space="preserve">A classe irá ficar assim: </w:t>
+      </w:r>
+    </w:p>
+    <w:p>
+      <w:r>
+        <w:rPr>
+          <w:noProof/>
+          <w:lang w:eastAsia="pt-BR"/>
+        </w:rPr>
+        <w:drawing>
+          <wp:inline distT="0" distB="0" distL="0" distR="0" wp14:anchorId="08308FEE" wp14:editId="4AB3CB92">
+            <wp:extent cx="5400040" cy="5493385"/>
+            <wp:effectExtent l="0" t="0" r="0" b="0"/>
+            <wp:docPr id="31" name="Imagem 31"/>
+            <wp:cNvGraphicFramePr>
+              <a:graphicFrameLocks xmlns:a="http://schemas.openxmlformats.org/drawingml/2006/main" noChangeAspect="1"/>
+            </wp:cNvGraphicFramePr>
+            <a:graphic xmlns:a="http://schemas.openxmlformats.org/drawingml/2006/main">
+              <a:graphicData uri="http://schemas.openxmlformats.org/drawingml/2006/picture">
+                <pic:pic xmlns:pic="http://schemas.openxmlformats.org/drawingml/2006/picture">
+                  <pic:nvPicPr>
+                    <pic:cNvPr id="31" name="738118E.tmp"/>
+                    <pic:cNvPicPr/>
+                  </pic:nvPicPr>
+                  <pic:blipFill>
+                    <a:blip r:embed="rId27">
+                      <a:extLst>
+                        <a:ext uri="{28A0092B-C50C-407E-A947-70E740481C1C}">
+                          <a14:useLocalDpi xmlns:a14="http://schemas.microsoft.com/office/drawing/2010/main" val="0"/>
+                        </a:ext>
+                      </a:extLst>
+                    </a:blip>
+                    <a:stretch>
+                      <a:fillRect/>
+                    </a:stretch>
+                  </pic:blipFill>
+                  <pic:spPr>
+                    <a:xfrm>
+                      <a:off x="0" y="0"/>
+                      <a:ext cx="5400040" cy="5493385"/>
+                    </a:xfrm>
+                    <a:prstGeom prst="rect">
+                      <a:avLst/>
+                    </a:prstGeom>
+                  </pic:spPr>
+                </pic:pic>
+              </a:graphicData>
+            </a:graphic>
+          </wp:inline>
+        </w:drawing>
+      </w:r>
+    </w:p>
+    <w:p>
+      <w:pPr>
+        <w:spacing w:line="259" w:lineRule="auto"/>
+        <w:jc w:val="left"/>
+        <w:rPr>
+          <w:rFonts w:eastAsiaTheme="majorEastAsia" w:cstheme="majorBidi"/>
+          <w:color w:val="000000" w:themeColor="text1"/>
+          <w:sz w:val="28"/>
+          <w:szCs w:val="26"/>
+        </w:rPr>
+      </w:pPr>
+      <w:r>
+        <w:br w:type="page"/>
+      </w:r>
+    </w:p>
+    <w:p>
+      <w:pPr>
+        <w:pStyle w:val="Ttulo2"/>
+      </w:pPr>
+      <w:r>
+        <w:lastRenderedPageBreak/>
+        <w:t xml:space="preserve">Código da classe Conta: </w:t>
+      </w:r>
+    </w:p>
+    <w:p>
+      <w:pPr>
+        <w:autoSpaceDE w:val="0"/>
+        <w:autoSpaceDN w:val="0"/>
+        <w:adjustRightInd w:val="0"/>
+        <w:spacing w:after="0" w:line="240" w:lineRule="auto"/>
+        <w:jc w:val="left"/>
+        <w:rPr>
+          <w:rFonts w:ascii="Consolas" w:hAnsi="Consolas" w:cs="Consolas"/>
+          <w:color w:val="000000"/>
+          <w:sz w:val="19"/>
+          <w:szCs w:val="19"/>
+        </w:rPr>
+      </w:pPr>
+      <w:proofErr w:type="spellStart"/>
+      <w:proofErr w:type="gramStart"/>
+      <w:r>
+        <w:rPr>
+          <w:rFonts w:ascii="Consolas" w:hAnsi="Consolas" w:cs="Consolas"/>
+          <w:color w:val="0000FF"/>
+          <w:sz w:val="19"/>
+          <w:szCs w:val="19"/>
+        </w:rPr>
+        <w:t>namespace</w:t>
+      </w:r>
+      <w:proofErr w:type="spellEnd"/>
+      <w:proofErr w:type="gramEnd"/>
+      <w:r>
+        <w:rPr>
+          <w:rFonts w:ascii="Consolas" w:hAnsi="Consolas" w:cs="Consolas"/>
+          <w:color w:val="000000"/>
+          <w:sz w:val="19"/>
+          <w:szCs w:val="19"/>
+        </w:rPr>
+        <w:t xml:space="preserve"> </w:t>
+      </w:r>
+      <w:proofErr w:type="spellStart"/>
+      <w:r>
+        <w:rPr>
+          <w:rFonts w:ascii="Consolas" w:hAnsi="Consolas" w:cs="Consolas"/>
+          <w:color w:val="000000"/>
+          <w:sz w:val="19"/>
+          <w:szCs w:val="19"/>
+        </w:rPr>
+        <w:t>Heranca.Entiites</w:t>
+      </w:r>
+      <w:proofErr w:type="spellEnd"/>
+    </w:p>
+    <w:p>
+      <w:pPr>
+        <w:autoSpaceDE w:val="0"/>
+        <w:autoSpaceDN w:val="0"/>
+        <w:adjustRightInd w:val="0"/>
+        <w:spacing w:after="0" w:line="240" w:lineRule="auto"/>
+        <w:jc w:val="left"/>
+        <w:rPr>
+          <w:rFonts w:ascii="Consolas" w:hAnsi="Consolas" w:cs="Consolas"/>
+          <w:color w:val="000000"/>
+          <w:sz w:val="19"/>
+          <w:szCs w:val="19"/>
+        </w:rPr>
+      </w:pPr>
+      <w:r>
+        <w:rPr>
+          <w:rFonts w:ascii="Consolas" w:hAnsi="Consolas" w:cs="Consolas"/>
+          <w:color w:val="000000"/>
+          <w:sz w:val="19"/>
+          <w:szCs w:val="19"/>
+        </w:rPr>
+        <w:t>{</w:t>
+      </w:r>
+    </w:p>
+    <w:p>
+      <w:pPr>
+        <w:autoSpaceDE w:val="0"/>
+        <w:autoSpaceDN w:val="0"/>
+        <w:adjustRightInd w:val="0"/>
+        <w:spacing w:after="0" w:line="240" w:lineRule="auto"/>
+        <w:jc w:val="left"/>
+        <w:rPr>
+          <w:rFonts w:ascii="Consolas" w:hAnsi="Consolas" w:cs="Consolas"/>
+          <w:color w:val="000000"/>
+          <w:sz w:val="19"/>
+          <w:szCs w:val="19"/>
+        </w:rPr>
+      </w:pPr>
+      <w:r>
+        <w:rPr>
+          <w:rFonts w:ascii="Consolas" w:hAnsi="Consolas" w:cs="Consolas"/>
+          <w:color w:val="000000"/>
+          <w:sz w:val="19"/>
+          <w:szCs w:val="19"/>
+        </w:rPr>
+        <w:t xml:space="preserve">    </w:t>
+      </w:r>
+      <w:proofErr w:type="spellStart"/>
+      <w:proofErr w:type="gramStart"/>
+      <w:r>
+        <w:rPr>
+          <w:rFonts w:ascii="Consolas" w:hAnsi="Consolas" w:cs="Consolas"/>
+          <w:color w:val="0000FF"/>
+          <w:sz w:val="19"/>
+          <w:szCs w:val="19"/>
+        </w:rPr>
+        <w:t>class</w:t>
+      </w:r>
+      <w:proofErr w:type="spellEnd"/>
+      <w:proofErr w:type="gramEnd"/>
+      <w:r>
+        <w:rPr>
+          <w:rFonts w:ascii="Consolas" w:hAnsi="Consolas" w:cs="Consolas"/>
+          <w:color w:val="000000"/>
+          <w:sz w:val="19"/>
+          <w:szCs w:val="19"/>
+        </w:rPr>
+        <w:t xml:space="preserve"> </w:t>
+      </w:r>
+      <w:r>
+        <w:rPr>
+          <w:rFonts w:ascii="Consolas" w:hAnsi="Consolas" w:cs="Consolas"/>
+          <w:color w:val="2B91AF"/>
+          <w:sz w:val="19"/>
+          <w:szCs w:val="19"/>
+        </w:rPr>
+        <w:t>Conta</w:t>
+      </w:r>
+    </w:p>
+    <w:p>
+      <w:pPr>
+        <w:autoSpaceDE w:val="0"/>
+        <w:autoSpaceDN w:val="0"/>
+        <w:adjustRightInd w:val="0"/>
+        <w:spacing w:after="0" w:line="240" w:lineRule="auto"/>
+        <w:jc w:val="left"/>
+        <w:rPr>
+          <w:rFonts w:ascii="Consolas" w:hAnsi="Consolas" w:cs="Consolas"/>
+          <w:color w:val="000000"/>
+          <w:sz w:val="19"/>
+          <w:szCs w:val="19"/>
+        </w:rPr>
+      </w:pPr>
+      <w:r>
+        <w:rPr>
+          <w:rFonts w:ascii="Consolas" w:hAnsi="Consolas" w:cs="Consolas"/>
+          <w:color w:val="000000"/>
+          <w:sz w:val="19"/>
+          <w:szCs w:val="19"/>
+        </w:rPr>
+        <w:t xml:space="preserve">    {</w:t>
+      </w:r>
+    </w:p>
+    <w:p>
+      <w:pPr>
+        <w:autoSpaceDE w:val="0"/>
+        <w:autoSpaceDN w:val="0"/>
+        <w:adjustRightInd w:val="0"/>
+        <w:spacing w:after="0" w:line="240" w:lineRule="auto"/>
+        <w:jc w:val="left"/>
+        <w:rPr>
+          <w:rFonts w:ascii="Consolas" w:hAnsi="Consolas" w:cs="Consolas"/>
+          <w:color w:val="000000"/>
+          <w:sz w:val="19"/>
+          <w:szCs w:val="19"/>
+        </w:rPr>
+      </w:pPr>
+      <w:r>
+        <w:rPr>
+          <w:rFonts w:ascii="Consolas" w:hAnsi="Consolas" w:cs="Consolas"/>
+          <w:color w:val="000000"/>
+          <w:sz w:val="19"/>
+          <w:szCs w:val="19"/>
+        </w:rPr>
+        <w:t xml:space="preserve">        </w:t>
+      </w:r>
+      <w:proofErr w:type="spellStart"/>
+      <w:proofErr w:type="gramStart"/>
+      <w:r>
+        <w:rPr>
+          <w:rFonts w:ascii="Consolas" w:hAnsi="Consolas" w:cs="Consolas"/>
+          <w:color w:val="0000FF"/>
+          <w:sz w:val="19"/>
+          <w:szCs w:val="19"/>
+        </w:rPr>
+        <w:t>public</w:t>
+      </w:r>
+      <w:proofErr w:type="spellEnd"/>
+      <w:proofErr w:type="gramEnd"/>
+      <w:r>
+        <w:rPr>
+          <w:rFonts w:ascii="Consolas" w:hAnsi="Consolas" w:cs="Consolas"/>
+          <w:color w:val="000000"/>
+          <w:sz w:val="19"/>
+          <w:szCs w:val="19"/>
+        </w:rPr>
+        <w:t xml:space="preserve"> </w:t>
+      </w:r>
+      <w:proofErr w:type="spellStart"/>
+      <w:r>
+        <w:rPr>
+          <w:rFonts w:ascii="Consolas" w:hAnsi="Consolas" w:cs="Consolas"/>
+          <w:color w:val="0000FF"/>
+          <w:sz w:val="19"/>
+          <w:szCs w:val="19"/>
+        </w:rPr>
+        <w:t>int</w:t>
+      </w:r>
+      <w:proofErr w:type="spellEnd"/>
+      <w:r>
+        <w:rPr>
+          <w:rFonts w:ascii="Consolas" w:hAnsi="Consolas" w:cs="Consolas"/>
+          <w:color w:val="000000"/>
+          <w:sz w:val="19"/>
+          <w:szCs w:val="19"/>
+        </w:rPr>
+        <w:t xml:space="preserve"> </w:t>
+      </w:r>
+      <w:proofErr w:type="spellStart"/>
+      <w:r>
+        <w:rPr>
+          <w:rFonts w:ascii="Consolas" w:hAnsi="Consolas" w:cs="Consolas"/>
+          <w:color w:val="000000"/>
+          <w:sz w:val="19"/>
+          <w:szCs w:val="19"/>
+        </w:rPr>
+        <w:t>Numero</w:t>
+      </w:r>
+      <w:proofErr w:type="spellEnd"/>
+      <w:r>
+        <w:rPr>
+          <w:rFonts w:ascii="Consolas" w:hAnsi="Consolas" w:cs="Consolas"/>
+          <w:color w:val="000000"/>
+          <w:sz w:val="19"/>
+          <w:szCs w:val="19"/>
+        </w:rPr>
+        <w:t xml:space="preserve"> { </w:t>
+      </w:r>
+      <w:proofErr w:type="spellStart"/>
+      <w:r>
+        <w:rPr>
+          <w:rFonts w:ascii="Consolas" w:hAnsi="Consolas" w:cs="Consolas"/>
+          <w:color w:val="0000FF"/>
+          <w:sz w:val="19"/>
+          <w:szCs w:val="19"/>
+        </w:rPr>
+        <w:t>get</w:t>
+      </w:r>
+      <w:proofErr w:type="spellEnd"/>
+      <w:r>
+        <w:rPr>
+          <w:rFonts w:ascii="Consolas" w:hAnsi="Consolas" w:cs="Consolas"/>
+          <w:color w:val="000000"/>
+          <w:sz w:val="19"/>
+          <w:szCs w:val="19"/>
+        </w:rPr>
+        <w:t xml:space="preserve">; </w:t>
+      </w:r>
+      <w:r>
+        <w:rPr>
+          <w:rFonts w:ascii="Consolas" w:hAnsi="Consolas" w:cs="Consolas"/>
+          <w:color w:val="0000FF"/>
+          <w:sz w:val="19"/>
+          <w:szCs w:val="19"/>
+        </w:rPr>
+        <w:t>set</w:t>
+      </w:r>
+      <w:r>
+        <w:rPr>
+          <w:rFonts w:ascii="Consolas" w:hAnsi="Consolas" w:cs="Consolas"/>
+          <w:color w:val="000000"/>
+          <w:sz w:val="19"/>
+          <w:szCs w:val="19"/>
+        </w:rPr>
+        <w:t>; }</w:t>
+      </w:r>
+    </w:p>
+    <w:p>
+      <w:pPr>
+        <w:autoSpaceDE w:val="0"/>
+        <w:autoSpaceDN w:val="0"/>
+        <w:adjustRightInd w:val="0"/>
+        <w:spacing w:after="0" w:line="240" w:lineRule="auto"/>
+        <w:jc w:val="left"/>
+        <w:rPr>
+          <w:rFonts w:ascii="Consolas" w:hAnsi="Consolas" w:cs="Consolas"/>
+          <w:color w:val="000000"/>
+          <w:sz w:val="19"/>
+          <w:szCs w:val="19"/>
+        </w:rPr>
+      </w:pPr>
+      <w:r>
+        <w:rPr>
+          <w:rFonts w:ascii="Consolas" w:hAnsi="Consolas" w:cs="Consolas"/>
+          <w:color w:val="000000"/>
+          <w:sz w:val="19"/>
+          <w:szCs w:val="19"/>
+        </w:rPr>
+        <w:t xml:space="preserve">        </w:t>
+      </w:r>
+      <w:proofErr w:type="spellStart"/>
+      <w:proofErr w:type="gramStart"/>
+      <w:r>
+        <w:rPr>
+          <w:rFonts w:ascii="Consolas" w:hAnsi="Consolas" w:cs="Consolas"/>
+          <w:color w:val="0000FF"/>
+          <w:sz w:val="19"/>
+          <w:szCs w:val="19"/>
+        </w:rPr>
+        <w:t>public</w:t>
+      </w:r>
+      <w:proofErr w:type="spellEnd"/>
+      <w:proofErr w:type="gramEnd"/>
+      <w:r>
+        <w:rPr>
+          <w:rFonts w:ascii="Consolas" w:hAnsi="Consolas" w:cs="Consolas"/>
+          <w:color w:val="000000"/>
+          <w:sz w:val="19"/>
+          <w:szCs w:val="19"/>
+        </w:rPr>
+        <w:t xml:space="preserve"> </w:t>
+      </w:r>
+      <w:proofErr w:type="spellStart"/>
+      <w:r>
+        <w:rPr>
+          <w:rFonts w:ascii="Consolas" w:hAnsi="Consolas" w:cs="Consolas"/>
+          <w:color w:val="0000FF"/>
+          <w:sz w:val="19"/>
+          <w:szCs w:val="19"/>
+        </w:rPr>
+        <w:t>string</w:t>
+      </w:r>
+      <w:proofErr w:type="spellEnd"/>
+      <w:r>
+        <w:rPr>
+          <w:rFonts w:ascii="Consolas" w:hAnsi="Consolas" w:cs="Consolas"/>
+          <w:color w:val="000000"/>
+          <w:sz w:val="19"/>
+          <w:szCs w:val="19"/>
+        </w:rPr>
+        <w:t xml:space="preserve"> Titular { </w:t>
+      </w:r>
+      <w:proofErr w:type="spellStart"/>
+      <w:r>
+        <w:rPr>
+          <w:rFonts w:ascii="Consolas" w:hAnsi="Consolas" w:cs="Consolas"/>
+          <w:color w:val="0000FF"/>
+          <w:sz w:val="19"/>
+          <w:szCs w:val="19"/>
+        </w:rPr>
+        <w:t>get</w:t>
+      </w:r>
+      <w:proofErr w:type="spellEnd"/>
+      <w:r>
+        <w:rPr>
+          <w:rFonts w:ascii="Consolas" w:hAnsi="Consolas" w:cs="Consolas"/>
+          <w:color w:val="000000"/>
+          <w:sz w:val="19"/>
+          <w:szCs w:val="19"/>
+        </w:rPr>
+        <w:t xml:space="preserve">; </w:t>
+      </w:r>
+      <w:r>
+        <w:rPr>
+          <w:rFonts w:ascii="Consolas" w:hAnsi="Consolas" w:cs="Consolas"/>
+          <w:color w:val="0000FF"/>
+          <w:sz w:val="19"/>
+          <w:szCs w:val="19"/>
+        </w:rPr>
+        <w:t>set</w:t>
+      </w:r>
+      <w:r>
+        <w:rPr>
+          <w:rFonts w:ascii="Consolas" w:hAnsi="Consolas" w:cs="Consolas"/>
+          <w:color w:val="000000"/>
+          <w:sz w:val="19"/>
+          <w:szCs w:val="19"/>
+        </w:rPr>
+        <w:t>; }</w:t>
+      </w:r>
+    </w:p>
+    <w:p>
+      <w:pPr>
+        <w:autoSpaceDE w:val="0"/>
+        <w:autoSpaceDN w:val="0"/>
+        <w:adjustRightInd w:val="0"/>
+        <w:spacing w:after="0" w:line="240" w:lineRule="auto"/>
+        <w:jc w:val="left"/>
+        <w:rPr>
+          <w:rFonts w:ascii="Consolas" w:hAnsi="Consolas" w:cs="Consolas"/>
+          <w:color w:val="000000"/>
+          <w:sz w:val="19"/>
+          <w:szCs w:val="19"/>
+        </w:rPr>
+      </w:pPr>
+      <w:r>
+        <w:rPr>
+          <w:rFonts w:ascii="Consolas" w:hAnsi="Consolas" w:cs="Consolas"/>
+          <w:color w:val="000000"/>
+          <w:sz w:val="19"/>
+          <w:szCs w:val="19"/>
+        </w:rPr>
+        <w:t xml:space="preserve">        </w:t>
+      </w:r>
+      <w:proofErr w:type="spellStart"/>
+      <w:proofErr w:type="gramStart"/>
+      <w:r>
+        <w:rPr>
+          <w:rFonts w:ascii="Consolas" w:hAnsi="Consolas" w:cs="Consolas"/>
+          <w:color w:val="0000FF"/>
+          <w:sz w:val="19"/>
+          <w:szCs w:val="19"/>
+        </w:rPr>
+        <w:t>public</w:t>
+      </w:r>
+      <w:proofErr w:type="spellEnd"/>
+      <w:proofErr w:type="gramEnd"/>
+      <w:r>
+        <w:rPr>
+          <w:rFonts w:ascii="Consolas" w:hAnsi="Consolas" w:cs="Consolas"/>
+          <w:color w:val="000000"/>
+          <w:sz w:val="19"/>
+          <w:szCs w:val="19"/>
+        </w:rPr>
+        <w:t xml:space="preserve"> </w:t>
+      </w:r>
+      <w:proofErr w:type="spellStart"/>
+      <w:r>
+        <w:rPr>
+          <w:rFonts w:ascii="Consolas" w:hAnsi="Consolas" w:cs="Consolas"/>
+          <w:color w:val="0000FF"/>
+          <w:sz w:val="19"/>
+          <w:szCs w:val="19"/>
+        </w:rPr>
+        <w:t>double</w:t>
+      </w:r>
+      <w:proofErr w:type="spellEnd"/>
+      <w:r>
+        <w:rPr>
+          <w:rFonts w:ascii="Consolas" w:hAnsi="Consolas" w:cs="Consolas"/>
+          <w:color w:val="000000"/>
+          <w:sz w:val="19"/>
+          <w:szCs w:val="19"/>
+        </w:rPr>
+        <w:t xml:space="preserve"> Saldo { </w:t>
+      </w:r>
+      <w:proofErr w:type="spellStart"/>
+      <w:r>
+        <w:rPr>
+          <w:rFonts w:ascii="Consolas" w:hAnsi="Consolas" w:cs="Consolas"/>
+          <w:color w:val="0000FF"/>
+          <w:sz w:val="19"/>
+          <w:szCs w:val="19"/>
+        </w:rPr>
+        <w:t>get</w:t>
+      </w:r>
+      <w:proofErr w:type="spellEnd"/>
+      <w:r>
+        <w:rPr>
+          <w:rFonts w:ascii="Consolas" w:hAnsi="Consolas" w:cs="Consolas"/>
+          <w:color w:val="000000"/>
+          <w:sz w:val="19"/>
+          <w:szCs w:val="19"/>
+        </w:rPr>
+        <w:t xml:space="preserve">; </w:t>
+      </w:r>
+      <w:r>
+        <w:rPr>
+          <w:rFonts w:ascii="Consolas" w:hAnsi="Consolas" w:cs="Consolas"/>
+          <w:color w:val="0000FF"/>
+          <w:sz w:val="19"/>
+          <w:szCs w:val="19"/>
+        </w:rPr>
+        <w:t>set</w:t>
+      </w:r>
+      <w:r>
+        <w:rPr>
+          <w:rFonts w:ascii="Consolas" w:hAnsi="Consolas" w:cs="Consolas"/>
+          <w:color w:val="000000"/>
+          <w:sz w:val="19"/>
+          <w:szCs w:val="19"/>
+        </w:rPr>
+        <w:t>; }</w:t>
+      </w:r>
+    </w:p>
+    <w:p>
+      <w:pPr>
+        <w:autoSpaceDE w:val="0"/>
+        <w:autoSpaceDN w:val="0"/>
+        <w:adjustRightInd w:val="0"/>
+        <w:spacing w:after="0" w:line="240" w:lineRule="auto"/>
+        <w:jc w:val="left"/>
+        <w:rPr>
+          <w:rFonts w:ascii="Consolas" w:hAnsi="Consolas" w:cs="Consolas"/>
+          <w:color w:val="000000"/>
+          <w:sz w:val="19"/>
+          <w:szCs w:val="19"/>
+        </w:rPr>
+      </w:pPr>
+    </w:p>
+    <w:p>
+      <w:pPr>
+        <w:autoSpaceDE w:val="0"/>
+        <w:autoSpaceDN w:val="0"/>
+        <w:adjustRightInd w:val="0"/>
+        <w:spacing w:after="0" w:line="240" w:lineRule="auto"/>
+        <w:jc w:val="left"/>
+        <w:rPr>
+          <w:rFonts w:ascii="Consolas" w:hAnsi="Consolas" w:cs="Consolas"/>
+          <w:color w:val="000000"/>
+          <w:sz w:val="19"/>
+          <w:szCs w:val="19"/>
+        </w:rPr>
+      </w:pPr>
+      <w:r>
+        <w:rPr>
+          <w:rFonts w:ascii="Consolas" w:hAnsi="Consolas" w:cs="Consolas"/>
+          <w:color w:val="000000"/>
+          <w:sz w:val="19"/>
+          <w:szCs w:val="19"/>
+        </w:rPr>
+        <w:t xml:space="preserve">        </w:t>
+      </w:r>
+      <w:proofErr w:type="spellStart"/>
+      <w:proofErr w:type="gramStart"/>
+      <w:r>
+        <w:rPr>
+          <w:rFonts w:ascii="Consolas" w:hAnsi="Consolas" w:cs="Consolas"/>
+          <w:color w:val="0000FF"/>
+          <w:sz w:val="19"/>
+          <w:szCs w:val="19"/>
+        </w:rPr>
+        <w:t>public</w:t>
+      </w:r>
+      <w:proofErr w:type="spellEnd"/>
+      <w:proofErr w:type="gramEnd"/>
+      <w:r>
+        <w:rPr>
+          <w:rFonts w:ascii="Consolas" w:hAnsi="Consolas" w:cs="Consolas"/>
+          <w:color w:val="000000"/>
+          <w:sz w:val="19"/>
+          <w:szCs w:val="19"/>
+        </w:rPr>
+        <w:t xml:space="preserve"> </w:t>
+      </w:r>
+      <w:r>
+        <w:rPr>
+          <w:rFonts w:ascii="Consolas" w:hAnsi="Consolas" w:cs="Consolas"/>
+          <w:color w:val="2B91AF"/>
+          <w:sz w:val="19"/>
+          <w:szCs w:val="19"/>
+        </w:rPr>
+        <w:t>Conta</w:t>
+      </w:r>
+      <w:r>
+        <w:rPr>
+          <w:rFonts w:ascii="Consolas" w:hAnsi="Consolas" w:cs="Consolas"/>
+          <w:color w:val="000000"/>
+          <w:sz w:val="19"/>
+          <w:szCs w:val="19"/>
+        </w:rPr>
+        <w:t>()</w:t>
+      </w:r>
+    </w:p>
+    <w:p>
+      <w:pPr>
+        <w:autoSpaceDE w:val="0"/>
+        <w:autoSpaceDN w:val="0"/>
+        <w:adjustRightInd w:val="0"/>
+        <w:spacing w:after="0" w:line="240" w:lineRule="auto"/>
+        <w:jc w:val="left"/>
+        <w:rPr>
+          <w:rFonts w:ascii="Consolas" w:hAnsi="Consolas" w:cs="Consolas"/>
+          <w:color w:val="000000"/>
+          <w:sz w:val="19"/>
+          <w:szCs w:val="19"/>
+        </w:rPr>
+      </w:pPr>
+      <w:r>
+        <w:rPr>
+          <w:rFonts w:ascii="Consolas" w:hAnsi="Consolas" w:cs="Consolas"/>
+          <w:color w:val="000000"/>
+          <w:sz w:val="19"/>
+          <w:szCs w:val="19"/>
+        </w:rPr>
+        <w:t xml:space="preserve">        {</w:t>
+      </w:r>
+    </w:p>
+    <w:p>
+      <w:pPr>
+        <w:autoSpaceDE w:val="0"/>
+        <w:autoSpaceDN w:val="0"/>
+        <w:adjustRightInd w:val="0"/>
+        <w:spacing w:after="0" w:line="240" w:lineRule="auto"/>
+        <w:jc w:val="left"/>
+        <w:rPr>
+          <w:rFonts w:ascii="Consolas" w:hAnsi="Consolas" w:cs="Consolas"/>
+          <w:color w:val="000000"/>
+          <w:sz w:val="19"/>
+          <w:szCs w:val="19"/>
+        </w:rPr>
+      </w:pPr>
+      <w:r>
+        <w:rPr>
+          <w:rFonts w:ascii="Consolas" w:hAnsi="Consolas" w:cs="Consolas"/>
+          <w:color w:val="000000"/>
+          <w:sz w:val="19"/>
+          <w:szCs w:val="19"/>
+        </w:rPr>
+        <w:t xml:space="preserve">        }</w:t>
+      </w:r>
+    </w:p>
+    <w:p>
+      <w:pPr>
+        <w:autoSpaceDE w:val="0"/>
+        <w:autoSpaceDN w:val="0"/>
+        <w:adjustRightInd w:val="0"/>
+        <w:spacing w:after="0" w:line="240" w:lineRule="auto"/>
+        <w:jc w:val="left"/>
+        <w:rPr>
+          <w:rFonts w:ascii="Consolas" w:hAnsi="Consolas" w:cs="Consolas"/>
+          <w:color w:val="000000"/>
+          <w:sz w:val="19"/>
+          <w:szCs w:val="19"/>
+        </w:rPr>
+      </w:pPr>
+    </w:p>
+    <w:p>
+      <w:pPr>
+        <w:autoSpaceDE w:val="0"/>
+        <w:autoSpaceDN w:val="0"/>
+        <w:adjustRightInd w:val="0"/>
+        <w:spacing w:after="0" w:line="240" w:lineRule="auto"/>
+        <w:jc w:val="left"/>
+        <w:rPr>
+          <w:rFonts w:ascii="Consolas" w:hAnsi="Consolas" w:cs="Consolas"/>
+          <w:color w:val="000000"/>
+          <w:sz w:val="19"/>
+          <w:szCs w:val="19"/>
+        </w:rPr>
+      </w:pPr>
+      <w:r>
+        <w:rPr>
+          <w:rFonts w:ascii="Consolas" w:hAnsi="Consolas" w:cs="Consolas"/>
+          <w:color w:val="000000"/>
+          <w:sz w:val="19"/>
+          <w:szCs w:val="19"/>
+        </w:rPr>
+        <w:t xml:space="preserve">        </w:t>
+      </w:r>
+      <w:proofErr w:type="spellStart"/>
+      <w:proofErr w:type="gramStart"/>
+      <w:r>
+        <w:rPr>
+          <w:rFonts w:ascii="Consolas" w:hAnsi="Consolas" w:cs="Consolas"/>
+          <w:color w:val="0000FF"/>
+          <w:sz w:val="19"/>
+          <w:szCs w:val="19"/>
+        </w:rPr>
+        <w:t>public</w:t>
+      </w:r>
+      <w:proofErr w:type="spellEnd"/>
+      <w:proofErr w:type="gramEnd"/>
+      <w:r>
+        <w:rPr>
+          <w:rFonts w:ascii="Consolas" w:hAnsi="Consolas" w:cs="Consolas"/>
+          <w:color w:val="000000"/>
+          <w:sz w:val="19"/>
+          <w:szCs w:val="19"/>
+        </w:rPr>
+        <w:t xml:space="preserve"> </w:t>
+      </w:r>
+      <w:r>
+        <w:rPr>
+          <w:rFonts w:ascii="Consolas" w:hAnsi="Consolas" w:cs="Consolas"/>
+          <w:color w:val="2B91AF"/>
+          <w:sz w:val="19"/>
+          <w:szCs w:val="19"/>
+        </w:rPr>
+        <w:t>Conta</w:t>
+      </w:r>
+      <w:r>
+        <w:rPr>
+          <w:rFonts w:ascii="Consolas" w:hAnsi="Consolas" w:cs="Consolas"/>
+          <w:color w:val="000000"/>
+          <w:sz w:val="19"/>
+          <w:szCs w:val="19"/>
+        </w:rPr>
+        <w:t>(</w:t>
+      </w:r>
+      <w:proofErr w:type="spellStart"/>
+      <w:r>
+        <w:rPr>
+          <w:rFonts w:ascii="Consolas" w:hAnsi="Consolas" w:cs="Consolas"/>
+          <w:color w:val="0000FF"/>
+          <w:sz w:val="19"/>
+          <w:szCs w:val="19"/>
+        </w:rPr>
+        <w:t>int</w:t>
+      </w:r>
+      <w:proofErr w:type="spellEnd"/>
+      <w:r>
+        <w:rPr>
+          <w:rFonts w:ascii="Consolas" w:hAnsi="Consolas" w:cs="Consolas"/>
+          <w:color w:val="000000"/>
+          <w:sz w:val="19"/>
+          <w:szCs w:val="19"/>
+        </w:rPr>
+        <w:t xml:space="preserve"> </w:t>
+      </w:r>
+      <w:proofErr w:type="spellStart"/>
+      <w:r>
+        <w:rPr>
+          <w:rFonts w:ascii="Consolas" w:hAnsi="Consolas" w:cs="Consolas"/>
+          <w:color w:val="000000"/>
+          <w:sz w:val="19"/>
+          <w:szCs w:val="19"/>
+        </w:rPr>
+        <w:t>numero</w:t>
+      </w:r>
+      <w:proofErr w:type="spellEnd"/>
+      <w:r>
+        <w:rPr>
+          <w:rFonts w:ascii="Consolas" w:hAnsi="Consolas" w:cs="Consolas"/>
+          <w:color w:val="000000"/>
+          <w:sz w:val="19"/>
+          <w:szCs w:val="19"/>
+        </w:rPr>
+        <w:t xml:space="preserve">, </w:t>
+      </w:r>
+      <w:proofErr w:type="spellStart"/>
+      <w:r>
+        <w:rPr>
+          <w:rFonts w:ascii="Consolas" w:hAnsi="Consolas" w:cs="Consolas"/>
+          <w:color w:val="0000FF"/>
+          <w:sz w:val="19"/>
+          <w:szCs w:val="19"/>
+        </w:rPr>
+        <w:t>string</w:t>
+      </w:r>
+      <w:proofErr w:type="spellEnd"/>
+      <w:r>
+        <w:rPr>
+          <w:rFonts w:ascii="Consolas" w:hAnsi="Consolas" w:cs="Consolas"/>
+          <w:color w:val="000000"/>
+          <w:sz w:val="19"/>
+          <w:szCs w:val="19"/>
+        </w:rPr>
+        <w:t xml:space="preserve"> titular, </w:t>
+      </w:r>
+      <w:proofErr w:type="spellStart"/>
+      <w:r>
+        <w:rPr>
+          <w:rFonts w:ascii="Consolas" w:hAnsi="Consolas" w:cs="Consolas"/>
+          <w:color w:val="0000FF"/>
+          <w:sz w:val="19"/>
+          <w:szCs w:val="19"/>
+        </w:rPr>
+        <w:t>double</w:t>
+      </w:r>
+      <w:proofErr w:type="spellEnd"/>
+      <w:r>
+        <w:rPr>
+          <w:rFonts w:ascii="Consolas" w:hAnsi="Consolas" w:cs="Consolas"/>
+          <w:color w:val="000000"/>
+          <w:sz w:val="19"/>
+          <w:szCs w:val="19"/>
+        </w:rPr>
+        <w:t xml:space="preserve"> saldo)</w:t>
+      </w:r>
+    </w:p>
+    <w:p>
+      <w:pPr>
+        <w:autoSpaceDE w:val="0"/>
+        <w:autoSpaceDN w:val="0"/>
+        <w:adjustRightInd w:val="0"/>
+        <w:spacing w:after="0" w:line="240" w:lineRule="auto"/>
+        <w:jc w:val="left"/>
+        <w:rPr>
+          <w:rFonts w:ascii="Consolas" w:hAnsi="Consolas" w:cs="Consolas"/>
+          <w:color w:val="000000"/>
+          <w:sz w:val="19"/>
+          <w:szCs w:val="19"/>
+        </w:rPr>
+      </w:pPr>
+      <w:r>
+        <w:rPr>
+          <w:rFonts w:ascii="Consolas" w:hAnsi="Consolas" w:cs="Consolas"/>
+          <w:color w:val="000000"/>
+          <w:sz w:val="19"/>
+          <w:szCs w:val="19"/>
+        </w:rPr>
+        <w:t xml:space="preserve">        {</w:t>
+      </w:r>
+    </w:p>
+    <w:p>
+      <w:pPr>
+        <w:autoSpaceDE w:val="0"/>
+        <w:autoSpaceDN w:val="0"/>
+        <w:adjustRightInd w:val="0"/>
+        <w:spacing w:after="0" w:line="240" w:lineRule="auto"/>
+        <w:jc w:val="left"/>
+        <w:rPr>
+          <w:rFonts w:ascii="Consolas" w:hAnsi="Consolas" w:cs="Consolas"/>
+          <w:color w:val="000000"/>
+          <w:sz w:val="19"/>
+          <w:szCs w:val="19"/>
+        </w:rPr>
+      </w:pPr>
+      <w:r>
+        <w:rPr>
+          <w:rFonts w:ascii="Consolas" w:hAnsi="Consolas" w:cs="Consolas"/>
+          <w:color w:val="000000"/>
+          <w:sz w:val="19"/>
+          <w:szCs w:val="19"/>
+        </w:rPr>
+        <w:t xml:space="preserve">            </w:t>
+      </w:r>
+      <w:proofErr w:type="spellStart"/>
+      <w:r>
+        <w:rPr>
+          <w:rFonts w:ascii="Consolas" w:hAnsi="Consolas" w:cs="Consolas"/>
+          <w:color w:val="000000"/>
+          <w:sz w:val="19"/>
+          <w:szCs w:val="19"/>
+        </w:rPr>
+        <w:t>Numero</w:t>
+      </w:r>
+      <w:proofErr w:type="spellEnd"/>
+      <w:r>
+        <w:rPr>
+          <w:rFonts w:ascii="Consolas" w:hAnsi="Consolas" w:cs="Consolas"/>
+          <w:color w:val="000000"/>
+          <w:sz w:val="19"/>
+          <w:szCs w:val="19"/>
+        </w:rPr>
+        <w:t xml:space="preserve"> = </w:t>
+      </w:r>
+      <w:proofErr w:type="spellStart"/>
+      <w:r>
+        <w:rPr>
+          <w:rFonts w:ascii="Consolas" w:hAnsi="Consolas" w:cs="Consolas"/>
+          <w:color w:val="000000"/>
+          <w:sz w:val="19"/>
+          <w:szCs w:val="19"/>
+        </w:rPr>
+        <w:t>numero</w:t>
+      </w:r>
+      <w:proofErr w:type="spellEnd"/>
+      <w:r>
+        <w:rPr>
+          <w:rFonts w:ascii="Consolas" w:hAnsi="Consolas" w:cs="Consolas"/>
+          <w:color w:val="000000"/>
+          <w:sz w:val="19"/>
+          <w:szCs w:val="19"/>
+        </w:rPr>
+        <w:t>;</w:t>
+      </w:r>
+    </w:p>
+    <w:p>
+      <w:pPr>
+        <w:autoSpaceDE w:val="0"/>
+        <w:autoSpaceDN w:val="0"/>
+        <w:adjustRightInd w:val="0"/>
+        <w:spacing w:after="0" w:line="240" w:lineRule="auto"/>
+        <w:jc w:val="left"/>
+        <w:rPr>
+          <w:rFonts w:ascii="Consolas" w:hAnsi="Consolas" w:cs="Consolas"/>
+          <w:color w:val="000000"/>
+          <w:sz w:val="19"/>
+          <w:szCs w:val="19"/>
+        </w:rPr>
+      </w:pPr>
+      <w:r>
+        <w:rPr>
+          <w:rFonts w:ascii="Consolas" w:hAnsi="Consolas" w:cs="Consolas"/>
+          <w:color w:val="000000"/>
+          <w:sz w:val="19"/>
+          <w:szCs w:val="19"/>
+        </w:rPr>
+        <w:t xml:space="preserve">            Titular = titular;</w:t>
+      </w:r>
+    </w:p>
+    <w:p>
+      <w:pPr>
+        <w:autoSpaceDE w:val="0"/>
+        <w:autoSpaceDN w:val="0"/>
+        <w:adjustRightInd w:val="0"/>
+        <w:spacing w:after="0" w:line="240" w:lineRule="auto"/>
+        <w:jc w:val="left"/>
+        <w:rPr>
+          <w:rFonts w:ascii="Consolas" w:hAnsi="Consolas" w:cs="Consolas"/>
+          <w:color w:val="000000"/>
+          <w:sz w:val="19"/>
+          <w:szCs w:val="19"/>
+        </w:rPr>
+      </w:pPr>
+      <w:r>
+        <w:rPr>
+          <w:rFonts w:ascii="Consolas" w:hAnsi="Consolas" w:cs="Consolas"/>
+          <w:color w:val="000000"/>
+          <w:sz w:val="19"/>
+          <w:szCs w:val="19"/>
+        </w:rPr>
+        <w:t xml:space="preserve">            Saldo = saldo;</w:t>
+      </w:r>
+    </w:p>
+    <w:p>
+      <w:pPr>
+        <w:autoSpaceDE w:val="0"/>
+        <w:autoSpaceDN w:val="0"/>
+        <w:adjustRightInd w:val="0"/>
+        <w:spacing w:after="0" w:line="240" w:lineRule="auto"/>
+        <w:jc w:val="left"/>
+        <w:rPr>
+          <w:rFonts w:ascii="Consolas" w:hAnsi="Consolas" w:cs="Consolas"/>
+          <w:color w:val="000000"/>
+          <w:sz w:val="19"/>
+          <w:szCs w:val="19"/>
+        </w:rPr>
+      </w:pPr>
+      <w:r>
+        <w:rPr>
+          <w:rFonts w:ascii="Consolas" w:hAnsi="Consolas" w:cs="Consolas"/>
+          <w:color w:val="000000"/>
+          <w:sz w:val="19"/>
+          <w:szCs w:val="19"/>
+        </w:rPr>
+        <w:t xml:space="preserve">        }</w:t>
+      </w:r>
+    </w:p>
+    <w:p>
+      <w:pPr>
+        <w:autoSpaceDE w:val="0"/>
+        <w:autoSpaceDN w:val="0"/>
+        <w:adjustRightInd w:val="0"/>
+        <w:spacing w:after="0" w:line="240" w:lineRule="auto"/>
+        <w:jc w:val="left"/>
+        <w:rPr>
+          <w:rFonts w:ascii="Consolas" w:hAnsi="Consolas" w:cs="Consolas"/>
+          <w:color w:val="000000"/>
+          <w:sz w:val="19"/>
+          <w:szCs w:val="19"/>
+        </w:rPr>
+      </w:pPr>
+    </w:p>
+    <w:p>
+      <w:pPr>
+        <w:autoSpaceDE w:val="0"/>
+        <w:autoSpaceDN w:val="0"/>
+        <w:adjustRightInd w:val="0"/>
+        <w:spacing w:after="0" w:line="240" w:lineRule="auto"/>
+        <w:jc w:val="left"/>
+        <w:rPr>
+          <w:rFonts w:ascii="Consolas" w:hAnsi="Consolas" w:cs="Consolas"/>
+          <w:color w:val="000000"/>
+          <w:sz w:val="19"/>
+          <w:szCs w:val="19"/>
+        </w:rPr>
+      </w:pPr>
+      <w:r>
+        <w:rPr>
+          <w:rFonts w:ascii="Consolas" w:hAnsi="Consolas" w:cs="Consolas"/>
+          <w:color w:val="000000"/>
+          <w:sz w:val="19"/>
+          <w:szCs w:val="19"/>
+        </w:rPr>
+        <w:t xml:space="preserve">        </w:t>
+      </w:r>
+      <w:proofErr w:type="spellStart"/>
+      <w:proofErr w:type="gramStart"/>
+      <w:r>
+        <w:rPr>
+          <w:rFonts w:ascii="Consolas" w:hAnsi="Consolas" w:cs="Consolas"/>
+          <w:color w:val="0000FF"/>
+          <w:sz w:val="19"/>
+          <w:szCs w:val="19"/>
+        </w:rPr>
+        <w:t>public</w:t>
+      </w:r>
+      <w:proofErr w:type="spellEnd"/>
+      <w:proofErr w:type="gramEnd"/>
+      <w:r>
+        <w:rPr>
+          <w:rFonts w:ascii="Consolas" w:hAnsi="Consolas" w:cs="Consolas"/>
+          <w:color w:val="000000"/>
+          <w:sz w:val="19"/>
+          <w:szCs w:val="19"/>
+        </w:rPr>
+        <w:t xml:space="preserve"> </w:t>
+      </w:r>
+      <w:proofErr w:type="spellStart"/>
+      <w:r>
+        <w:rPr>
+          <w:rFonts w:ascii="Consolas" w:hAnsi="Consolas" w:cs="Consolas"/>
+          <w:color w:val="0000FF"/>
+          <w:sz w:val="19"/>
+          <w:szCs w:val="19"/>
+        </w:rPr>
+        <w:t>void</w:t>
+      </w:r>
+      <w:proofErr w:type="spellEnd"/>
+      <w:r>
+        <w:rPr>
+          <w:rFonts w:ascii="Consolas" w:hAnsi="Consolas" w:cs="Consolas"/>
+          <w:color w:val="000000"/>
+          <w:sz w:val="19"/>
+          <w:szCs w:val="19"/>
+        </w:rPr>
+        <w:t xml:space="preserve"> Saque(</w:t>
+      </w:r>
+      <w:proofErr w:type="spellStart"/>
+      <w:r>
+        <w:rPr>
+          <w:rFonts w:ascii="Consolas" w:hAnsi="Consolas" w:cs="Consolas"/>
+          <w:color w:val="0000FF"/>
+          <w:sz w:val="19"/>
+          <w:szCs w:val="19"/>
+        </w:rPr>
+        <w:t>double</w:t>
+      </w:r>
+      <w:proofErr w:type="spellEnd"/>
+      <w:r>
+        <w:rPr>
+          <w:rFonts w:ascii="Consolas" w:hAnsi="Consolas" w:cs="Consolas"/>
+          <w:color w:val="000000"/>
+          <w:sz w:val="19"/>
+          <w:szCs w:val="19"/>
+        </w:rPr>
+        <w:t xml:space="preserve"> valor)</w:t>
+      </w:r>
+    </w:p>
+    <w:p>
+      <w:pPr>
+        <w:autoSpaceDE w:val="0"/>
+        <w:autoSpaceDN w:val="0"/>
+        <w:adjustRightInd w:val="0"/>
+        <w:spacing w:after="0" w:line="240" w:lineRule="auto"/>
+        <w:jc w:val="left"/>
+        <w:rPr>
+          <w:rFonts w:ascii="Consolas" w:hAnsi="Consolas" w:cs="Consolas"/>
+          <w:color w:val="000000"/>
+          <w:sz w:val="19"/>
+          <w:szCs w:val="19"/>
+        </w:rPr>
+      </w:pPr>
+      <w:r>
+        <w:rPr>
+          <w:rFonts w:ascii="Consolas" w:hAnsi="Consolas" w:cs="Consolas"/>
+          <w:color w:val="000000"/>
+          <w:sz w:val="19"/>
+          <w:szCs w:val="19"/>
+        </w:rPr>
+        <w:t xml:space="preserve">        {</w:t>
+      </w:r>
+    </w:p>
+    <w:p>
+      <w:pPr>
+        <w:autoSpaceDE w:val="0"/>
+        <w:autoSpaceDN w:val="0"/>
+        <w:adjustRightInd w:val="0"/>
+        <w:spacing w:after="0" w:line="240" w:lineRule="auto"/>
+        <w:jc w:val="left"/>
+        <w:rPr>
+          <w:rFonts w:ascii="Consolas" w:hAnsi="Consolas" w:cs="Consolas"/>
+          <w:color w:val="000000"/>
+          <w:sz w:val="19"/>
+          <w:szCs w:val="19"/>
+        </w:rPr>
+      </w:pPr>
+      <w:r>
+        <w:rPr>
+          <w:rFonts w:ascii="Consolas" w:hAnsi="Consolas" w:cs="Consolas"/>
+          <w:color w:val="000000"/>
+          <w:sz w:val="19"/>
+          <w:szCs w:val="19"/>
+        </w:rPr>
+        <w:t xml:space="preserve">            Saldo -= valor;</w:t>
+      </w:r>
+    </w:p>
+    <w:p>
+      <w:pPr>
+        <w:autoSpaceDE w:val="0"/>
+        <w:autoSpaceDN w:val="0"/>
+        <w:adjustRightInd w:val="0"/>
+        <w:spacing w:after="0" w:line="240" w:lineRule="auto"/>
+        <w:jc w:val="left"/>
+        <w:rPr>
+          <w:rFonts w:ascii="Consolas" w:hAnsi="Consolas" w:cs="Consolas"/>
+          <w:color w:val="000000"/>
+          <w:sz w:val="19"/>
+          <w:szCs w:val="19"/>
+        </w:rPr>
+      </w:pPr>
+      <w:r>
+        <w:rPr>
+          <w:rFonts w:ascii="Consolas" w:hAnsi="Consolas" w:cs="Consolas"/>
+          <w:color w:val="000000"/>
+          <w:sz w:val="19"/>
+          <w:szCs w:val="19"/>
+        </w:rPr>
+        <w:t xml:space="preserve">        }</w:t>
+      </w:r>
+    </w:p>
+    <w:p>
+      <w:pPr>
+        <w:autoSpaceDE w:val="0"/>
+        <w:autoSpaceDN w:val="0"/>
+        <w:adjustRightInd w:val="0"/>
+        <w:spacing w:after="0" w:line="240" w:lineRule="auto"/>
+        <w:jc w:val="left"/>
+        <w:rPr>
+          <w:rFonts w:ascii="Consolas" w:hAnsi="Consolas" w:cs="Consolas"/>
+          <w:color w:val="000000"/>
+          <w:sz w:val="19"/>
+          <w:szCs w:val="19"/>
+        </w:rPr>
+      </w:pPr>
+    </w:p>
+    <w:p>
+      <w:pPr>
+        <w:autoSpaceDE w:val="0"/>
+        <w:autoSpaceDN w:val="0"/>
+        <w:adjustRightInd w:val="0"/>
+        <w:spacing w:after="0" w:line="240" w:lineRule="auto"/>
+        <w:jc w:val="left"/>
+        <w:rPr>
+          <w:rFonts w:ascii="Consolas" w:hAnsi="Consolas" w:cs="Consolas"/>
+          <w:color w:val="000000"/>
+          <w:sz w:val="19"/>
+          <w:szCs w:val="19"/>
+        </w:rPr>
+      </w:pPr>
+      <w:r>
+        <w:rPr>
+          <w:rFonts w:ascii="Consolas" w:hAnsi="Consolas" w:cs="Consolas"/>
+          <w:color w:val="000000"/>
+          <w:sz w:val="19"/>
+          <w:szCs w:val="19"/>
+        </w:rPr>
+        <w:t xml:space="preserve">        </w:t>
+      </w:r>
+      <w:proofErr w:type="spellStart"/>
+      <w:proofErr w:type="gramStart"/>
+      <w:r>
+        <w:rPr>
+          <w:rFonts w:ascii="Consolas" w:hAnsi="Consolas" w:cs="Consolas"/>
+          <w:color w:val="0000FF"/>
+          <w:sz w:val="19"/>
+          <w:szCs w:val="19"/>
+        </w:rPr>
+        <w:t>public</w:t>
+      </w:r>
+      <w:proofErr w:type="spellEnd"/>
+      <w:proofErr w:type="gramEnd"/>
+      <w:r>
+        <w:rPr>
+          <w:rFonts w:ascii="Consolas" w:hAnsi="Consolas" w:cs="Consolas"/>
+          <w:color w:val="000000"/>
+          <w:sz w:val="19"/>
+          <w:szCs w:val="19"/>
+        </w:rPr>
+        <w:t xml:space="preserve"> </w:t>
+      </w:r>
+      <w:proofErr w:type="spellStart"/>
+      <w:r>
+        <w:rPr>
+          <w:rFonts w:ascii="Consolas" w:hAnsi="Consolas" w:cs="Consolas"/>
+          <w:color w:val="0000FF"/>
+          <w:sz w:val="19"/>
+          <w:szCs w:val="19"/>
+        </w:rPr>
+        <w:t>void</w:t>
+      </w:r>
+      <w:proofErr w:type="spellEnd"/>
+      <w:r>
+        <w:rPr>
+          <w:rFonts w:ascii="Consolas" w:hAnsi="Consolas" w:cs="Consolas"/>
+          <w:color w:val="000000"/>
+          <w:sz w:val="19"/>
+          <w:szCs w:val="19"/>
+        </w:rPr>
+        <w:t xml:space="preserve"> Deposito(</w:t>
+      </w:r>
+      <w:proofErr w:type="spellStart"/>
+      <w:r>
+        <w:rPr>
+          <w:rFonts w:ascii="Consolas" w:hAnsi="Consolas" w:cs="Consolas"/>
+          <w:color w:val="0000FF"/>
+          <w:sz w:val="19"/>
+          <w:szCs w:val="19"/>
+        </w:rPr>
+        <w:t>double</w:t>
+      </w:r>
+      <w:proofErr w:type="spellEnd"/>
+      <w:r>
+        <w:rPr>
+          <w:rFonts w:ascii="Consolas" w:hAnsi="Consolas" w:cs="Consolas"/>
+          <w:color w:val="000000"/>
+          <w:sz w:val="19"/>
+          <w:szCs w:val="19"/>
+        </w:rPr>
+        <w:t xml:space="preserve"> valor)</w:t>
+      </w:r>
+    </w:p>
+    <w:p>
+      <w:pPr>
+        <w:autoSpaceDE w:val="0"/>
+        <w:autoSpaceDN w:val="0"/>
+        <w:adjustRightInd w:val="0"/>
+        <w:spacing w:after="0" w:line="240" w:lineRule="auto"/>
+        <w:jc w:val="left"/>
+        <w:rPr>
+          <w:rFonts w:ascii="Consolas" w:hAnsi="Consolas" w:cs="Consolas"/>
+          <w:color w:val="000000"/>
+          <w:sz w:val="19"/>
+          <w:szCs w:val="19"/>
+        </w:rPr>
+      </w:pPr>
+      <w:r>
+        <w:rPr>
+          <w:rFonts w:ascii="Consolas" w:hAnsi="Consolas" w:cs="Consolas"/>
+          <w:color w:val="000000"/>
+          <w:sz w:val="19"/>
+          <w:szCs w:val="19"/>
+        </w:rPr>
+        <w:t xml:space="preserve">        {</w:t>
+      </w:r>
+    </w:p>
+    <w:p>
+      <w:pPr>
+        <w:autoSpaceDE w:val="0"/>
+        <w:autoSpaceDN w:val="0"/>
+        <w:adjustRightInd w:val="0"/>
+        <w:spacing w:after="0" w:line="240" w:lineRule="auto"/>
+        <w:jc w:val="left"/>
+        <w:rPr>
+          <w:rFonts w:ascii="Consolas" w:hAnsi="Consolas" w:cs="Consolas"/>
+          <w:color w:val="000000"/>
+          <w:sz w:val="19"/>
+          <w:szCs w:val="19"/>
+        </w:rPr>
+      </w:pPr>
+      <w:r>
+        <w:rPr>
+          <w:rFonts w:ascii="Consolas" w:hAnsi="Consolas" w:cs="Consolas"/>
+          <w:color w:val="000000"/>
+          <w:sz w:val="19"/>
+          <w:szCs w:val="19"/>
+        </w:rPr>
+        <w:t xml:space="preserve">            Saldo </w:t>
+      </w:r>
+      <w:proofErr w:type="gramStart"/>
+      <w:r>
+        <w:rPr>
+          <w:rFonts w:ascii="Consolas" w:hAnsi="Consolas" w:cs="Consolas"/>
+          <w:color w:val="000000"/>
+          <w:sz w:val="19"/>
+          <w:szCs w:val="19"/>
+        </w:rPr>
+        <w:t>+</w:t>
+      </w:r>
+      <w:proofErr w:type="gramEnd"/>
+      <w:r>
+        <w:rPr>
+          <w:rFonts w:ascii="Consolas" w:hAnsi="Consolas" w:cs="Consolas"/>
+          <w:color w:val="000000"/>
+          <w:sz w:val="19"/>
+          <w:szCs w:val="19"/>
+        </w:rPr>
+        <w:t>= valor;</w:t>
+      </w:r>
+    </w:p>
+    <w:p>
+      <w:pPr>
+        <w:autoSpaceDE w:val="0"/>
+        <w:autoSpaceDN w:val="0"/>
+        <w:adjustRightInd w:val="0"/>
+        <w:spacing w:after="0" w:line="240" w:lineRule="auto"/>
+        <w:jc w:val="left"/>
+        <w:rPr>
+          <w:rFonts w:ascii="Consolas" w:hAnsi="Consolas" w:cs="Consolas"/>
+          <w:color w:val="000000"/>
+          <w:sz w:val="19"/>
+          <w:szCs w:val="19"/>
+        </w:rPr>
+      </w:pPr>
+      <w:r>
+        <w:rPr>
+          <w:rFonts w:ascii="Consolas" w:hAnsi="Consolas" w:cs="Consolas"/>
+          <w:color w:val="000000"/>
+          <w:sz w:val="19"/>
+          <w:szCs w:val="19"/>
+        </w:rPr>
+        <w:t xml:space="preserve">        }</w:t>
+      </w:r>
+    </w:p>
+    <w:p>
+      <w:pPr>
+        <w:autoSpaceDE w:val="0"/>
+        <w:autoSpaceDN w:val="0"/>
+        <w:adjustRightInd w:val="0"/>
+        <w:spacing w:after="0" w:line="240" w:lineRule="auto"/>
+        <w:jc w:val="left"/>
+        <w:rPr>
+          <w:rFonts w:ascii="Consolas" w:hAnsi="Consolas" w:cs="Consolas"/>
+          <w:color w:val="000000"/>
+          <w:sz w:val="19"/>
+          <w:szCs w:val="19"/>
+        </w:rPr>
+      </w:pPr>
+      <w:r>
+        <w:rPr>
+          <w:rFonts w:ascii="Consolas" w:hAnsi="Consolas" w:cs="Consolas"/>
+          <w:color w:val="000000"/>
+          <w:sz w:val="19"/>
+          <w:szCs w:val="19"/>
+        </w:rPr>
+        <w:t xml:space="preserve">    }</w:t>
+      </w:r>
+    </w:p>
+    <w:p>
+      <w:r>
+        <w:rPr>
+          <w:rFonts w:ascii="Consolas" w:hAnsi="Consolas" w:cs="Consolas"/>
+          <w:color w:val="000000"/>
+          <w:sz w:val="19"/>
+          <w:szCs w:val="19"/>
+        </w:rPr>
+        <w:t>}</w:t>
+      </w:r>
+    </w:p>
+    <w:p>
+      <w:pPr>
+        <w:pStyle w:val="Ttulo2"/>
+      </w:pPr>
+      <w:bookmarkStart w:id="0" w:name="_GoBack"/>
+      <w:bookmarkEnd w:id="0"/>
+    </w:p>
     <w:p>
       <w:pPr>
         <w:pStyle w:val="Ttulo2"/>
@@ -1264,7 +3310,7 @@
                     <pic:cNvPicPr/>
                   </pic:nvPicPr>
                   <pic:blipFill>
-                    <a:blip r:embed="rId17">
+                    <a:blip r:embed="rId28">
                       <a:extLst>
                         <a:ext uri="{28A0092B-C50C-407E-A947-70E740481C1C}">
                           <a14:useLocalDpi xmlns:a14="http://schemas.microsoft.com/office/drawing/2010/main" val="0"/>
@@ -1293,7 +3339,6 @@
     </w:p>
     <w:p>
       <w:r>
-        <w:lastRenderedPageBreak/>
         <w:t>Suponha que, para realizar um empréstimo, é descontada uma taxa no valor de 10.0</w:t>
       </w:r>
     </w:p>
@@ -1308,6 +3353,7 @@
           <w:noProof/>
           <w:lang w:eastAsia="pt-BR"/>
         </w:rPr>
+        <w:lastRenderedPageBreak/>
         <w:drawing>
           <wp:inline distT="0" distB="0" distL="0" distR="0" wp14:anchorId="7BD7CE98" wp14:editId="36FEF5BB">
             <wp:extent cx="5400040" cy="1753235"/>
@@ -1324,7 +3370,7 @@
                     <pic:cNvPicPr/>
                   </pic:nvPicPr>
                   <pic:blipFill>
-                    <a:blip r:embed="rId18">
+                    <a:blip r:embed="rId29">
                       <a:extLst>
                         <a:ext uri="{28A0092B-C50C-407E-A947-70E740481C1C}">
                           <a14:useLocalDpi xmlns:a14="http://schemas.microsoft.com/office/drawing/2010/main" val="0"/>
@@ -1358,7 +3404,6 @@
           <w:noProof/>
           <w:lang w:eastAsia="pt-BR"/>
         </w:rPr>
-        <w:lastRenderedPageBreak/>
         <w:drawing>
           <wp:inline distT="0" distB="0" distL="0" distR="0" wp14:anchorId="66149C18" wp14:editId="087F9BC9">
             <wp:extent cx="4944165" cy="5915851"/>
@@ -1375,7 +3420,7 @@
                     <pic:cNvPicPr/>
                   </pic:nvPicPr>
                   <pic:blipFill>
-                    <a:blip r:embed="rId19">
+                    <a:blip r:embed="rId30">
                       <a:extLst>
                         <a:ext uri="{28A0092B-C50C-407E-A947-70E740481C1C}">
                           <a14:useLocalDpi xmlns:a14="http://schemas.microsoft.com/office/drawing/2010/main" val="0"/>
@@ -1446,7 +3491,7 @@
                     <pic:cNvPicPr/>
                   </pic:nvPicPr>
                   <pic:blipFill>
-                    <a:blip r:embed="rId20">
+                    <a:blip r:embed="rId31">
                       <a:extLst>
                         <a:ext uri="{28A0092B-C50C-407E-A947-70E740481C1C}">
                           <a14:useLocalDpi xmlns:a14="http://schemas.microsoft.com/office/drawing/2010/main" val="0"/>
@@ -1508,7 +3553,7 @@
                     <pic:cNvPicPr/>
                   </pic:nvPicPr>
                   <pic:blipFill>
-                    <a:blip r:embed="rId21">
+                    <a:blip r:embed="rId32">
                       <a:extLst>
                         <a:ext uri="{28A0092B-C50C-407E-A947-70E740481C1C}">
                           <a14:useLocalDpi xmlns:a14="http://schemas.microsoft.com/office/drawing/2010/main" val="0"/>
@@ -1559,7 +3604,7 @@
                     <pic:cNvPicPr/>
                   </pic:nvPicPr>
                   <pic:blipFill>
-                    <a:blip r:embed="rId22">
+                    <a:blip r:embed="rId33">
                       <a:extLst>
                         <a:ext uri="{28A0092B-C50C-407E-A947-70E740481C1C}">
                           <a14:useLocalDpi xmlns:a14="http://schemas.microsoft.com/office/drawing/2010/main" val="0"/>

</xml_diff>

<commit_message>
classe ContaEmpresa implementada no projeto Heranca
</commit_message>
<xml_diff>
--- a/Aula_08_Classe/Aula_20_Herança.docx
+++ b/Aula_08_Classe/Aula_20_Herança.docx
@@ -3275,18 +3275,2041 @@
     </w:p>
     <w:p>
       <w:pPr>
+        <w:spacing w:line="259" w:lineRule="auto"/>
+        <w:jc w:val="left"/>
+        <w:rPr>
+          <w:rFonts w:eastAsiaTheme="majorEastAsia" w:cstheme="majorBidi"/>
+          <w:color w:val="000000" w:themeColor="text1"/>
+          <w:sz w:val="28"/>
+          <w:szCs w:val="26"/>
+        </w:rPr>
+      </w:pPr>
+      <w:r>
+        <w:br w:type="page"/>
+      </w:r>
+    </w:p>
+    <w:p>
+      <w:pPr>
         <w:pStyle w:val="Ttulo2"/>
       </w:pPr>
-      <w:bookmarkStart w:id="0" w:name="_GoBack"/>
-      <w:bookmarkEnd w:id="0"/>
+      <w:r>
+        <w:lastRenderedPageBreak/>
+        <w:t xml:space="preserve">Criando a classe </w:t>
+      </w:r>
+      <w:proofErr w:type="spellStart"/>
+      <w:r>
+        <w:t>ContaEmpresa</w:t>
+      </w:r>
+      <w:proofErr w:type="spellEnd"/>
+    </w:p>
+    <w:p>
+      <w:r>
+        <w:t xml:space="preserve">Botão direito na pasta </w:t>
+      </w:r>
+      <w:proofErr w:type="spellStart"/>
+      <w:r>
+        <w:t>Entities</w:t>
+      </w:r>
+      <w:proofErr w:type="spellEnd"/>
+      <w:r>
+        <w:t xml:space="preserve"> </w:t>
+      </w:r>
+      <w:proofErr w:type="gramStart"/>
+      <w:r>
+        <w:t>&gt; A</w:t>
+      </w:r>
+      <w:r>
+        <w:t>dicionar</w:t>
+      </w:r>
+      <w:proofErr w:type="gramEnd"/>
+      <w:r>
+        <w:t xml:space="preserve"> </w:t>
+      </w:r>
+      <w:r>
+        <w:t>&gt; C</w:t>
+      </w:r>
+      <w:r>
+        <w:t>lasse</w:t>
+      </w:r>
+    </w:p>
+    <w:p>
+      <w:r>
+        <w:rPr>
+          <w:noProof/>
+          <w:lang w:eastAsia="pt-BR"/>
+        </w:rPr>
+        <w:drawing>
+          <wp:inline distT="0" distB="0" distL="0" distR="0" wp14:anchorId="7C5A21D0" wp14:editId="158F402B">
+            <wp:extent cx="5400675" cy="3505200"/>
+            <wp:effectExtent l="0" t="0" r="9525" b="0"/>
+            <wp:docPr id="32" name="Imagem 32"/>
+            <wp:cNvGraphicFramePr>
+              <a:graphicFrameLocks xmlns:a="http://schemas.openxmlformats.org/drawingml/2006/main" noChangeAspect="1"/>
+            </wp:cNvGraphicFramePr>
+            <a:graphic xmlns:a="http://schemas.openxmlformats.org/drawingml/2006/main">
+              <a:graphicData uri="http://schemas.openxmlformats.org/drawingml/2006/picture">
+                <pic:pic xmlns:pic="http://schemas.openxmlformats.org/drawingml/2006/picture">
+                  <pic:nvPicPr>
+                    <pic:cNvPr id="0" name="Picture 6"/>
+                    <pic:cNvPicPr>
+                      <a:picLocks noChangeAspect="1" noChangeArrowheads="1"/>
+                    </pic:cNvPicPr>
+                  </pic:nvPicPr>
+                  <pic:blipFill>
+                    <a:blip r:embed="rId28">
+                      <a:extLst>
+                        <a:ext uri="{28A0092B-C50C-407E-A947-70E740481C1C}">
+                          <a14:useLocalDpi xmlns:a14="http://schemas.microsoft.com/office/drawing/2010/main" val="0"/>
+                        </a:ext>
+                      </a:extLst>
+                    </a:blip>
+                    <a:srcRect/>
+                    <a:stretch>
+                      <a:fillRect/>
+                    </a:stretch>
+                  </pic:blipFill>
+                  <pic:spPr bwMode="auto">
+                    <a:xfrm>
+                      <a:off x="0" y="0"/>
+                      <a:ext cx="5400675" cy="3505200"/>
+                    </a:xfrm>
+                    <a:prstGeom prst="rect">
+                      <a:avLst/>
+                    </a:prstGeom>
+                    <a:noFill/>
+                    <a:ln>
+                      <a:noFill/>
+                    </a:ln>
+                  </pic:spPr>
+                </pic:pic>
+              </a:graphicData>
+            </a:graphic>
+          </wp:inline>
+        </w:drawing>
+      </w:r>
+    </w:p>
+    <w:p>
+      <w:r>
+        <w:t xml:space="preserve">Nomeando a classe como </w:t>
+      </w:r>
+      <w:proofErr w:type="spellStart"/>
+      <w:r>
+        <w:t>ContaEmpresa</w:t>
+      </w:r>
+      <w:proofErr w:type="spellEnd"/>
+    </w:p>
+    <w:p>
+      <w:r>
+        <w:rPr>
+          <w:noProof/>
+          <w:lang w:eastAsia="pt-BR"/>
+        </w:rPr>
+        <w:drawing>
+          <wp:inline distT="0" distB="0" distL="0" distR="0" wp14:anchorId="22E8CB18" wp14:editId="79B8FD32">
+            <wp:extent cx="5400040" cy="3731895"/>
+            <wp:effectExtent l="0" t="0" r="0" b="1905"/>
+            <wp:docPr id="33" name="Imagem 33"/>
+            <wp:cNvGraphicFramePr>
+              <a:graphicFrameLocks xmlns:a="http://schemas.openxmlformats.org/drawingml/2006/main" noChangeAspect="1"/>
+            </wp:cNvGraphicFramePr>
+            <a:graphic xmlns:a="http://schemas.openxmlformats.org/drawingml/2006/main">
+              <a:graphicData uri="http://schemas.openxmlformats.org/drawingml/2006/picture">
+                <pic:pic xmlns:pic="http://schemas.openxmlformats.org/drawingml/2006/picture">
+                  <pic:nvPicPr>
+                    <pic:cNvPr id="33" name="73838FE.tmp"/>
+                    <pic:cNvPicPr/>
+                  </pic:nvPicPr>
+                  <pic:blipFill>
+                    <a:blip r:embed="rId29">
+                      <a:extLst>
+                        <a:ext uri="{28A0092B-C50C-407E-A947-70E740481C1C}">
+                          <a14:useLocalDpi xmlns:a14="http://schemas.microsoft.com/office/drawing/2010/main" val="0"/>
+                        </a:ext>
+                      </a:extLst>
+                    </a:blip>
+                    <a:stretch>
+                      <a:fillRect/>
+                    </a:stretch>
+                  </pic:blipFill>
+                  <pic:spPr>
+                    <a:xfrm>
+                      <a:off x="0" y="0"/>
+                      <a:ext cx="5400040" cy="3731895"/>
+                    </a:xfrm>
+                    <a:prstGeom prst="rect">
+                      <a:avLst/>
+                    </a:prstGeom>
+                  </pic:spPr>
+                </pic:pic>
+              </a:graphicData>
+            </a:graphic>
+          </wp:inline>
+        </w:drawing>
+      </w:r>
+    </w:p>
+    <w:p>
+      <w:r>
+        <w:t xml:space="preserve">O projeto está ficando assim: </w:t>
+      </w:r>
+    </w:p>
+    <w:p>
+      <w:r>
+        <w:rPr>
+          <w:noProof/>
+          <w:lang w:eastAsia="pt-BR"/>
+        </w:rPr>
+        <w:lastRenderedPageBreak/>
+        <w:drawing>
+          <wp:inline distT="0" distB="0" distL="0" distR="0" wp14:anchorId="59B2EDC8" wp14:editId="22192E65">
+            <wp:extent cx="5400040" cy="1488440"/>
+            <wp:effectExtent l="0" t="0" r="0" b="0"/>
+            <wp:docPr id="34" name="Imagem 34"/>
+            <wp:cNvGraphicFramePr>
+              <a:graphicFrameLocks xmlns:a="http://schemas.openxmlformats.org/drawingml/2006/main" noChangeAspect="1"/>
+            </wp:cNvGraphicFramePr>
+            <a:graphic xmlns:a="http://schemas.openxmlformats.org/drawingml/2006/main">
+              <a:graphicData uri="http://schemas.openxmlformats.org/drawingml/2006/picture">
+                <pic:pic xmlns:pic="http://schemas.openxmlformats.org/drawingml/2006/picture">
+                  <pic:nvPicPr>
+                    <pic:cNvPr id="34" name="7382757.tmp"/>
+                    <pic:cNvPicPr/>
+                  </pic:nvPicPr>
+                  <pic:blipFill>
+                    <a:blip r:embed="rId30">
+                      <a:extLst>
+                        <a:ext uri="{28A0092B-C50C-407E-A947-70E740481C1C}">
+                          <a14:useLocalDpi xmlns:a14="http://schemas.microsoft.com/office/drawing/2010/main" val="0"/>
+                        </a:ext>
+                      </a:extLst>
+                    </a:blip>
+                    <a:stretch>
+                      <a:fillRect/>
+                    </a:stretch>
+                  </pic:blipFill>
+                  <pic:spPr>
+                    <a:xfrm>
+                      <a:off x="0" y="0"/>
+                      <a:ext cx="5400040" cy="1488440"/>
+                    </a:xfrm>
+                    <a:prstGeom prst="rect">
+                      <a:avLst/>
+                    </a:prstGeom>
+                  </pic:spPr>
+                </pic:pic>
+              </a:graphicData>
+            </a:graphic>
+          </wp:inline>
+        </w:drawing>
+      </w:r>
+    </w:p>
+    <w:p>
+      <w:pPr>
+        <w:pStyle w:val="Ttulo1"/>
+      </w:pPr>
+      <w:r>
+        <w:t xml:space="preserve">: </w:t>
+      </w:r>
+      <w:r>
+        <w:tab/>
+        <w:t xml:space="preserve">Expressando a Herança </w:t>
+      </w:r>
+    </w:p>
+    <w:p>
+      <w:r>
+        <w:t xml:space="preserve">Representando uma extensão da classe Conta. Criando a Herança. </w:t>
+      </w:r>
+    </w:p>
+    <w:p>
+      <w:r>
+        <w:t xml:space="preserve">Basta incluir dois pontos </w:t>
+      </w:r>
+      <w:proofErr w:type="gramStart"/>
+      <w:r>
+        <w:t>(</w:t>
+      </w:r>
+      <w:r>
+        <w:rPr>
+          <w:b/>
+        </w:rPr>
+        <w:t xml:space="preserve"> :</w:t>
+      </w:r>
+      <w:proofErr w:type="gramEnd"/>
+      <w:r>
+        <w:t xml:space="preserve"> ) e o nome da superclasse na frente. </w:t>
+      </w:r>
+    </w:p>
+    <w:p>
+      <w:r>
+        <w:rPr>
+          <w:noProof/>
+          <w:lang w:eastAsia="pt-BR"/>
+        </w:rPr>
+        <w:drawing>
+          <wp:inline distT="0" distB="0" distL="0" distR="0" wp14:anchorId="47840DCD" wp14:editId="2909A9B9">
+            <wp:extent cx="5134692" cy="2143424"/>
+            <wp:effectExtent l="0" t="0" r="8890" b="9525"/>
+            <wp:docPr id="35" name="Imagem 35"/>
+            <wp:cNvGraphicFramePr>
+              <a:graphicFrameLocks xmlns:a="http://schemas.openxmlformats.org/drawingml/2006/main" noChangeAspect="1"/>
+            </wp:cNvGraphicFramePr>
+            <a:graphic xmlns:a="http://schemas.openxmlformats.org/drawingml/2006/main">
+              <a:graphicData uri="http://schemas.openxmlformats.org/drawingml/2006/picture">
+                <pic:pic xmlns:pic="http://schemas.openxmlformats.org/drawingml/2006/picture">
+                  <pic:nvPicPr>
+                    <pic:cNvPr id="35" name="7382897.tmp"/>
+                    <pic:cNvPicPr/>
+                  </pic:nvPicPr>
+                  <pic:blipFill>
+                    <a:blip r:embed="rId31">
+                      <a:extLst>
+                        <a:ext uri="{28A0092B-C50C-407E-A947-70E740481C1C}">
+                          <a14:useLocalDpi xmlns:a14="http://schemas.microsoft.com/office/drawing/2010/main" val="0"/>
+                        </a:ext>
+                      </a:extLst>
+                    </a:blip>
+                    <a:stretch>
+                      <a:fillRect/>
+                    </a:stretch>
+                  </pic:blipFill>
+                  <pic:spPr>
+                    <a:xfrm>
+                      <a:off x="0" y="0"/>
+                      <a:ext cx="5134692" cy="2143424"/>
+                    </a:xfrm>
+                    <a:prstGeom prst="rect">
+                      <a:avLst/>
+                    </a:prstGeom>
+                  </pic:spPr>
+                </pic:pic>
+              </a:graphicData>
+            </a:graphic>
+          </wp:inline>
+        </w:drawing>
+      </w:r>
+    </w:p>
+    <w:p>
+      <w:r>
+        <w:t xml:space="preserve">Criando o atributo </w:t>
+      </w:r>
+      <w:proofErr w:type="spellStart"/>
+      <w:r>
+        <w:t>LimiteEmprestimo</w:t>
+      </w:r>
+      <w:proofErr w:type="spellEnd"/>
+    </w:p>
+    <w:p>
+      <w:r>
+        <w:rPr>
+          <w:noProof/>
+          <w:lang w:eastAsia="pt-BR"/>
+        </w:rPr>
+        <w:drawing>
+          <wp:inline distT="0" distB="0" distL="0" distR="0" wp14:anchorId="0CDAD252" wp14:editId="4A582203">
+            <wp:extent cx="5400040" cy="1694815"/>
+            <wp:effectExtent l="0" t="0" r="0" b="635"/>
+            <wp:docPr id="36" name="Imagem 36"/>
+            <wp:cNvGraphicFramePr>
+              <a:graphicFrameLocks xmlns:a="http://schemas.openxmlformats.org/drawingml/2006/main" noChangeAspect="1"/>
+            </wp:cNvGraphicFramePr>
+            <a:graphic xmlns:a="http://schemas.openxmlformats.org/drawingml/2006/main">
+              <a:graphicData uri="http://schemas.openxmlformats.org/drawingml/2006/picture">
+                <pic:pic xmlns:pic="http://schemas.openxmlformats.org/drawingml/2006/picture">
+                  <pic:nvPicPr>
+                    <pic:cNvPr id="36" name="73891A.tmp"/>
+                    <pic:cNvPicPr/>
+                  </pic:nvPicPr>
+                  <pic:blipFill>
+                    <a:blip r:embed="rId32">
+                      <a:extLst>
+                        <a:ext uri="{28A0092B-C50C-407E-A947-70E740481C1C}">
+                          <a14:useLocalDpi xmlns:a14="http://schemas.microsoft.com/office/drawing/2010/main" val="0"/>
+                        </a:ext>
+                      </a:extLst>
+                    </a:blip>
+                    <a:stretch>
+                      <a:fillRect/>
+                    </a:stretch>
+                  </pic:blipFill>
+                  <pic:spPr>
+                    <a:xfrm>
+                      <a:off x="0" y="0"/>
+                      <a:ext cx="5400040" cy="1694815"/>
+                    </a:xfrm>
+                    <a:prstGeom prst="rect">
+                      <a:avLst/>
+                    </a:prstGeom>
+                  </pic:spPr>
+                </pic:pic>
+              </a:graphicData>
+            </a:graphic>
+          </wp:inline>
+        </w:drawing>
+      </w:r>
+    </w:p>
+    <w:p>
+      <w:r>
+        <w:t xml:space="preserve">Construtor padrão. Para </w:t>
+      </w:r>
+      <w:r>
+        <w:t xml:space="preserve">ter a opção de criar um objeto sem passar argumentos. </w:t>
+      </w:r>
+    </w:p>
+    <w:p>
+      <w:r>
+        <w:rPr>
+          <w:noProof/>
+          <w:lang w:eastAsia="pt-BR"/>
+        </w:rPr>
+        <w:drawing>
+          <wp:inline distT="0" distB="0" distL="0" distR="0" wp14:anchorId="61E9D241" wp14:editId="7E758D63">
+            <wp:extent cx="2600688" cy="838317"/>
+            <wp:effectExtent l="0" t="0" r="9525" b="0"/>
+            <wp:docPr id="37" name="Imagem 37"/>
+            <wp:cNvGraphicFramePr>
+              <a:graphicFrameLocks xmlns:a="http://schemas.openxmlformats.org/drawingml/2006/main" noChangeAspect="1"/>
+            </wp:cNvGraphicFramePr>
+            <a:graphic xmlns:a="http://schemas.openxmlformats.org/drawingml/2006/main">
+              <a:graphicData uri="http://schemas.openxmlformats.org/drawingml/2006/picture">
+                <pic:pic xmlns:pic="http://schemas.openxmlformats.org/drawingml/2006/picture">
+                  <pic:nvPicPr>
+                    <pic:cNvPr id="37" name="738C2D2.tmp"/>
+                    <pic:cNvPicPr/>
+                  </pic:nvPicPr>
+                  <pic:blipFill>
+                    <a:blip r:embed="rId33">
+                      <a:extLst>
+                        <a:ext uri="{28A0092B-C50C-407E-A947-70E740481C1C}">
+                          <a14:useLocalDpi xmlns:a14="http://schemas.microsoft.com/office/drawing/2010/main" val="0"/>
+                        </a:ext>
+                      </a:extLst>
+                    </a:blip>
+                    <a:stretch>
+                      <a:fillRect/>
+                    </a:stretch>
+                  </pic:blipFill>
+                  <pic:spPr>
+                    <a:xfrm>
+                      <a:off x="0" y="0"/>
+                      <a:ext cx="2600688" cy="838317"/>
+                    </a:xfrm>
+                    <a:prstGeom prst="rect">
+                      <a:avLst/>
+                    </a:prstGeom>
+                  </pic:spPr>
+                </pic:pic>
+              </a:graphicData>
+            </a:graphic>
+          </wp:inline>
+        </w:drawing>
+      </w:r>
+    </w:p>
+    <w:p>
+      <w:r>
+        <w:lastRenderedPageBreak/>
+        <w:t xml:space="preserve">Uma opção </w:t>
+      </w:r>
+      <w:r>
+        <w:rPr>
+          <w:b/>
+        </w:rPr>
+        <w:t>não</w:t>
+      </w:r>
+      <w:r>
+        <w:t xml:space="preserve"> recomendada seria reescrever </w:t>
+      </w:r>
+      <w:r>
+        <w:t>o construtor com todos os argumentos</w:t>
+      </w:r>
+      <w:r>
+        <w:t>:</w:t>
+      </w:r>
+    </w:p>
+    <w:p>
+      <w:r>
+        <w:rPr>
+          <w:noProof/>
+          <w:lang w:eastAsia="pt-BR"/>
+        </w:rPr>
+        <w:drawing>
+          <wp:inline distT="0" distB="0" distL="0" distR="0" wp14:anchorId="7B5644F4" wp14:editId="4310ABD4">
+            <wp:extent cx="5400040" cy="1078865"/>
+            <wp:effectExtent l="0" t="0" r="0" b="6985"/>
+            <wp:docPr id="39" name="Imagem 39"/>
+            <wp:cNvGraphicFramePr>
+              <a:graphicFrameLocks xmlns:a="http://schemas.openxmlformats.org/drawingml/2006/main" noChangeAspect="1"/>
+            </wp:cNvGraphicFramePr>
+            <a:graphic xmlns:a="http://schemas.openxmlformats.org/drawingml/2006/main">
+              <a:graphicData uri="http://schemas.openxmlformats.org/drawingml/2006/picture">
+                <pic:pic xmlns:pic="http://schemas.openxmlformats.org/drawingml/2006/picture">
+                  <pic:nvPicPr>
+                    <pic:cNvPr id="39" name="7382D10.tmp"/>
+                    <pic:cNvPicPr/>
+                  </pic:nvPicPr>
+                  <pic:blipFill>
+                    <a:blip r:embed="rId34">
+                      <a:extLst>
+                        <a:ext uri="{28A0092B-C50C-407E-A947-70E740481C1C}">
+                          <a14:useLocalDpi xmlns:a14="http://schemas.microsoft.com/office/drawing/2010/main" val="0"/>
+                        </a:ext>
+                      </a:extLst>
+                    </a:blip>
+                    <a:stretch>
+                      <a:fillRect/>
+                    </a:stretch>
+                  </pic:blipFill>
+                  <pic:spPr>
+                    <a:xfrm>
+                      <a:off x="0" y="0"/>
+                      <a:ext cx="5400040" cy="1078865"/>
+                    </a:xfrm>
+                    <a:prstGeom prst="rect">
+                      <a:avLst/>
+                    </a:prstGeom>
+                  </pic:spPr>
+                </pic:pic>
+              </a:graphicData>
+            </a:graphic>
+          </wp:inline>
+        </w:drawing>
+      </w:r>
+    </w:p>
+    <w:p>
+      <w:r>
+        <w:t xml:space="preserve">Porém o recomendado é </w:t>
+      </w:r>
+      <w:r>
+        <w:t>cria</w:t>
+      </w:r>
+      <w:r>
+        <w:t>r</w:t>
+      </w:r>
+      <w:r>
+        <w:t xml:space="preserve"> o construtor pass</w:t>
+      </w:r>
+      <w:r>
+        <w:t xml:space="preserve">ando </w:t>
+      </w:r>
+      <w:r>
+        <w:t>apenas o</w:t>
+      </w:r>
+      <w:r>
+        <w:t xml:space="preserve"> argumento</w:t>
+      </w:r>
+      <w:r>
+        <w:t xml:space="preserve"> da classe</w:t>
+      </w:r>
+      <w:r>
+        <w:t xml:space="preserve"> e </w:t>
+      </w:r>
+      <w:r>
+        <w:t>acionar</w:t>
+      </w:r>
+      <w:r>
+        <w:t xml:space="preserve"> os </w:t>
+      </w:r>
+      <w:r>
+        <w:t xml:space="preserve">argumentos </w:t>
+      </w:r>
+      <w:r>
+        <w:t xml:space="preserve">da superclasse com </w:t>
+      </w:r>
+      <w:proofErr w:type="gramStart"/>
+      <w:r>
+        <w:t xml:space="preserve">o </w:t>
+      </w:r>
+      <w:r>
+        <w:rPr>
+          <w:b/>
+        </w:rPr>
+        <w:t>:</w:t>
+      </w:r>
+      <w:proofErr w:type="gramEnd"/>
+      <w:r>
+        <w:rPr>
+          <w:b/>
+        </w:rPr>
+        <w:t xml:space="preserve"> base</w:t>
+      </w:r>
+      <w:r>
+        <w:rPr>
+          <w:b/>
+        </w:rPr>
+        <w:t>(argumentos)</w:t>
+      </w:r>
+    </w:p>
+    <w:p>
+      <w:r>
+        <w:rPr>
+          <w:noProof/>
+          <w:lang w:eastAsia="pt-BR"/>
+        </w:rPr>
+        <w:drawing>
+          <wp:inline distT="0" distB="0" distL="0" distR="0" wp14:anchorId="750A0CCC" wp14:editId="5254FAAA">
+            <wp:extent cx="5400040" cy="796925"/>
+            <wp:effectExtent l="0" t="0" r="0" b="3175"/>
+            <wp:docPr id="38" name="Imagem 38"/>
+            <wp:cNvGraphicFramePr>
+              <a:graphicFrameLocks xmlns:a="http://schemas.openxmlformats.org/drawingml/2006/main" noChangeAspect="1"/>
+            </wp:cNvGraphicFramePr>
+            <a:graphic xmlns:a="http://schemas.openxmlformats.org/drawingml/2006/main">
+              <a:graphicData uri="http://schemas.openxmlformats.org/drawingml/2006/picture">
+                <pic:pic xmlns:pic="http://schemas.openxmlformats.org/drawingml/2006/picture">
+                  <pic:nvPicPr>
+                    <pic:cNvPr id="38" name="738733E.tmp"/>
+                    <pic:cNvPicPr/>
+                  </pic:nvPicPr>
+                  <pic:blipFill>
+                    <a:blip r:embed="rId35">
+                      <a:extLst>
+                        <a:ext uri="{28A0092B-C50C-407E-A947-70E740481C1C}">
+                          <a14:useLocalDpi xmlns:a14="http://schemas.microsoft.com/office/drawing/2010/main" val="0"/>
+                        </a:ext>
+                      </a:extLst>
+                    </a:blip>
+                    <a:stretch>
+                      <a:fillRect/>
+                    </a:stretch>
+                  </pic:blipFill>
+                  <pic:spPr>
+                    <a:xfrm>
+                      <a:off x="0" y="0"/>
+                      <a:ext cx="5400040" cy="796925"/>
+                    </a:xfrm>
+                    <a:prstGeom prst="rect">
+                      <a:avLst/>
+                    </a:prstGeom>
+                  </pic:spPr>
+                </pic:pic>
+              </a:graphicData>
+            </a:graphic>
+          </wp:inline>
+        </w:drawing>
+      </w:r>
+    </w:p>
+    <w:p>
+      <w:r>
+        <w:t xml:space="preserve">: base é para reutilizar os construtores da </w:t>
+      </w:r>
+      <w:proofErr w:type="gramStart"/>
+      <w:r>
+        <w:t>classe Conta</w:t>
+      </w:r>
+      <w:proofErr w:type="gramEnd"/>
+      <w:r>
+        <w:t xml:space="preserve"> </w:t>
+      </w:r>
+      <w:r>
+        <w:t>sem</w:t>
+      </w:r>
+      <w:r>
+        <w:t xml:space="preserve"> reescrever. </w:t>
+      </w:r>
+    </w:p>
+    <w:p>
+      <w:r>
+        <w:t xml:space="preserve">Agora vamos implementar o método </w:t>
+      </w:r>
+      <w:proofErr w:type="spellStart"/>
+      <w:r>
+        <w:t>Emprestimo</w:t>
+      </w:r>
+      <w:proofErr w:type="spellEnd"/>
+      <w:r>
+        <w:t xml:space="preserve">. Acrescentar o valor do empréstimo no saldo da conta. </w:t>
+      </w:r>
+    </w:p>
+    <w:p>
+      <w:r>
+        <w:rPr>
+          <w:noProof/>
+          <w:lang w:eastAsia="pt-BR"/>
+        </w:rPr>
+        <w:drawing>
+          <wp:inline distT="0" distB="0" distL="0" distR="0" wp14:anchorId="1FA1A1D0" wp14:editId="4B907C59">
+            <wp:extent cx="5400040" cy="1443355"/>
+            <wp:effectExtent l="0" t="0" r="0" b="4445"/>
+            <wp:docPr id="40" name="Imagem 40"/>
+            <wp:cNvGraphicFramePr>
+              <a:graphicFrameLocks xmlns:a="http://schemas.openxmlformats.org/drawingml/2006/main" noChangeAspect="1"/>
+            </wp:cNvGraphicFramePr>
+            <a:graphic xmlns:a="http://schemas.openxmlformats.org/drawingml/2006/main">
+              <a:graphicData uri="http://schemas.openxmlformats.org/drawingml/2006/picture">
+                <pic:pic xmlns:pic="http://schemas.openxmlformats.org/drawingml/2006/picture">
+                  <pic:nvPicPr>
+                    <pic:cNvPr id="40" name="738FF0B.tmp"/>
+                    <pic:cNvPicPr/>
+                  </pic:nvPicPr>
+                  <pic:blipFill>
+                    <a:blip r:embed="rId36">
+                      <a:extLst>
+                        <a:ext uri="{28A0092B-C50C-407E-A947-70E740481C1C}">
+                          <a14:useLocalDpi xmlns:a14="http://schemas.microsoft.com/office/drawing/2010/main" val="0"/>
+                        </a:ext>
+                      </a:extLst>
+                    </a:blip>
+                    <a:stretch>
+                      <a:fillRect/>
+                    </a:stretch>
+                  </pic:blipFill>
+                  <pic:spPr>
+                    <a:xfrm>
+                      <a:off x="0" y="0"/>
+                      <a:ext cx="5400040" cy="1443355"/>
+                    </a:xfrm>
+                    <a:prstGeom prst="rect">
+                      <a:avLst/>
+                    </a:prstGeom>
+                  </pic:spPr>
+                </pic:pic>
+              </a:graphicData>
+            </a:graphic>
+          </wp:inline>
+        </w:drawing>
+      </w:r>
+    </w:p>
+    <w:p>
+      <w:r>
+        <w:t xml:space="preserve">Porém, esse valor de empréstimo depende do limite de empréstimo. Portanto precisamos de uma condicional. </w:t>
+      </w:r>
+    </w:p>
+    <w:p>
+      <w:r>
+        <w:rPr>
+          <w:noProof/>
+          <w:lang w:eastAsia="pt-BR"/>
+        </w:rPr>
+        <w:lastRenderedPageBreak/>
+        <w:drawing>
+          <wp:inline distT="0" distB="0" distL="0" distR="0" wp14:anchorId="442937E5" wp14:editId="49C663EE">
+            <wp:extent cx="5400040" cy="2479040"/>
+            <wp:effectExtent l="0" t="0" r="0" b="0"/>
+            <wp:docPr id="41" name="Imagem 41"/>
+            <wp:cNvGraphicFramePr>
+              <a:graphicFrameLocks xmlns:a="http://schemas.openxmlformats.org/drawingml/2006/main" noChangeAspect="1"/>
+            </wp:cNvGraphicFramePr>
+            <a:graphic xmlns:a="http://schemas.openxmlformats.org/drawingml/2006/main">
+              <a:graphicData uri="http://schemas.openxmlformats.org/drawingml/2006/picture">
+                <pic:pic xmlns:pic="http://schemas.openxmlformats.org/drawingml/2006/picture">
+                  <pic:nvPicPr>
+                    <pic:cNvPr id="41" name="7381912.tmp"/>
+                    <pic:cNvPicPr/>
+                  </pic:nvPicPr>
+                  <pic:blipFill>
+                    <a:blip r:embed="rId37">
+                      <a:extLst>
+                        <a:ext uri="{28A0092B-C50C-407E-A947-70E740481C1C}">
+                          <a14:useLocalDpi xmlns:a14="http://schemas.microsoft.com/office/drawing/2010/main" val="0"/>
+                        </a:ext>
+                      </a:extLst>
+                    </a:blip>
+                    <a:stretch>
+                      <a:fillRect/>
+                    </a:stretch>
+                  </pic:blipFill>
+                  <pic:spPr>
+                    <a:xfrm>
+                      <a:off x="0" y="0"/>
+                      <a:ext cx="5400040" cy="2479040"/>
+                    </a:xfrm>
+                    <a:prstGeom prst="rect">
+                      <a:avLst/>
+                    </a:prstGeom>
+                  </pic:spPr>
+                </pic:pic>
+              </a:graphicData>
+            </a:graphic>
+          </wp:inline>
+        </w:drawing>
+      </w:r>
+    </w:p>
+    <w:p>
+      <w:r>
+        <w:t xml:space="preserve">A classe </w:t>
+      </w:r>
+      <w:proofErr w:type="spellStart"/>
+      <w:r>
+        <w:t>ContaEmpresa</w:t>
+      </w:r>
+      <w:proofErr w:type="spellEnd"/>
+      <w:r>
+        <w:t xml:space="preserve"> ficará assim: </w:t>
+      </w:r>
+    </w:p>
+    <w:p>
+      <w:r>
+        <w:rPr>
+          <w:noProof/>
+          <w:lang w:eastAsia="pt-BR"/>
+        </w:rPr>
+        <w:drawing>
+          <wp:inline distT="0" distB="0" distL="0" distR="0" wp14:anchorId="3C7007A7" wp14:editId="5C1798AD">
+            <wp:extent cx="5400040" cy="3188335"/>
+            <wp:effectExtent l="0" t="0" r="0" b="0"/>
+            <wp:docPr id="42" name="Imagem 42"/>
+            <wp:cNvGraphicFramePr>
+              <a:graphicFrameLocks xmlns:a="http://schemas.openxmlformats.org/drawingml/2006/main" noChangeAspect="1"/>
+            </wp:cNvGraphicFramePr>
+            <a:graphic xmlns:a="http://schemas.openxmlformats.org/drawingml/2006/main">
+              <a:graphicData uri="http://schemas.openxmlformats.org/drawingml/2006/picture">
+                <pic:pic xmlns:pic="http://schemas.openxmlformats.org/drawingml/2006/picture">
+                  <pic:nvPicPr>
+                    <pic:cNvPr id="42" name="7382C97.tmp"/>
+                    <pic:cNvPicPr/>
+                  </pic:nvPicPr>
+                  <pic:blipFill>
+                    <a:blip r:embed="rId38">
+                      <a:extLst>
+                        <a:ext uri="{28A0092B-C50C-407E-A947-70E740481C1C}">
+                          <a14:useLocalDpi xmlns:a14="http://schemas.microsoft.com/office/drawing/2010/main" val="0"/>
+                        </a:ext>
+                      </a:extLst>
+                    </a:blip>
+                    <a:stretch>
+                      <a:fillRect/>
+                    </a:stretch>
+                  </pic:blipFill>
+                  <pic:spPr>
+                    <a:xfrm>
+                      <a:off x="0" y="0"/>
+                      <a:ext cx="5400040" cy="3188335"/>
+                    </a:xfrm>
+                    <a:prstGeom prst="rect">
+                      <a:avLst/>
+                    </a:prstGeom>
+                  </pic:spPr>
+                </pic:pic>
+              </a:graphicData>
+            </a:graphic>
+          </wp:inline>
+        </w:drawing>
+      </w:r>
+    </w:p>
+    <w:p>
+      <w:pPr>
+        <w:spacing w:line="259" w:lineRule="auto"/>
+        <w:jc w:val="left"/>
+      </w:pPr>
+      <w:r>
+        <w:br w:type="page"/>
+      </w:r>
     </w:p>
     <w:p>
       <w:pPr>
         <w:pStyle w:val="Ttulo2"/>
       </w:pPr>
       <w:r>
+        <w:lastRenderedPageBreak/>
+        <w:t xml:space="preserve">Código da classe </w:t>
+      </w:r>
+      <w:proofErr w:type="spellStart"/>
+      <w:r>
+        <w:t>ContaEmpresa</w:t>
+      </w:r>
+      <w:proofErr w:type="spellEnd"/>
+      <w:r>
+        <w:t>:</w:t>
+      </w:r>
+    </w:p>
+    <w:p>
+      <w:pPr>
+        <w:autoSpaceDE w:val="0"/>
+        <w:autoSpaceDN w:val="0"/>
+        <w:adjustRightInd w:val="0"/>
+        <w:spacing w:after="0" w:line="240" w:lineRule="auto"/>
+        <w:jc w:val="left"/>
+        <w:rPr>
+          <w:rFonts w:ascii="Consolas" w:hAnsi="Consolas" w:cs="Consolas"/>
+          <w:color w:val="000000"/>
+          <w:sz w:val="19"/>
+          <w:szCs w:val="19"/>
+        </w:rPr>
+      </w:pPr>
+      <w:proofErr w:type="spellStart"/>
+      <w:proofErr w:type="gramStart"/>
+      <w:r>
+        <w:rPr>
+          <w:rFonts w:ascii="Consolas" w:hAnsi="Consolas" w:cs="Consolas"/>
+          <w:color w:val="0000FF"/>
+          <w:sz w:val="19"/>
+          <w:szCs w:val="19"/>
+        </w:rPr>
+        <w:t>namespace</w:t>
+      </w:r>
+      <w:proofErr w:type="spellEnd"/>
+      <w:proofErr w:type="gramEnd"/>
+      <w:r>
+        <w:rPr>
+          <w:rFonts w:ascii="Consolas" w:hAnsi="Consolas" w:cs="Consolas"/>
+          <w:color w:val="000000"/>
+          <w:sz w:val="19"/>
+          <w:szCs w:val="19"/>
+        </w:rPr>
+        <w:t xml:space="preserve"> </w:t>
+      </w:r>
+      <w:proofErr w:type="spellStart"/>
+      <w:r>
+        <w:rPr>
+          <w:rFonts w:ascii="Consolas" w:hAnsi="Consolas" w:cs="Consolas"/>
+          <w:color w:val="000000"/>
+          <w:sz w:val="19"/>
+          <w:szCs w:val="19"/>
+        </w:rPr>
+        <w:t>Heranca.Entiites</w:t>
+      </w:r>
+      <w:proofErr w:type="spellEnd"/>
+    </w:p>
+    <w:p>
+      <w:pPr>
+        <w:autoSpaceDE w:val="0"/>
+        <w:autoSpaceDN w:val="0"/>
+        <w:adjustRightInd w:val="0"/>
+        <w:spacing w:after="0" w:line="240" w:lineRule="auto"/>
+        <w:jc w:val="left"/>
+        <w:rPr>
+          <w:rFonts w:ascii="Consolas" w:hAnsi="Consolas" w:cs="Consolas"/>
+          <w:color w:val="000000"/>
+          <w:sz w:val="19"/>
+          <w:szCs w:val="19"/>
+        </w:rPr>
+      </w:pPr>
+      <w:r>
+        <w:rPr>
+          <w:rFonts w:ascii="Consolas" w:hAnsi="Consolas" w:cs="Consolas"/>
+          <w:color w:val="000000"/>
+          <w:sz w:val="19"/>
+          <w:szCs w:val="19"/>
+        </w:rPr>
+        <w:t>{</w:t>
+      </w:r>
+    </w:p>
+    <w:p>
+      <w:pPr>
+        <w:autoSpaceDE w:val="0"/>
+        <w:autoSpaceDN w:val="0"/>
+        <w:adjustRightInd w:val="0"/>
+        <w:spacing w:after="0" w:line="240" w:lineRule="auto"/>
+        <w:jc w:val="left"/>
+        <w:rPr>
+          <w:rFonts w:ascii="Consolas" w:hAnsi="Consolas" w:cs="Consolas"/>
+          <w:color w:val="000000"/>
+          <w:sz w:val="19"/>
+          <w:szCs w:val="19"/>
+        </w:rPr>
+      </w:pPr>
+      <w:r>
+        <w:rPr>
+          <w:rFonts w:ascii="Consolas" w:hAnsi="Consolas" w:cs="Consolas"/>
+          <w:color w:val="000000"/>
+          <w:sz w:val="19"/>
+          <w:szCs w:val="19"/>
+        </w:rPr>
+        <w:t xml:space="preserve">    </w:t>
+      </w:r>
+      <w:proofErr w:type="spellStart"/>
+      <w:proofErr w:type="gramStart"/>
+      <w:r>
+        <w:rPr>
+          <w:rFonts w:ascii="Consolas" w:hAnsi="Consolas" w:cs="Consolas"/>
+          <w:color w:val="0000FF"/>
+          <w:sz w:val="19"/>
+          <w:szCs w:val="19"/>
+        </w:rPr>
+        <w:t>class</w:t>
+      </w:r>
+      <w:proofErr w:type="spellEnd"/>
+      <w:proofErr w:type="gramEnd"/>
+      <w:r>
+        <w:rPr>
+          <w:rFonts w:ascii="Consolas" w:hAnsi="Consolas" w:cs="Consolas"/>
+          <w:color w:val="000000"/>
+          <w:sz w:val="19"/>
+          <w:szCs w:val="19"/>
+        </w:rPr>
+        <w:t xml:space="preserve"> </w:t>
+      </w:r>
+      <w:proofErr w:type="spellStart"/>
+      <w:r>
+        <w:rPr>
+          <w:rFonts w:ascii="Consolas" w:hAnsi="Consolas" w:cs="Consolas"/>
+          <w:color w:val="2B91AF"/>
+          <w:sz w:val="19"/>
+          <w:szCs w:val="19"/>
+        </w:rPr>
+        <w:t>ContaEmpresa</w:t>
+      </w:r>
+      <w:proofErr w:type="spellEnd"/>
+      <w:r>
+        <w:rPr>
+          <w:rFonts w:ascii="Consolas" w:hAnsi="Consolas" w:cs="Consolas"/>
+          <w:color w:val="000000"/>
+          <w:sz w:val="19"/>
+          <w:szCs w:val="19"/>
+        </w:rPr>
+        <w:t xml:space="preserve"> : Conta</w:t>
+      </w:r>
+    </w:p>
+    <w:p>
+      <w:pPr>
+        <w:autoSpaceDE w:val="0"/>
+        <w:autoSpaceDN w:val="0"/>
+        <w:adjustRightInd w:val="0"/>
+        <w:spacing w:after="0" w:line="240" w:lineRule="auto"/>
+        <w:jc w:val="left"/>
+        <w:rPr>
+          <w:rFonts w:ascii="Consolas" w:hAnsi="Consolas" w:cs="Consolas"/>
+          <w:color w:val="000000"/>
+          <w:sz w:val="19"/>
+          <w:szCs w:val="19"/>
+        </w:rPr>
+      </w:pPr>
+      <w:r>
+        <w:rPr>
+          <w:rFonts w:ascii="Consolas" w:hAnsi="Consolas" w:cs="Consolas"/>
+          <w:color w:val="000000"/>
+          <w:sz w:val="19"/>
+          <w:szCs w:val="19"/>
+        </w:rPr>
+        <w:t xml:space="preserve">    {</w:t>
+      </w:r>
+    </w:p>
+    <w:p>
+      <w:pPr>
+        <w:autoSpaceDE w:val="0"/>
+        <w:autoSpaceDN w:val="0"/>
+        <w:adjustRightInd w:val="0"/>
+        <w:spacing w:after="0" w:line="240" w:lineRule="auto"/>
+        <w:jc w:val="left"/>
+        <w:rPr>
+          <w:rFonts w:ascii="Consolas" w:hAnsi="Consolas" w:cs="Consolas"/>
+          <w:color w:val="000000"/>
+          <w:sz w:val="19"/>
+          <w:szCs w:val="19"/>
+        </w:rPr>
+      </w:pPr>
+      <w:r>
+        <w:rPr>
+          <w:rFonts w:ascii="Consolas" w:hAnsi="Consolas" w:cs="Consolas"/>
+          <w:color w:val="000000"/>
+          <w:sz w:val="19"/>
+          <w:szCs w:val="19"/>
+        </w:rPr>
+        <w:t xml:space="preserve">        </w:t>
+      </w:r>
+      <w:proofErr w:type="spellStart"/>
+      <w:proofErr w:type="gramStart"/>
+      <w:r>
+        <w:rPr>
+          <w:rFonts w:ascii="Consolas" w:hAnsi="Consolas" w:cs="Consolas"/>
+          <w:color w:val="0000FF"/>
+          <w:sz w:val="19"/>
+          <w:szCs w:val="19"/>
+        </w:rPr>
+        <w:t>public</w:t>
+      </w:r>
+      <w:proofErr w:type="spellEnd"/>
+      <w:proofErr w:type="gramEnd"/>
+      <w:r>
+        <w:rPr>
+          <w:rFonts w:ascii="Consolas" w:hAnsi="Consolas" w:cs="Consolas"/>
+          <w:color w:val="000000"/>
+          <w:sz w:val="19"/>
+          <w:szCs w:val="19"/>
+        </w:rPr>
+        <w:t xml:space="preserve"> </w:t>
+      </w:r>
+      <w:proofErr w:type="spellStart"/>
+      <w:r>
+        <w:rPr>
+          <w:rFonts w:ascii="Consolas" w:hAnsi="Consolas" w:cs="Consolas"/>
+          <w:color w:val="0000FF"/>
+          <w:sz w:val="19"/>
+          <w:szCs w:val="19"/>
+        </w:rPr>
+        <w:t>double</w:t>
+      </w:r>
+      <w:proofErr w:type="spellEnd"/>
+      <w:r>
+        <w:rPr>
+          <w:rFonts w:ascii="Consolas" w:hAnsi="Consolas" w:cs="Consolas"/>
+          <w:color w:val="000000"/>
+          <w:sz w:val="19"/>
+          <w:szCs w:val="19"/>
+        </w:rPr>
+        <w:t xml:space="preserve"> </w:t>
+      </w:r>
+      <w:proofErr w:type="spellStart"/>
+      <w:r>
+        <w:rPr>
+          <w:rFonts w:ascii="Consolas" w:hAnsi="Consolas" w:cs="Consolas"/>
+          <w:color w:val="000000"/>
+          <w:sz w:val="19"/>
+          <w:szCs w:val="19"/>
+        </w:rPr>
+        <w:t>LimiteEmprestimo</w:t>
+      </w:r>
+      <w:proofErr w:type="spellEnd"/>
+      <w:r>
+        <w:rPr>
+          <w:rFonts w:ascii="Consolas" w:hAnsi="Consolas" w:cs="Consolas"/>
+          <w:color w:val="000000"/>
+          <w:sz w:val="19"/>
+          <w:szCs w:val="19"/>
+        </w:rPr>
+        <w:t xml:space="preserve"> { </w:t>
+      </w:r>
+      <w:proofErr w:type="spellStart"/>
+      <w:r>
+        <w:rPr>
+          <w:rFonts w:ascii="Consolas" w:hAnsi="Consolas" w:cs="Consolas"/>
+          <w:color w:val="0000FF"/>
+          <w:sz w:val="19"/>
+          <w:szCs w:val="19"/>
+        </w:rPr>
+        <w:t>get</w:t>
+      </w:r>
+      <w:proofErr w:type="spellEnd"/>
+      <w:r>
+        <w:rPr>
+          <w:rFonts w:ascii="Consolas" w:hAnsi="Consolas" w:cs="Consolas"/>
+          <w:color w:val="000000"/>
+          <w:sz w:val="19"/>
+          <w:szCs w:val="19"/>
+        </w:rPr>
+        <w:t xml:space="preserve">; </w:t>
+      </w:r>
+      <w:r>
+        <w:rPr>
+          <w:rFonts w:ascii="Consolas" w:hAnsi="Consolas" w:cs="Consolas"/>
+          <w:color w:val="0000FF"/>
+          <w:sz w:val="19"/>
+          <w:szCs w:val="19"/>
+        </w:rPr>
+        <w:t>set</w:t>
+      </w:r>
+      <w:r>
+        <w:rPr>
+          <w:rFonts w:ascii="Consolas" w:hAnsi="Consolas" w:cs="Consolas"/>
+          <w:color w:val="000000"/>
+          <w:sz w:val="19"/>
+          <w:szCs w:val="19"/>
+        </w:rPr>
+        <w:t xml:space="preserve">; }    </w:t>
+      </w:r>
+    </w:p>
+    <w:p>
+      <w:pPr>
+        <w:autoSpaceDE w:val="0"/>
+        <w:autoSpaceDN w:val="0"/>
+        <w:adjustRightInd w:val="0"/>
+        <w:spacing w:after="0" w:line="240" w:lineRule="auto"/>
+        <w:jc w:val="left"/>
+        <w:rPr>
+          <w:rFonts w:ascii="Consolas" w:hAnsi="Consolas" w:cs="Consolas"/>
+          <w:color w:val="000000"/>
+          <w:sz w:val="19"/>
+          <w:szCs w:val="19"/>
+        </w:rPr>
+      </w:pPr>
+    </w:p>
+    <w:p>
+      <w:pPr>
+        <w:autoSpaceDE w:val="0"/>
+        <w:autoSpaceDN w:val="0"/>
+        <w:adjustRightInd w:val="0"/>
+        <w:spacing w:after="0" w:line="240" w:lineRule="auto"/>
+        <w:jc w:val="left"/>
+        <w:rPr>
+          <w:rFonts w:ascii="Consolas" w:hAnsi="Consolas" w:cs="Consolas"/>
+          <w:color w:val="000000"/>
+          <w:sz w:val="19"/>
+          <w:szCs w:val="19"/>
+        </w:rPr>
+      </w:pPr>
+      <w:r>
+        <w:rPr>
+          <w:rFonts w:ascii="Consolas" w:hAnsi="Consolas" w:cs="Consolas"/>
+          <w:color w:val="000000"/>
+          <w:sz w:val="19"/>
+          <w:szCs w:val="19"/>
+        </w:rPr>
+        <w:t xml:space="preserve">        </w:t>
+      </w:r>
+      <w:proofErr w:type="spellStart"/>
+      <w:proofErr w:type="gramStart"/>
+      <w:r>
+        <w:rPr>
+          <w:rFonts w:ascii="Consolas" w:hAnsi="Consolas" w:cs="Consolas"/>
+          <w:color w:val="0000FF"/>
+          <w:sz w:val="19"/>
+          <w:szCs w:val="19"/>
+        </w:rPr>
+        <w:t>public</w:t>
+      </w:r>
+      <w:proofErr w:type="spellEnd"/>
+      <w:proofErr w:type="gramEnd"/>
+      <w:r>
+        <w:rPr>
+          <w:rFonts w:ascii="Consolas" w:hAnsi="Consolas" w:cs="Consolas"/>
+          <w:color w:val="000000"/>
+          <w:sz w:val="19"/>
+          <w:szCs w:val="19"/>
+        </w:rPr>
+        <w:t xml:space="preserve"> </w:t>
+      </w:r>
+      <w:proofErr w:type="spellStart"/>
+      <w:r>
+        <w:rPr>
+          <w:rFonts w:ascii="Consolas" w:hAnsi="Consolas" w:cs="Consolas"/>
+          <w:color w:val="2B91AF"/>
+          <w:sz w:val="19"/>
+          <w:szCs w:val="19"/>
+        </w:rPr>
+        <w:t>ContaEmpresa</w:t>
+      </w:r>
+      <w:proofErr w:type="spellEnd"/>
+      <w:r>
+        <w:rPr>
+          <w:rFonts w:ascii="Consolas" w:hAnsi="Consolas" w:cs="Consolas"/>
+          <w:color w:val="000000"/>
+          <w:sz w:val="19"/>
+          <w:szCs w:val="19"/>
+        </w:rPr>
+        <w:t xml:space="preserve">()   </w:t>
+      </w:r>
+    </w:p>
+    <w:p>
+      <w:pPr>
+        <w:autoSpaceDE w:val="0"/>
+        <w:autoSpaceDN w:val="0"/>
+        <w:adjustRightInd w:val="0"/>
+        <w:spacing w:after="0" w:line="240" w:lineRule="auto"/>
+        <w:jc w:val="left"/>
+        <w:rPr>
+          <w:rFonts w:ascii="Consolas" w:hAnsi="Consolas" w:cs="Consolas"/>
+          <w:color w:val="000000"/>
+          <w:sz w:val="19"/>
+          <w:szCs w:val="19"/>
+        </w:rPr>
+      </w:pPr>
+      <w:r>
+        <w:rPr>
+          <w:rFonts w:ascii="Consolas" w:hAnsi="Consolas" w:cs="Consolas"/>
+          <w:color w:val="000000"/>
+          <w:sz w:val="19"/>
+          <w:szCs w:val="19"/>
+        </w:rPr>
+        <w:t xml:space="preserve">        {</w:t>
+      </w:r>
+    </w:p>
+    <w:p>
+      <w:pPr>
+        <w:autoSpaceDE w:val="0"/>
+        <w:autoSpaceDN w:val="0"/>
+        <w:adjustRightInd w:val="0"/>
+        <w:spacing w:after="0" w:line="240" w:lineRule="auto"/>
+        <w:jc w:val="left"/>
+        <w:rPr>
+          <w:rFonts w:ascii="Consolas" w:hAnsi="Consolas" w:cs="Consolas"/>
+          <w:color w:val="000000"/>
+          <w:sz w:val="19"/>
+          <w:szCs w:val="19"/>
+        </w:rPr>
+      </w:pPr>
+      <w:r>
+        <w:rPr>
+          <w:rFonts w:ascii="Consolas" w:hAnsi="Consolas" w:cs="Consolas"/>
+          <w:color w:val="000000"/>
+          <w:sz w:val="19"/>
+          <w:szCs w:val="19"/>
+        </w:rPr>
+        <w:t xml:space="preserve">        }</w:t>
+      </w:r>
+    </w:p>
+    <w:p>
+      <w:pPr>
+        <w:autoSpaceDE w:val="0"/>
+        <w:autoSpaceDN w:val="0"/>
+        <w:adjustRightInd w:val="0"/>
+        <w:spacing w:after="0" w:line="240" w:lineRule="auto"/>
+        <w:jc w:val="left"/>
+        <w:rPr>
+          <w:rFonts w:ascii="Consolas" w:hAnsi="Consolas" w:cs="Consolas"/>
+          <w:color w:val="000000"/>
+          <w:sz w:val="19"/>
+          <w:szCs w:val="19"/>
+        </w:rPr>
+      </w:pPr>
+    </w:p>
+    <w:p>
+      <w:pPr>
+        <w:autoSpaceDE w:val="0"/>
+        <w:autoSpaceDN w:val="0"/>
+        <w:adjustRightInd w:val="0"/>
+        <w:spacing w:after="0" w:line="240" w:lineRule="auto"/>
+        <w:jc w:val="left"/>
+        <w:rPr>
+          <w:rFonts w:ascii="Consolas" w:hAnsi="Consolas" w:cs="Consolas"/>
+          <w:color w:val="000000"/>
+          <w:sz w:val="19"/>
+          <w:szCs w:val="19"/>
+        </w:rPr>
+      </w:pPr>
+      <w:r>
+        <w:rPr>
+          <w:rFonts w:ascii="Consolas" w:hAnsi="Consolas" w:cs="Consolas"/>
+          <w:color w:val="000000"/>
+          <w:sz w:val="19"/>
+          <w:szCs w:val="19"/>
+        </w:rPr>
+        <w:t xml:space="preserve">        </w:t>
+      </w:r>
+      <w:proofErr w:type="spellStart"/>
+      <w:proofErr w:type="gramStart"/>
+      <w:r>
+        <w:rPr>
+          <w:rFonts w:ascii="Consolas" w:hAnsi="Consolas" w:cs="Consolas"/>
+          <w:color w:val="0000FF"/>
+          <w:sz w:val="19"/>
+          <w:szCs w:val="19"/>
+        </w:rPr>
+        <w:t>public</w:t>
+      </w:r>
+      <w:proofErr w:type="spellEnd"/>
+      <w:proofErr w:type="gramEnd"/>
+      <w:r>
+        <w:rPr>
+          <w:rFonts w:ascii="Consolas" w:hAnsi="Consolas" w:cs="Consolas"/>
+          <w:color w:val="000000"/>
+          <w:sz w:val="19"/>
+          <w:szCs w:val="19"/>
+        </w:rPr>
+        <w:t xml:space="preserve"> </w:t>
+      </w:r>
+      <w:proofErr w:type="spellStart"/>
+      <w:r>
+        <w:rPr>
+          <w:rFonts w:ascii="Consolas" w:hAnsi="Consolas" w:cs="Consolas"/>
+          <w:color w:val="2B91AF"/>
+          <w:sz w:val="19"/>
+          <w:szCs w:val="19"/>
+        </w:rPr>
+        <w:t>ContaEmpresa</w:t>
+      </w:r>
+      <w:proofErr w:type="spellEnd"/>
+      <w:r>
+        <w:rPr>
+          <w:rFonts w:ascii="Consolas" w:hAnsi="Consolas" w:cs="Consolas"/>
+          <w:color w:val="000000"/>
+          <w:sz w:val="19"/>
+          <w:szCs w:val="19"/>
+        </w:rPr>
+        <w:t>(</w:t>
+      </w:r>
+      <w:proofErr w:type="spellStart"/>
+      <w:r>
+        <w:rPr>
+          <w:rFonts w:ascii="Consolas" w:hAnsi="Consolas" w:cs="Consolas"/>
+          <w:color w:val="0000FF"/>
+          <w:sz w:val="19"/>
+          <w:szCs w:val="19"/>
+        </w:rPr>
+        <w:t>int</w:t>
+      </w:r>
+      <w:proofErr w:type="spellEnd"/>
+      <w:r>
+        <w:rPr>
+          <w:rFonts w:ascii="Consolas" w:hAnsi="Consolas" w:cs="Consolas"/>
+          <w:color w:val="000000"/>
+          <w:sz w:val="19"/>
+          <w:szCs w:val="19"/>
+        </w:rPr>
+        <w:t xml:space="preserve"> </w:t>
+      </w:r>
+      <w:proofErr w:type="spellStart"/>
+      <w:r>
+        <w:rPr>
+          <w:rFonts w:ascii="Consolas" w:hAnsi="Consolas" w:cs="Consolas"/>
+          <w:color w:val="000000"/>
+          <w:sz w:val="19"/>
+          <w:szCs w:val="19"/>
+        </w:rPr>
+        <w:t>numero</w:t>
+      </w:r>
+      <w:proofErr w:type="spellEnd"/>
+      <w:r>
+        <w:rPr>
+          <w:rFonts w:ascii="Consolas" w:hAnsi="Consolas" w:cs="Consolas"/>
+          <w:color w:val="000000"/>
+          <w:sz w:val="19"/>
+          <w:szCs w:val="19"/>
+        </w:rPr>
+        <w:t xml:space="preserve">, </w:t>
+      </w:r>
+      <w:proofErr w:type="spellStart"/>
+      <w:r>
+        <w:rPr>
+          <w:rFonts w:ascii="Consolas" w:hAnsi="Consolas" w:cs="Consolas"/>
+          <w:color w:val="0000FF"/>
+          <w:sz w:val="19"/>
+          <w:szCs w:val="19"/>
+        </w:rPr>
+        <w:t>string</w:t>
+      </w:r>
+      <w:proofErr w:type="spellEnd"/>
+      <w:r>
+        <w:rPr>
+          <w:rFonts w:ascii="Consolas" w:hAnsi="Consolas" w:cs="Consolas"/>
+          <w:color w:val="000000"/>
+          <w:sz w:val="19"/>
+          <w:szCs w:val="19"/>
+        </w:rPr>
+        <w:t xml:space="preserve"> titular, </w:t>
+      </w:r>
+      <w:proofErr w:type="spellStart"/>
+      <w:r>
+        <w:rPr>
+          <w:rFonts w:ascii="Consolas" w:hAnsi="Consolas" w:cs="Consolas"/>
+          <w:color w:val="0000FF"/>
+          <w:sz w:val="19"/>
+          <w:szCs w:val="19"/>
+        </w:rPr>
+        <w:t>double</w:t>
+      </w:r>
+      <w:proofErr w:type="spellEnd"/>
+      <w:r>
+        <w:rPr>
+          <w:rFonts w:ascii="Consolas" w:hAnsi="Consolas" w:cs="Consolas"/>
+          <w:color w:val="000000"/>
+          <w:sz w:val="19"/>
+          <w:szCs w:val="19"/>
+        </w:rPr>
+        <w:t xml:space="preserve"> saldo, </w:t>
+      </w:r>
+      <w:proofErr w:type="spellStart"/>
+      <w:r>
+        <w:rPr>
+          <w:rFonts w:ascii="Consolas" w:hAnsi="Consolas" w:cs="Consolas"/>
+          <w:color w:val="0000FF"/>
+          <w:sz w:val="19"/>
+          <w:szCs w:val="19"/>
+        </w:rPr>
+        <w:t>double</w:t>
+      </w:r>
+      <w:proofErr w:type="spellEnd"/>
+      <w:r>
+        <w:rPr>
+          <w:rFonts w:ascii="Consolas" w:hAnsi="Consolas" w:cs="Consolas"/>
+          <w:color w:val="000000"/>
+          <w:sz w:val="19"/>
+          <w:szCs w:val="19"/>
+        </w:rPr>
+        <w:t xml:space="preserve"> </w:t>
+      </w:r>
+      <w:proofErr w:type="spellStart"/>
+      <w:r>
+        <w:rPr>
+          <w:rFonts w:ascii="Consolas" w:hAnsi="Consolas" w:cs="Consolas"/>
+          <w:color w:val="000000"/>
+          <w:sz w:val="19"/>
+          <w:szCs w:val="19"/>
+        </w:rPr>
+        <w:t>limiteEmprestimo</w:t>
+      </w:r>
+      <w:proofErr w:type="spellEnd"/>
+      <w:r>
+        <w:rPr>
+          <w:rFonts w:ascii="Consolas" w:hAnsi="Consolas" w:cs="Consolas"/>
+          <w:color w:val="000000"/>
+          <w:sz w:val="19"/>
+          <w:szCs w:val="19"/>
+        </w:rPr>
+        <w:t>)</w:t>
+      </w:r>
+    </w:p>
+    <w:p>
+      <w:pPr>
+        <w:autoSpaceDE w:val="0"/>
+        <w:autoSpaceDN w:val="0"/>
+        <w:adjustRightInd w:val="0"/>
+        <w:spacing w:after="0" w:line="240" w:lineRule="auto"/>
+        <w:jc w:val="left"/>
+        <w:rPr>
+          <w:rFonts w:ascii="Consolas" w:hAnsi="Consolas" w:cs="Consolas"/>
+          <w:color w:val="000000"/>
+          <w:sz w:val="19"/>
+          <w:szCs w:val="19"/>
+        </w:rPr>
+      </w:pPr>
+      <w:r>
+        <w:rPr>
+          <w:rFonts w:ascii="Consolas" w:hAnsi="Consolas" w:cs="Consolas"/>
+          <w:color w:val="000000"/>
+          <w:sz w:val="19"/>
+          <w:szCs w:val="19"/>
+        </w:rPr>
+        <w:t xml:space="preserve">            : </w:t>
+      </w:r>
+      <w:r>
+        <w:rPr>
+          <w:rFonts w:ascii="Consolas" w:hAnsi="Consolas" w:cs="Consolas"/>
+          <w:color w:val="0000FF"/>
+          <w:sz w:val="19"/>
+          <w:szCs w:val="19"/>
+        </w:rPr>
+        <w:t>base</w:t>
+      </w:r>
+      <w:r>
+        <w:rPr>
+          <w:rFonts w:ascii="Consolas" w:hAnsi="Consolas" w:cs="Consolas"/>
+          <w:color w:val="000000"/>
+          <w:sz w:val="19"/>
+          <w:szCs w:val="19"/>
+        </w:rPr>
+        <w:t xml:space="preserve"> (</w:t>
+      </w:r>
+      <w:proofErr w:type="spellStart"/>
+      <w:r>
+        <w:rPr>
+          <w:rFonts w:ascii="Consolas" w:hAnsi="Consolas" w:cs="Consolas"/>
+          <w:color w:val="000000"/>
+          <w:sz w:val="19"/>
+          <w:szCs w:val="19"/>
+        </w:rPr>
+        <w:t>numero</w:t>
+      </w:r>
+      <w:proofErr w:type="spellEnd"/>
+      <w:r>
+        <w:rPr>
+          <w:rFonts w:ascii="Consolas" w:hAnsi="Consolas" w:cs="Consolas"/>
+          <w:color w:val="000000"/>
+          <w:sz w:val="19"/>
+          <w:szCs w:val="19"/>
+        </w:rPr>
+        <w:t>, titular, saldo)</w:t>
+      </w:r>
+    </w:p>
+    <w:p>
+      <w:pPr>
+        <w:autoSpaceDE w:val="0"/>
+        <w:autoSpaceDN w:val="0"/>
+        <w:adjustRightInd w:val="0"/>
+        <w:spacing w:after="0" w:line="240" w:lineRule="auto"/>
+        <w:jc w:val="left"/>
+        <w:rPr>
+          <w:rFonts w:ascii="Consolas" w:hAnsi="Consolas" w:cs="Consolas"/>
+          <w:color w:val="000000"/>
+          <w:sz w:val="19"/>
+          <w:szCs w:val="19"/>
+        </w:rPr>
+      </w:pPr>
+      <w:r>
+        <w:rPr>
+          <w:rFonts w:ascii="Consolas" w:hAnsi="Consolas" w:cs="Consolas"/>
+          <w:color w:val="000000"/>
+          <w:sz w:val="19"/>
+          <w:szCs w:val="19"/>
+        </w:rPr>
+        <w:t xml:space="preserve">        {</w:t>
+      </w:r>
+    </w:p>
+    <w:p>
+      <w:pPr>
+        <w:autoSpaceDE w:val="0"/>
+        <w:autoSpaceDN w:val="0"/>
+        <w:adjustRightInd w:val="0"/>
+        <w:spacing w:after="0" w:line="240" w:lineRule="auto"/>
+        <w:jc w:val="left"/>
+        <w:rPr>
+          <w:rFonts w:ascii="Consolas" w:hAnsi="Consolas" w:cs="Consolas"/>
+          <w:color w:val="000000"/>
+          <w:sz w:val="19"/>
+          <w:szCs w:val="19"/>
+        </w:rPr>
+      </w:pPr>
+      <w:r>
+        <w:rPr>
+          <w:rFonts w:ascii="Consolas" w:hAnsi="Consolas" w:cs="Consolas"/>
+          <w:color w:val="000000"/>
+          <w:sz w:val="19"/>
+          <w:szCs w:val="19"/>
+        </w:rPr>
+        <w:t xml:space="preserve">            </w:t>
+      </w:r>
+      <w:proofErr w:type="spellStart"/>
+      <w:r>
+        <w:rPr>
+          <w:rFonts w:ascii="Consolas" w:hAnsi="Consolas" w:cs="Consolas"/>
+          <w:color w:val="000000"/>
+          <w:sz w:val="19"/>
+          <w:szCs w:val="19"/>
+        </w:rPr>
+        <w:t>LimiteEmprestimo</w:t>
+      </w:r>
+      <w:proofErr w:type="spellEnd"/>
+      <w:r>
+        <w:rPr>
+          <w:rFonts w:ascii="Consolas" w:hAnsi="Consolas" w:cs="Consolas"/>
+          <w:color w:val="000000"/>
+          <w:sz w:val="19"/>
+          <w:szCs w:val="19"/>
+        </w:rPr>
+        <w:t xml:space="preserve"> = </w:t>
+      </w:r>
+      <w:proofErr w:type="spellStart"/>
+      <w:r>
+        <w:rPr>
+          <w:rFonts w:ascii="Consolas" w:hAnsi="Consolas" w:cs="Consolas"/>
+          <w:color w:val="000000"/>
+          <w:sz w:val="19"/>
+          <w:szCs w:val="19"/>
+        </w:rPr>
+        <w:t>limiteEmprestimo</w:t>
+      </w:r>
+      <w:proofErr w:type="spellEnd"/>
+      <w:r>
+        <w:rPr>
+          <w:rFonts w:ascii="Consolas" w:hAnsi="Consolas" w:cs="Consolas"/>
+          <w:color w:val="000000"/>
+          <w:sz w:val="19"/>
+          <w:szCs w:val="19"/>
+        </w:rPr>
+        <w:t>;</w:t>
+      </w:r>
+    </w:p>
+    <w:p>
+      <w:pPr>
+        <w:autoSpaceDE w:val="0"/>
+        <w:autoSpaceDN w:val="0"/>
+        <w:adjustRightInd w:val="0"/>
+        <w:spacing w:after="0" w:line="240" w:lineRule="auto"/>
+        <w:jc w:val="left"/>
+        <w:rPr>
+          <w:rFonts w:ascii="Consolas" w:hAnsi="Consolas" w:cs="Consolas"/>
+          <w:color w:val="000000"/>
+          <w:sz w:val="19"/>
+          <w:szCs w:val="19"/>
+        </w:rPr>
+      </w:pPr>
+      <w:r>
+        <w:rPr>
+          <w:rFonts w:ascii="Consolas" w:hAnsi="Consolas" w:cs="Consolas"/>
+          <w:color w:val="000000"/>
+          <w:sz w:val="19"/>
+          <w:szCs w:val="19"/>
+        </w:rPr>
+        <w:t xml:space="preserve">        }</w:t>
+      </w:r>
+    </w:p>
+    <w:p>
+      <w:pPr>
+        <w:autoSpaceDE w:val="0"/>
+        <w:autoSpaceDN w:val="0"/>
+        <w:adjustRightInd w:val="0"/>
+        <w:spacing w:after="0" w:line="240" w:lineRule="auto"/>
+        <w:jc w:val="left"/>
+        <w:rPr>
+          <w:rFonts w:ascii="Consolas" w:hAnsi="Consolas" w:cs="Consolas"/>
+          <w:color w:val="000000"/>
+          <w:sz w:val="19"/>
+          <w:szCs w:val="19"/>
+        </w:rPr>
+      </w:pPr>
+    </w:p>
+    <w:p>
+      <w:pPr>
+        <w:autoSpaceDE w:val="0"/>
+        <w:autoSpaceDN w:val="0"/>
+        <w:adjustRightInd w:val="0"/>
+        <w:spacing w:after="0" w:line="240" w:lineRule="auto"/>
+        <w:jc w:val="left"/>
+        <w:rPr>
+          <w:rFonts w:ascii="Consolas" w:hAnsi="Consolas" w:cs="Consolas"/>
+          <w:color w:val="000000"/>
+          <w:sz w:val="19"/>
+          <w:szCs w:val="19"/>
+        </w:rPr>
+      </w:pPr>
+      <w:r>
+        <w:rPr>
+          <w:rFonts w:ascii="Consolas" w:hAnsi="Consolas" w:cs="Consolas"/>
+          <w:color w:val="000000"/>
+          <w:sz w:val="19"/>
+          <w:szCs w:val="19"/>
+        </w:rPr>
+        <w:t xml:space="preserve">        </w:t>
+      </w:r>
+      <w:proofErr w:type="spellStart"/>
+      <w:proofErr w:type="gramStart"/>
+      <w:r>
+        <w:rPr>
+          <w:rFonts w:ascii="Consolas" w:hAnsi="Consolas" w:cs="Consolas"/>
+          <w:color w:val="0000FF"/>
+          <w:sz w:val="19"/>
+          <w:szCs w:val="19"/>
+        </w:rPr>
+        <w:t>public</w:t>
+      </w:r>
+      <w:proofErr w:type="spellEnd"/>
+      <w:proofErr w:type="gramEnd"/>
+      <w:r>
+        <w:rPr>
+          <w:rFonts w:ascii="Consolas" w:hAnsi="Consolas" w:cs="Consolas"/>
+          <w:color w:val="000000"/>
+          <w:sz w:val="19"/>
+          <w:szCs w:val="19"/>
+        </w:rPr>
+        <w:t xml:space="preserve"> </w:t>
+      </w:r>
+      <w:proofErr w:type="spellStart"/>
+      <w:r>
+        <w:rPr>
+          <w:rFonts w:ascii="Consolas" w:hAnsi="Consolas" w:cs="Consolas"/>
+          <w:color w:val="0000FF"/>
+          <w:sz w:val="19"/>
+          <w:szCs w:val="19"/>
+        </w:rPr>
+        <w:t>void</w:t>
+      </w:r>
+      <w:proofErr w:type="spellEnd"/>
+      <w:r>
+        <w:rPr>
+          <w:rFonts w:ascii="Consolas" w:hAnsi="Consolas" w:cs="Consolas"/>
+          <w:color w:val="000000"/>
+          <w:sz w:val="19"/>
+          <w:szCs w:val="19"/>
+        </w:rPr>
+        <w:t xml:space="preserve"> </w:t>
+      </w:r>
+      <w:proofErr w:type="spellStart"/>
+      <w:r>
+        <w:rPr>
+          <w:rFonts w:ascii="Consolas" w:hAnsi="Consolas" w:cs="Consolas"/>
+          <w:color w:val="000000"/>
+          <w:sz w:val="19"/>
+          <w:szCs w:val="19"/>
+        </w:rPr>
+        <w:t>Emprestimo</w:t>
+      </w:r>
+      <w:proofErr w:type="spellEnd"/>
+      <w:r>
+        <w:rPr>
+          <w:rFonts w:ascii="Consolas" w:hAnsi="Consolas" w:cs="Consolas"/>
+          <w:color w:val="000000"/>
+          <w:sz w:val="19"/>
+          <w:szCs w:val="19"/>
+        </w:rPr>
+        <w:t>(</w:t>
+      </w:r>
+      <w:proofErr w:type="spellStart"/>
+      <w:r>
+        <w:rPr>
+          <w:rFonts w:ascii="Consolas" w:hAnsi="Consolas" w:cs="Consolas"/>
+          <w:color w:val="0000FF"/>
+          <w:sz w:val="19"/>
+          <w:szCs w:val="19"/>
+        </w:rPr>
+        <w:t>double</w:t>
+      </w:r>
+      <w:proofErr w:type="spellEnd"/>
+      <w:r>
+        <w:rPr>
+          <w:rFonts w:ascii="Consolas" w:hAnsi="Consolas" w:cs="Consolas"/>
+          <w:color w:val="000000"/>
+          <w:sz w:val="19"/>
+          <w:szCs w:val="19"/>
+        </w:rPr>
+        <w:t xml:space="preserve"> valor)</w:t>
+      </w:r>
+    </w:p>
+    <w:p>
+      <w:pPr>
+        <w:autoSpaceDE w:val="0"/>
+        <w:autoSpaceDN w:val="0"/>
+        <w:adjustRightInd w:val="0"/>
+        <w:spacing w:after="0" w:line="240" w:lineRule="auto"/>
+        <w:jc w:val="left"/>
+        <w:rPr>
+          <w:rFonts w:ascii="Consolas" w:hAnsi="Consolas" w:cs="Consolas"/>
+          <w:color w:val="000000"/>
+          <w:sz w:val="19"/>
+          <w:szCs w:val="19"/>
+        </w:rPr>
+      </w:pPr>
+      <w:r>
+        <w:rPr>
+          <w:rFonts w:ascii="Consolas" w:hAnsi="Consolas" w:cs="Consolas"/>
+          <w:color w:val="000000"/>
+          <w:sz w:val="19"/>
+          <w:szCs w:val="19"/>
+        </w:rPr>
+        <w:t xml:space="preserve">        {</w:t>
+      </w:r>
+    </w:p>
+    <w:p>
+      <w:pPr>
+        <w:autoSpaceDE w:val="0"/>
+        <w:autoSpaceDN w:val="0"/>
+        <w:adjustRightInd w:val="0"/>
+        <w:spacing w:after="0" w:line="240" w:lineRule="auto"/>
+        <w:jc w:val="left"/>
+        <w:rPr>
+          <w:rFonts w:ascii="Consolas" w:hAnsi="Consolas" w:cs="Consolas"/>
+          <w:color w:val="000000"/>
+          <w:sz w:val="19"/>
+          <w:szCs w:val="19"/>
+        </w:rPr>
+      </w:pPr>
+      <w:r>
+        <w:rPr>
+          <w:rFonts w:ascii="Consolas" w:hAnsi="Consolas" w:cs="Consolas"/>
+          <w:color w:val="000000"/>
+          <w:sz w:val="19"/>
+          <w:szCs w:val="19"/>
+        </w:rPr>
+        <w:t xml:space="preserve">            </w:t>
+      </w:r>
+      <w:proofErr w:type="spellStart"/>
+      <w:proofErr w:type="gramStart"/>
+      <w:r>
+        <w:rPr>
+          <w:rFonts w:ascii="Consolas" w:hAnsi="Consolas" w:cs="Consolas"/>
+          <w:color w:val="0000FF"/>
+          <w:sz w:val="19"/>
+          <w:szCs w:val="19"/>
+        </w:rPr>
+        <w:t>if</w:t>
+      </w:r>
+      <w:proofErr w:type="spellEnd"/>
+      <w:proofErr w:type="gramEnd"/>
+      <w:r>
+        <w:rPr>
+          <w:rFonts w:ascii="Consolas" w:hAnsi="Consolas" w:cs="Consolas"/>
+          <w:color w:val="000000"/>
+          <w:sz w:val="19"/>
+          <w:szCs w:val="19"/>
+        </w:rPr>
+        <w:t xml:space="preserve"> ( valor &lt;= </w:t>
+      </w:r>
+      <w:proofErr w:type="spellStart"/>
+      <w:r>
+        <w:rPr>
+          <w:rFonts w:ascii="Consolas" w:hAnsi="Consolas" w:cs="Consolas"/>
+          <w:color w:val="000000"/>
+          <w:sz w:val="19"/>
+          <w:szCs w:val="19"/>
+        </w:rPr>
+        <w:t>LimiteEmprestimo</w:t>
+      </w:r>
+      <w:proofErr w:type="spellEnd"/>
+      <w:r>
+        <w:rPr>
+          <w:rFonts w:ascii="Consolas" w:hAnsi="Consolas" w:cs="Consolas"/>
+          <w:color w:val="000000"/>
+          <w:sz w:val="19"/>
+          <w:szCs w:val="19"/>
+        </w:rPr>
+        <w:t xml:space="preserve"> )</w:t>
+      </w:r>
+    </w:p>
+    <w:p>
+      <w:pPr>
+        <w:autoSpaceDE w:val="0"/>
+        <w:autoSpaceDN w:val="0"/>
+        <w:adjustRightInd w:val="0"/>
+        <w:spacing w:after="0" w:line="240" w:lineRule="auto"/>
+        <w:jc w:val="left"/>
+        <w:rPr>
+          <w:rFonts w:ascii="Consolas" w:hAnsi="Consolas" w:cs="Consolas"/>
+          <w:color w:val="000000"/>
+          <w:sz w:val="19"/>
+          <w:szCs w:val="19"/>
+        </w:rPr>
+      </w:pPr>
+      <w:r>
+        <w:rPr>
+          <w:rFonts w:ascii="Consolas" w:hAnsi="Consolas" w:cs="Consolas"/>
+          <w:color w:val="000000"/>
+          <w:sz w:val="19"/>
+          <w:szCs w:val="19"/>
+        </w:rPr>
+        <w:t xml:space="preserve">            {</w:t>
+      </w:r>
+    </w:p>
+    <w:p>
+      <w:pPr>
+        <w:autoSpaceDE w:val="0"/>
+        <w:autoSpaceDN w:val="0"/>
+        <w:adjustRightInd w:val="0"/>
+        <w:spacing w:after="0" w:line="240" w:lineRule="auto"/>
+        <w:jc w:val="left"/>
+        <w:rPr>
+          <w:rFonts w:ascii="Consolas" w:hAnsi="Consolas" w:cs="Consolas"/>
+          <w:color w:val="000000"/>
+          <w:sz w:val="19"/>
+          <w:szCs w:val="19"/>
+        </w:rPr>
+      </w:pPr>
+      <w:r>
+        <w:rPr>
+          <w:rFonts w:ascii="Consolas" w:hAnsi="Consolas" w:cs="Consolas"/>
+          <w:color w:val="000000"/>
+          <w:sz w:val="19"/>
+          <w:szCs w:val="19"/>
+        </w:rPr>
+        <w:t xml:space="preserve">                Saldo </w:t>
+      </w:r>
+      <w:proofErr w:type="gramStart"/>
+      <w:r>
+        <w:rPr>
+          <w:rFonts w:ascii="Consolas" w:hAnsi="Consolas" w:cs="Consolas"/>
+          <w:color w:val="000000"/>
+          <w:sz w:val="19"/>
+          <w:szCs w:val="19"/>
+        </w:rPr>
+        <w:t>+</w:t>
+      </w:r>
+      <w:proofErr w:type="gramEnd"/>
+      <w:r>
+        <w:rPr>
+          <w:rFonts w:ascii="Consolas" w:hAnsi="Consolas" w:cs="Consolas"/>
+          <w:color w:val="000000"/>
+          <w:sz w:val="19"/>
+          <w:szCs w:val="19"/>
+        </w:rPr>
+        <w:t>= valor;</w:t>
+      </w:r>
+    </w:p>
+    <w:p>
+      <w:pPr>
+        <w:autoSpaceDE w:val="0"/>
+        <w:autoSpaceDN w:val="0"/>
+        <w:adjustRightInd w:val="0"/>
+        <w:spacing w:after="0" w:line="240" w:lineRule="auto"/>
+        <w:jc w:val="left"/>
+        <w:rPr>
+          <w:rFonts w:ascii="Consolas" w:hAnsi="Consolas" w:cs="Consolas"/>
+          <w:color w:val="000000"/>
+          <w:sz w:val="19"/>
+          <w:szCs w:val="19"/>
+        </w:rPr>
+      </w:pPr>
+      <w:r>
+        <w:rPr>
+          <w:rFonts w:ascii="Consolas" w:hAnsi="Consolas" w:cs="Consolas"/>
+          <w:color w:val="000000"/>
+          <w:sz w:val="19"/>
+          <w:szCs w:val="19"/>
+        </w:rPr>
+        <w:t xml:space="preserve">            }            </w:t>
+      </w:r>
+    </w:p>
+    <w:p>
+      <w:pPr>
+        <w:autoSpaceDE w:val="0"/>
+        <w:autoSpaceDN w:val="0"/>
+        <w:adjustRightInd w:val="0"/>
+        <w:spacing w:after="0" w:line="240" w:lineRule="auto"/>
+        <w:jc w:val="left"/>
+        <w:rPr>
+          <w:rFonts w:ascii="Consolas" w:hAnsi="Consolas" w:cs="Consolas"/>
+          <w:color w:val="000000"/>
+          <w:sz w:val="19"/>
+          <w:szCs w:val="19"/>
+        </w:rPr>
+      </w:pPr>
+      <w:r>
+        <w:rPr>
+          <w:rFonts w:ascii="Consolas" w:hAnsi="Consolas" w:cs="Consolas"/>
+          <w:color w:val="000000"/>
+          <w:sz w:val="19"/>
+          <w:szCs w:val="19"/>
+        </w:rPr>
+        <w:t xml:space="preserve">        }        </w:t>
+      </w:r>
+    </w:p>
+    <w:p>
+      <w:pPr>
+        <w:autoSpaceDE w:val="0"/>
+        <w:autoSpaceDN w:val="0"/>
+        <w:adjustRightInd w:val="0"/>
+        <w:spacing w:after="0" w:line="240" w:lineRule="auto"/>
+        <w:jc w:val="left"/>
+        <w:rPr>
+          <w:rFonts w:ascii="Consolas" w:hAnsi="Consolas" w:cs="Consolas"/>
+          <w:color w:val="000000"/>
+          <w:sz w:val="19"/>
+          <w:szCs w:val="19"/>
+        </w:rPr>
+      </w:pPr>
+      <w:r>
+        <w:rPr>
+          <w:rFonts w:ascii="Consolas" w:hAnsi="Consolas" w:cs="Consolas"/>
+          <w:color w:val="000000"/>
+          <w:sz w:val="19"/>
+          <w:szCs w:val="19"/>
+        </w:rPr>
+        <w:t xml:space="preserve">    }</w:t>
+      </w:r>
+    </w:p>
+    <w:p>
+      <w:pPr>
+        <w:autoSpaceDE w:val="0"/>
+        <w:autoSpaceDN w:val="0"/>
+        <w:adjustRightInd w:val="0"/>
+        <w:spacing w:after="0" w:line="240" w:lineRule="auto"/>
+        <w:jc w:val="left"/>
+        <w:rPr>
+          <w:rFonts w:ascii="Consolas" w:hAnsi="Consolas" w:cs="Consolas"/>
+          <w:color w:val="000000"/>
+          <w:sz w:val="19"/>
+          <w:szCs w:val="19"/>
+        </w:rPr>
+      </w:pPr>
+      <w:r>
+        <w:rPr>
+          <w:rFonts w:ascii="Consolas" w:hAnsi="Consolas" w:cs="Consolas"/>
+          <w:color w:val="000000"/>
+          <w:sz w:val="19"/>
+          <w:szCs w:val="19"/>
+        </w:rPr>
+        <w:t>}</w:t>
+      </w:r>
+    </w:p>
+    <w:p>
+      <w:pPr>
+        <w:autoSpaceDE w:val="0"/>
+        <w:autoSpaceDN w:val="0"/>
+        <w:adjustRightInd w:val="0"/>
+        <w:spacing w:after="0" w:line="240" w:lineRule="auto"/>
+        <w:jc w:val="left"/>
+        <w:rPr>
+          <w:rFonts w:ascii="Consolas" w:hAnsi="Consolas" w:cs="Consolas"/>
+          <w:color w:val="000000"/>
+          <w:sz w:val="19"/>
+          <w:szCs w:val="19"/>
+        </w:rPr>
+      </w:pPr>
+    </w:p>
+    <w:p/>
+    <w:p>
+      <w:pPr>
+        <w:pStyle w:val="Ttulo2"/>
+      </w:pPr>
+      <w:r>
         <w:t>Modificadores de acesso</w:t>
       </w:r>
+    </w:p>
+    <w:p>
+      <w:pPr>
+        <w:pStyle w:val="Ttulo2"/>
+      </w:pPr>
+      <w:proofErr w:type="spellStart"/>
+      <w:proofErr w:type="gramStart"/>
+      <w:r>
+        <w:t>protected</w:t>
+      </w:r>
+      <w:proofErr w:type="spellEnd"/>
+      <w:proofErr w:type="gramEnd"/>
     </w:p>
     <w:p>
       <w:r>
@@ -3310,7 +5333,7 @@
                     <pic:cNvPicPr/>
                   </pic:nvPicPr>
                   <pic:blipFill>
-                    <a:blip r:embed="rId28">
+                    <a:blip r:embed="rId39">
                       <a:extLst>
                         <a:ext uri="{28A0092B-C50C-407E-A947-70E740481C1C}">
                           <a14:useLocalDpi xmlns:a14="http://schemas.microsoft.com/office/drawing/2010/main" val="0"/>
@@ -3339,7 +5362,12 @@
     </w:p>
     <w:p>
       <w:r>
-        <w:t>Suponha que, para realizar um empréstimo, é descontada uma taxa no valor de 10.0</w:t>
+        <w:t xml:space="preserve">Suponha que, </w:t>
+      </w:r>
+      <w:bookmarkStart w:id="0" w:name="_GoBack"/>
+      <w:bookmarkEnd w:id="0"/>
+      <w:r>
+        <w:t>para realizar um empréstimo, é descontada uma taxa no valor de 10.0</w:t>
       </w:r>
     </w:p>
     <w:p>
@@ -3370,7 +5398,7 @@
                     <pic:cNvPicPr/>
                   </pic:nvPicPr>
                   <pic:blipFill>
-                    <a:blip r:embed="rId29">
+                    <a:blip r:embed="rId40">
                       <a:extLst>
                         <a:ext uri="{28A0092B-C50C-407E-A947-70E740481C1C}">
                           <a14:useLocalDpi xmlns:a14="http://schemas.microsoft.com/office/drawing/2010/main" val="0"/>
@@ -3420,7 +5448,7 @@
                     <pic:cNvPicPr/>
                   </pic:nvPicPr>
                   <pic:blipFill>
-                    <a:blip r:embed="rId30">
+                    <a:blip r:embed="rId41">
                       <a:extLst>
                         <a:ext uri="{28A0092B-C50C-407E-A947-70E740481C1C}">
                           <a14:useLocalDpi xmlns:a14="http://schemas.microsoft.com/office/drawing/2010/main" val="0"/>
@@ -3491,7 +5519,7 @@
                     <pic:cNvPicPr/>
                   </pic:nvPicPr>
                   <pic:blipFill>
-                    <a:blip r:embed="rId31">
+                    <a:blip r:embed="rId42">
                       <a:extLst>
                         <a:ext uri="{28A0092B-C50C-407E-A947-70E740481C1C}">
                           <a14:useLocalDpi xmlns:a14="http://schemas.microsoft.com/office/drawing/2010/main" val="0"/>
@@ -3553,7 +5581,7 @@
                     <pic:cNvPicPr/>
                   </pic:nvPicPr>
                   <pic:blipFill>
-                    <a:blip r:embed="rId32">
+                    <a:blip r:embed="rId43">
                       <a:extLst>
                         <a:ext uri="{28A0092B-C50C-407E-A947-70E740481C1C}">
                           <a14:useLocalDpi xmlns:a14="http://schemas.microsoft.com/office/drawing/2010/main" val="0"/>
@@ -3604,7 +5632,7 @@
                     <pic:cNvPicPr/>
                   </pic:nvPicPr>
                   <pic:blipFill>
-                    <a:blip r:embed="rId33">
+                    <a:blip r:embed="rId44">
                       <a:extLst>
                         <a:ext uri="{28A0092B-C50C-407E-A947-70E740481C1C}">
                           <a14:useLocalDpi xmlns:a14="http://schemas.microsoft.com/office/drawing/2010/main" val="0"/>

</xml_diff>